<commit_message>
* Call stored procedure for adding an AwardWinner.  Documented in Term Project * Added missing foreign key for AwardWinner table. * Other minor cleanup.
</commit_message>
<xml_diff>
--- a/MovieDbLite.MVC/SQL/Term Project - Anderson, Steven.docx
+++ b/MovieDbLite.MVC/SQL/Term Project - Anderson, Steven.docx
@@ -4492,6 +4492,15 @@
           <w:sz w:val="24"/>
           <w:szCs w:val="24"/>
         </w:rPr>
+        <w:t xml:space="preserve"> </w:t>
+      </w:r>
+      <w:r>
+        <w:rPr>
+          <w:rFonts w:ascii="Times New Roman" w:hAnsi="Times New Roman" w:cs="Times New Roman"/>
+          <w:i w:val="0"/>
+          <w:sz w:val="24"/>
+          <w:szCs w:val="24"/>
+        </w:rPr>
         <w:t>Scope and Purpose of Document</w:t>
       </w:r>
       <w:bookmarkEnd w:id="2"/>
@@ -4611,6 +4620,15 @@
           <w:sz w:val="24"/>
           <w:szCs w:val="24"/>
         </w:rPr>
+        <w:t xml:space="preserve"> </w:t>
+      </w:r>
+      <w:r>
+        <w:rPr>
+          <w:rFonts w:ascii="Times New Roman" w:hAnsi="Times New Roman" w:cs="Times New Roman"/>
+          <w:i w:val="0"/>
+          <w:sz w:val="24"/>
+          <w:szCs w:val="24"/>
+        </w:rPr>
         <w:t>Project Objective</w:t>
       </w:r>
       <w:bookmarkEnd w:id="4"/>
@@ -6289,7 +6307,148 @@
           <w:bCs/>
           <w:szCs w:val="28"/>
         </w:rPr>
-        <w:t xml:space="preserve">. </w:t>
+        <w:t>.</w:t>
+      </w:r>
+      <w:r>
+        <w:rPr>
+          <w:bCs/>
+          <w:szCs w:val="28"/>
+        </w:rPr>
+        <w:t xml:space="preserve"> </w:t>
+      </w:r>
+      <w:r>
+        <w:rPr>
+          <w:bCs/>
+          <w:szCs w:val="28"/>
+        </w:rPr>
+        <w:t xml:space="preserve"> </w:t>
+      </w:r>
+      <w:r>
+        <w:rPr>
+          <w:bCs/>
+          <w:szCs w:val="28"/>
+        </w:rPr>
+        <w:t xml:space="preserve">In addition, the security model used for authentication to SQL Server will utilize </w:t>
+      </w:r>
+      <w:r>
+        <w:rPr>
+          <w:bCs/>
+          <w:szCs w:val="28"/>
+        </w:rPr>
+        <w:t>Integrated Security which is Windows specific</w:t>
+      </w:r>
+      <w:r>
+        <w:rPr>
+          <w:bCs/>
+          <w:szCs w:val="28"/>
+        </w:rPr>
+        <w:t>.</w:t>
+      </w:r>
+      <w:r>
+        <w:rPr>
+          <w:bCs/>
+          <w:szCs w:val="28"/>
+        </w:rPr>
+        <w:t xml:space="preserve">  More information on </w:t>
+      </w:r>
+      <w:r>
+        <w:rPr>
+          <w:bCs/>
+          <w:szCs w:val="28"/>
+        </w:rPr>
+        <w:t xml:space="preserve">the connection string security </w:t>
+      </w:r>
+      <w:r>
+        <w:rPr>
+          <w:bCs/>
+          <w:szCs w:val="28"/>
+        </w:rPr>
+        <w:t xml:space="preserve">is mentioned in section </w:t>
+      </w:r>
+      <w:r>
+        <w:rPr>
+          <w:bCs/>
+          <w:szCs w:val="28"/>
+        </w:rPr>
+        <w:fldChar w:fldCharType="begin"/>
+      </w:r>
+      <w:r>
+        <w:rPr>
+          <w:bCs/>
+          <w:szCs w:val="28"/>
+        </w:rPr>
+        <w:instrText xml:space="preserve"> REF _Ref36850990 \r \h </w:instrText>
+      </w:r>
+      <w:r>
+        <w:rPr>
+          <w:bCs/>
+          <w:szCs w:val="28"/>
+        </w:rPr>
+      </w:r>
+      <w:r>
+        <w:rPr>
+          <w:bCs/>
+          <w:szCs w:val="28"/>
+        </w:rPr>
+        <w:fldChar w:fldCharType="separate"/>
+      </w:r>
+      <w:r>
+        <w:rPr>
+          <w:bCs/>
+          <w:szCs w:val="28"/>
+        </w:rPr>
+        <w:t>3.4.3</w:t>
+      </w:r>
+      <w:r>
+        <w:rPr>
+          <w:bCs/>
+          <w:szCs w:val="28"/>
+        </w:rPr>
+        <w:fldChar w:fldCharType="end"/>
+      </w:r>
+      <w:r>
+        <w:rPr>
+          <w:bCs/>
+          <w:szCs w:val="28"/>
+        </w:rPr>
+        <w:t xml:space="preserve"> </w:t>
+      </w:r>
+      <w:r>
+        <w:rPr>
+          <w:bCs/>
+          <w:szCs w:val="28"/>
+        </w:rPr>
+        <w:fldChar w:fldCharType="begin"/>
+      </w:r>
+      <w:r>
+        <w:rPr>
+          <w:bCs/>
+          <w:szCs w:val="28"/>
+        </w:rPr>
+        <w:instrText xml:space="preserve"> REF _Ref36850990 \h </w:instrText>
+      </w:r>
+      <w:r>
+        <w:rPr>
+          <w:bCs/>
+          <w:szCs w:val="28"/>
+        </w:rPr>
+      </w:r>
+      <w:r>
+        <w:rPr>
+          <w:bCs/>
+          <w:szCs w:val="28"/>
+        </w:rPr>
+        <w:fldChar w:fldCharType="separate"/>
+      </w:r>
+      <w:r>
+        <w:t>Database Connection Strings</w:t>
+      </w:r>
+      <w:r>
+        <w:rPr>
+          <w:bCs/>
+          <w:szCs w:val="28"/>
+        </w:rPr>
+        <w:fldChar w:fldCharType="end"/>
       </w:r>
     </w:p>
     <w:p>
@@ -6554,7 +6713,15 @@
           <w:bCs/>
           <w:szCs w:val="28"/>
         </w:rPr>
-        <w:t>The MovieDbLite website will contain basic functionality to allow users to view details about movies and members of the film industry.  Users may also create user accounts and rate/review movies.  Administrative access will be available to allow for modification of movie and film industry details</w:t>
+        <w:t xml:space="preserve">The MovieDbLite website will contain basic functionality to allow users to view details about movies and members of the film industry.  Users may also create user accounts and rate/review </w:t>
+      </w:r>
+      <w:r>
+        <w:rPr>
+          <w:bCs/>
+          <w:szCs w:val="28"/>
+        </w:rPr>
+        <w:lastRenderedPageBreak/>
+        <w:t>movies.  Administrative access will be available to allow for modification of movie and film industry details</w:t>
       </w:r>
       <w:r>
         <w:rPr>
@@ -6591,7 +6758,6 @@
           <w:bCs/>
           <w:szCs w:val="28"/>
         </w:rPr>
-        <w:lastRenderedPageBreak/>
         <w:t xml:space="preserve">This section covers the </w:t>
       </w:r>
       <w:r>
@@ -7524,7 +7690,6 @@
     <w:p/>
     <w:p>
       <w:r>
-        <w:lastRenderedPageBreak/>
         <w:t>The development/management environment used to perform DML and DDL operations against the database is Microsoft SQL Server Management Studio 17</w:t>
       </w:r>
       <w:r>
@@ -9379,7 +9544,9 @@
           <w:szCs w:val="28"/>
         </w:rPr>
       </w:pPr>
-      <w:r>
+    </w:p>
+    <w:p>
+      <w:pPr>
         <w:rPr>
           <w:rFonts w:ascii="Comic Sans MS" w:hAnsi="Comic Sans MS"/>
           <w:bCs/>
@@ -9387,11 +9554,8 @@
           <w:sz w:val="20"/>
           <w:szCs w:val="28"/>
         </w:rPr>
-        <w:t>General E/R model descriptions</w:t>
-      </w:r>
-    </w:p>
-    <w:p>
-      <w:pPr>
+      </w:pPr>
+      <w:r>
         <w:rPr>
           <w:rFonts w:ascii="Comic Sans MS" w:hAnsi="Comic Sans MS"/>
           <w:bCs/>
@@ -9399,7 +9563,80 @@
           <w:sz w:val="20"/>
           <w:szCs w:val="28"/>
         </w:rPr>
-      </w:pPr>
+        <w:t xml:space="preserve">This section describes the E/R model for the database.  The diagrams displayed were created using Visual Paradigm Community Edition, which is a useful tool for creating several types of diagrams (in addition to ERDs).  </w:t>
+      </w:r>
+    </w:p>
+    <w:p>
+      <w:pPr>
+        <w:rPr>
+          <w:rFonts w:ascii="Comic Sans MS" w:hAnsi="Comic Sans MS"/>
+          <w:bCs/>
+          <w:color w:val="3366FF"/>
+          <w:sz w:val="20"/>
+          <w:szCs w:val="28"/>
+        </w:rPr>
+      </w:pPr>
+    </w:p>
+    <w:p>
+      <w:pPr>
+        <w:rPr>
+          <w:rFonts w:ascii="Comic Sans MS" w:hAnsi="Comic Sans MS"/>
+          <w:bCs/>
+          <w:color w:val="3366FF"/>
+          <w:sz w:val="20"/>
+          <w:szCs w:val="28"/>
+        </w:rPr>
+      </w:pPr>
+      <w:r>
+        <w:rPr>
+          <w:rFonts w:ascii="Comic Sans MS" w:hAnsi="Comic Sans MS"/>
+          <w:bCs/>
+          <w:color w:val="3366FF"/>
+          <w:sz w:val="20"/>
+          <w:szCs w:val="28"/>
+        </w:rPr>
+        <w:t>The following ERD is a diagram for the entire database</w:t>
+      </w:r>
+      <w:r>
+        <w:rPr>
+          <w:rFonts w:ascii="Comic Sans MS" w:hAnsi="Comic Sans MS"/>
+          <w:bCs/>
+          <w:color w:val="3366FF"/>
+          <w:sz w:val="20"/>
+          <w:szCs w:val="28"/>
+        </w:rPr>
+        <w:t xml:space="preserve"> and contains a Legend that explains the meaning for the visual icons/indicators</w:t>
+      </w:r>
+      <w:r>
+        <w:rPr>
+          <w:rFonts w:ascii="Comic Sans MS" w:hAnsi="Comic Sans MS"/>
+          <w:bCs/>
+          <w:color w:val="3366FF"/>
+          <w:sz w:val="20"/>
+          <w:szCs w:val="28"/>
+        </w:rPr>
+        <w:t>.</w:t>
+      </w:r>
+      <w:r>
+        <w:rPr>
+          <w:rFonts w:ascii="Comic Sans MS" w:hAnsi="Comic Sans MS"/>
+          <w:bCs/>
+          <w:color w:val="3366FF"/>
+          <w:sz w:val="20"/>
+          <w:szCs w:val="28"/>
+        </w:rPr>
+        <w:t xml:space="preserve">  </w:t>
+      </w:r>
+      <w:r>
+        <w:rPr>
+          <w:rFonts w:ascii="Comic Sans MS" w:hAnsi="Comic Sans MS"/>
+          <w:bCs/>
+          <w:color w:val="3366FF"/>
+          <w:sz w:val="20"/>
+          <w:szCs w:val="28"/>
+        </w:rPr>
+        <w:t xml:space="preserve">We will focus on four main components/portions of the overall diagram in this section, as these components encompass pieces of the primary functional requirements that can be individually explained. </w:t>
+      </w:r>
     </w:p>
     <w:p>
       <w:pPr>
@@ -9423,10 +9660,10 @@
         </w:rPr>
         <w:lastRenderedPageBreak/>
         <w:drawing>
-          <wp:inline distT="0" distB="0" distL="0" distR="0" wp14:anchorId="4DFD6632" wp14:editId="0D4677C4">
-            <wp:extent cx="3641044" cy="3068046"/>
-            <wp:effectExtent l="152400" t="152400" r="360045" b="361315"/>
-            <wp:docPr id="9" name="Picture 9"/>
+          <wp:inline distT="0" distB="0" distL="0" distR="0" wp14:anchorId="1DFF5249" wp14:editId="566598B5">
+            <wp:extent cx="5633013" cy="5469319"/>
+            <wp:effectExtent l="152400" t="152400" r="368300" b="360045"/>
+            <wp:docPr id="25" name="Picture 25"/>
             <wp:cNvGraphicFramePr>
               <a:graphicFrameLocks xmlns:a="http://schemas.openxmlformats.org/drawingml/2006/main" noChangeAspect="1"/>
             </wp:cNvGraphicFramePr>
@@ -9434,7 +9671,7 @@
               <a:graphicData uri="http://schemas.openxmlformats.org/drawingml/2006/picture">
                 <pic:pic xmlns:pic="http://schemas.openxmlformats.org/drawingml/2006/picture">
                   <pic:nvPicPr>
-                    <pic:cNvPr id="9" name="ERD-MovieDetails.png"/>
+                    <pic:cNvPr id="25" name="ERD-Diagram.png"/>
                     <pic:cNvPicPr/>
                   </pic:nvPicPr>
                   <pic:blipFill>
@@ -9452,7 +9689,7 @@
                   <pic:spPr>
                     <a:xfrm>
                       <a:off x="0" y="0"/>
-                      <a:ext cx="3661840" cy="3085570"/>
+                      <a:ext cx="5635956" cy="5472177"/>
                     </a:xfrm>
                     <a:prstGeom prst="rect">
                       <a:avLst/>
@@ -9474,8 +9711,57 @@
           </wp:inline>
         </w:drawing>
       </w:r>
-      <w:bookmarkStart w:id="22" w:name="_GoBack"/>
-      <w:bookmarkEnd w:id="22"/>
+    </w:p>
+    <w:p>
+      <w:pPr>
+        <w:pStyle w:val="Heading3"/>
+        <w:numPr>
+          <w:ilvl w:val="2"/>
+          <w:numId w:val="27"/>
+        </w:numPr>
+      </w:pPr>
+      <w:r>
+        <w:t>General Movie Information</w:t>
+      </w:r>
+    </w:p>
+    <w:p>
+      <w:r>
+        <w:t>The diagram in this section illustrates how general movie information and details are stored in the database.  The parent-most entity that contains Movie information in this relationship is the Movie entity.  The Movie entity contains a number of attributes that are “one-to-one” relational with a Movie (e.g. Title, Description, Release Date, etc.)</w:t>
+      </w:r>
+      <w:r>
+        <w:t xml:space="preserve">  Many of the columns of the Movie entity are nullable because data for the Movie may be entered prior to the movie being released (e.g. in early stages when the Movie is announced).  However, it is expected that these attributes are eventually filled in as the details are known.</w:t>
+      </w:r>
+    </w:p>
+    <w:p/>
+    <w:p>
+      <w:r>
+        <w:t xml:space="preserve">Child entities are created off of Movie (such as MovieImage, Movie_Language, and Movie_Genre) to store additional details related to a Movie. </w:t>
+      </w:r>
+      <w:r>
+        <w:t xml:space="preserve"> Movie_Genre and </w:t>
+      </w:r>
+      <w:r>
+        <w:lastRenderedPageBreak/>
+        <w:t>Movie_Language are many-to-many intersection tables; MovieImage is a one-to-many table (a Movie may have many Images).</w:t>
+      </w:r>
+      <w:r>
+        <w:t xml:space="preserve"> </w:t>
+      </w:r>
+      <w:r>
+        <w:t xml:space="preserve"> Language, Genre, and ImageType are other Parent entities used </w:t>
+      </w:r>
+      <w:r>
+        <w:t xml:space="preserve">by </w:t>
+      </w:r>
+      <w:r>
+        <w:t xml:space="preserve">the </w:t>
+      </w:r>
+      <w:r>
+        <w:t xml:space="preserve">respective </w:t>
+      </w:r>
+      <w:r>
+        <w:t>Movie’s child entity tables.</w:t>
+      </w:r>
     </w:p>
     <w:p>
       <w:pPr>
@@ -9498,10 +9784,10 @@
           <w:szCs w:val="28"/>
         </w:rPr>
         <w:drawing>
-          <wp:inline distT="0" distB="0" distL="0" distR="0" wp14:anchorId="7BAA1062" wp14:editId="103D36E5">
-            <wp:extent cx="2384819" cy="2833900"/>
-            <wp:effectExtent l="152400" t="152400" r="358775" b="367030"/>
-            <wp:docPr id="4" name="Picture 4"/>
+          <wp:inline distT="0" distB="0" distL="0" distR="0" wp14:anchorId="4DFD6632" wp14:editId="1DFE689C">
+            <wp:extent cx="4187314" cy="3528349"/>
+            <wp:effectExtent l="152400" t="152400" r="365760" b="358140"/>
+            <wp:docPr id="9" name="Picture 9"/>
             <wp:cNvGraphicFramePr>
               <a:graphicFrameLocks xmlns:a="http://schemas.openxmlformats.org/drawingml/2006/main" noChangeAspect="1"/>
             </wp:cNvGraphicFramePr>
@@ -9509,10 +9795,8 @@
               <a:graphicData uri="http://schemas.openxmlformats.org/drawingml/2006/picture">
                 <pic:pic xmlns:pic="http://schemas.openxmlformats.org/drawingml/2006/picture">
                   <pic:nvPicPr>
-                    <pic:cNvPr id="0" name="Picture 6"/>
-                    <pic:cNvPicPr>
-                      <a:picLocks noChangeAspect="1" noChangeArrowheads="1"/>
-                    </pic:cNvPicPr>
+                    <pic:cNvPr id="9" name="ERD-MovieDetails.png"/>
+                    <pic:cNvPicPr/>
                   </pic:nvPicPr>
                   <pic:blipFill>
                     <a:blip r:embed="rId19">
@@ -9522,15 +9806,14 @@
                         </a:ext>
                       </a:extLst>
                     </a:blip>
-                    <a:srcRect/>
                     <a:stretch>
                       <a:fillRect/>
                     </a:stretch>
                   </pic:blipFill>
-                  <pic:spPr bwMode="auto">
+                  <pic:spPr>
                     <a:xfrm>
                       <a:off x="0" y="0"/>
-                      <a:ext cx="2410852" cy="2864835"/>
+                      <a:ext cx="4229921" cy="3564251"/>
                     </a:xfrm>
                     <a:prstGeom prst="rect">
                       <a:avLst/>
@@ -9555,6 +9838,41 @@
     </w:p>
     <w:p>
       <w:pPr>
+        <w:pStyle w:val="Heading3"/>
+        <w:numPr>
+          <w:ilvl w:val="2"/>
+          <w:numId w:val="27"/>
+        </w:numPr>
+      </w:pPr>
+      <w:r>
+        <w:t>User Access and Reviews</w:t>
+      </w:r>
+    </w:p>
+    <w:p>
+      <w:r>
+        <w:t xml:space="preserve">The diagram in this section illustrates how </w:t>
+      </w:r>
+      <w:r>
+        <w:t xml:space="preserve">Users of MovieDbLite are stored, as well as how the ratings/reviews that user’s provide to Movies are stored.  </w:t>
+      </w:r>
+      <w:r>
+        <w:t xml:space="preserve">A User account can write a review for a Movie (stored in the MovieUserReview Entity), and other users can mark the Review as Helpful or Unhelpful (via MovieUserReviewHelpful).  </w:t>
+      </w:r>
+      <w:r>
+        <w:t>Each User is tied to a UserRole to indicate whether they are an Admin or regular User, which affects the permissions they have over certain areas of the application</w:t>
+      </w:r>
+      <w:r>
+        <w:t xml:space="preserve"> (although, both Users and Admins can write reviews for movies).</w:t>
+      </w:r>
+    </w:p>
+    <w:p/>
+    <w:p>
+      <w:r>
+        <w:t>Note: Attributes from the Movie entity in the diagram below were removed for brevity.  The important part was to show the relationship between MovieUserReviews and Movie.</w:t>
+      </w:r>
+    </w:p>
+    <w:p>
+      <w:pPr>
         <w:jc w:val="center"/>
         <w:rPr>
           <w:rFonts w:ascii="Comic Sans MS" w:hAnsi="Comic Sans MS"/>
@@ -9575,10 +9893,10 @@
         </w:rPr>
         <w:lastRenderedPageBreak/>
         <w:drawing>
-          <wp:inline distT="0" distB="0" distL="0" distR="0" wp14:anchorId="048AAE9A" wp14:editId="7EE6CFA9">
-            <wp:extent cx="2763476" cy="3048091"/>
-            <wp:effectExtent l="152400" t="152400" r="361315" b="361950"/>
-            <wp:docPr id="7" name="Picture 7"/>
+          <wp:inline distT="0" distB="0" distL="0" distR="0" wp14:anchorId="7BAA1062" wp14:editId="1A3A693D">
+            <wp:extent cx="3237085" cy="3846653"/>
+            <wp:effectExtent l="152400" t="152400" r="363855" b="363855"/>
+            <wp:docPr id="4" name="Picture 4"/>
             <wp:cNvGraphicFramePr>
               <a:graphicFrameLocks xmlns:a="http://schemas.openxmlformats.org/drawingml/2006/main" noChangeAspect="1"/>
             </wp:cNvGraphicFramePr>
@@ -9586,25 +9904,28 @@
               <a:graphicData uri="http://schemas.openxmlformats.org/drawingml/2006/picture">
                 <pic:pic xmlns:pic="http://schemas.openxmlformats.org/drawingml/2006/picture">
                   <pic:nvPicPr>
-                    <pic:cNvPr id="7" name="ERD-CastAndCrew.png"/>
-                    <pic:cNvPicPr/>
+                    <pic:cNvPr id="0" name="Picture 6"/>
+                    <pic:cNvPicPr>
+                      <a:picLocks noChangeAspect="1" noChangeArrowheads="1"/>
+                    </pic:cNvPicPr>
                   </pic:nvPicPr>
                   <pic:blipFill>
-                    <a:blip r:embed="rId20" cstate="print">
+                    <a:blip r:embed="rId20">
                       <a:extLst>
                         <a:ext uri="{28A0092B-C50C-407E-A947-70E740481C1C}">
                           <a14:useLocalDpi xmlns:a14="http://schemas.microsoft.com/office/drawing/2010/main" val="0"/>
                         </a:ext>
                       </a:extLst>
                     </a:blip>
+                    <a:srcRect/>
                     <a:stretch>
                       <a:fillRect/>
                     </a:stretch>
                   </pic:blipFill>
-                  <pic:spPr>
+                  <pic:spPr bwMode="auto">
                     <a:xfrm>
                       <a:off x="0" y="0"/>
-                      <a:ext cx="2801902" cy="3090475"/>
+                      <a:ext cx="3295677" cy="3916278"/>
                     </a:xfrm>
                     <a:prstGeom prst="rect">
                       <a:avLst/>
@@ -9629,15 +9950,56 @@
     </w:p>
     <w:p>
       <w:pPr>
-        <w:jc w:val="center"/>
-        <w:rPr>
-          <w:rFonts w:ascii="Comic Sans MS" w:hAnsi="Comic Sans MS"/>
-          <w:bCs/>
-          <w:color w:val="3366FF"/>
-          <w:sz w:val="20"/>
-          <w:szCs w:val="28"/>
-        </w:rPr>
-      </w:pPr>
+        <w:pStyle w:val="Heading3"/>
+        <w:numPr>
+          <w:ilvl w:val="2"/>
+          <w:numId w:val="27"/>
+        </w:numPr>
+      </w:pPr>
+      <w:r>
+        <w:t>Movie Cast and Crew</w:t>
+      </w:r>
+    </w:p>
+    <w:p>
+      <w:r>
+        <w:t xml:space="preserve">The diagram in this section illustrates how </w:t>
+      </w:r>
+      <w:r>
+        <w:t xml:space="preserve">the cast and crew of a movie are stored.  </w:t>
+      </w:r>
+      <w:r>
+        <w:t>The FilmMember parent table stores all the persons/members of the film industry that participate as cast or crew members in a movie.</w:t>
+      </w:r>
+      <w:r>
+        <w:t xml:space="preserve">  The Movie table itself stores the DirectorFilmMemberId (as there can only be one director per movie).</w:t>
+      </w:r>
+      <w:r>
+        <w:t xml:space="preserve">  </w:t>
+      </w:r>
+      <w:r>
+        <w:t xml:space="preserve">The MovieCastMember is used to store the cast members (i.e. actors) of a </w:t>
+      </w:r>
+      <w:r>
+        <w:t>m</w:t>
+      </w:r>
+      <w:r>
+        <w:t>ovie</w:t>
+      </w:r>
+      <w:r>
+        <w:t xml:space="preserve"> and associated information about them (e.g. their CharacterName)</w:t>
+      </w:r>
+      <w:r>
+        <w:t xml:space="preserve">.  </w:t>
+      </w:r>
+    </w:p>
+    <w:p/>
+    <w:p>
+      <w:r>
+        <w:t xml:space="preserve">The MovieCrewMember stores the crew members of a movie.  </w:t>
+      </w:r>
+      <w:r>
+        <w:t>The parent table FilmRole is used to describe what the crew member’s role is for the given movie (e.g. screenwriter, costumer designer, etc.)</w:t>
+      </w:r>
     </w:p>
     <w:p>
       <w:pPr>
@@ -9659,11 +10021,12 @@
           <w:sz w:val="20"/>
           <w:szCs w:val="28"/>
         </w:rPr>
+        <w:lastRenderedPageBreak/>
         <w:drawing>
-          <wp:inline distT="0" distB="0" distL="0" distR="0" wp14:anchorId="588FA338" wp14:editId="3237EE63">
-            <wp:extent cx="3160929" cy="1262683"/>
-            <wp:effectExtent l="152400" t="152400" r="363855" b="356870"/>
-            <wp:docPr id="8" name="Picture 8"/>
+          <wp:inline distT="0" distB="0" distL="0" distR="0" wp14:anchorId="619FDE0A" wp14:editId="074789BA">
+            <wp:extent cx="4259329" cy="4698004"/>
+            <wp:effectExtent l="152400" t="152400" r="370205" b="369570"/>
+            <wp:docPr id="21" name="Picture 21"/>
             <wp:cNvGraphicFramePr>
               <a:graphicFrameLocks xmlns:a="http://schemas.openxmlformats.org/drawingml/2006/main" noChangeAspect="1"/>
             </wp:cNvGraphicFramePr>
@@ -9671,11 +10034,11 @@
               <a:graphicData uri="http://schemas.openxmlformats.org/drawingml/2006/picture">
                 <pic:pic xmlns:pic="http://schemas.openxmlformats.org/drawingml/2006/picture">
                   <pic:nvPicPr>
-                    <pic:cNvPr id="8" name="ERD-Awards.png"/>
+                    <pic:cNvPr id="21" name="ERD-CastAndCrew.png"/>
                     <pic:cNvPicPr/>
                   </pic:nvPicPr>
                   <pic:blipFill>
-                    <a:blip r:embed="rId21" cstate="print">
+                    <a:blip r:embed="rId21">
                       <a:extLst>
                         <a:ext uri="{28A0092B-C50C-407E-A947-70E740481C1C}">
                           <a14:useLocalDpi xmlns:a14="http://schemas.microsoft.com/office/drawing/2010/main" val="0"/>
@@ -9689,7 +10052,7 @@
                   <pic:spPr>
                     <a:xfrm>
                       <a:off x="0" y="0"/>
-                      <a:ext cx="3186784" cy="1273011"/>
+                      <a:ext cx="4269579" cy="4709310"/>
                     </a:xfrm>
                     <a:prstGeom prst="rect">
                       <a:avLst/>
@@ -9714,23 +10077,100 @@
     </w:p>
     <w:p>
       <w:pPr>
-        <w:rPr>
-          <w:bCs/>
-          <w:szCs w:val="28"/>
-        </w:rPr>
-      </w:pPr>
-      <w:r>
-        <w:rPr>
+        <w:pStyle w:val="Heading3"/>
+        <w:numPr>
+          <w:ilvl w:val="2"/>
+          <w:numId w:val="27"/>
+        </w:numPr>
+      </w:pPr>
+      <w:r>
+        <w:t>Award Shows and Winners</w:t>
+      </w:r>
+    </w:p>
+    <w:p>
+      <w:r>
+        <w:t xml:space="preserve">The diagram in this section illustrates how the </w:t>
+      </w:r>
+      <w:r>
+        <w:t>awards that are awarded for movies are stored</w:t>
+      </w:r>
+      <w:r>
+        <w:t>.</w:t>
+      </w:r>
+      <w:r>
+        <w:t xml:space="preserve">  </w:t>
+      </w:r>
+      <w:r>
+        <w:t xml:space="preserve">There are different types of AwardShows that have different types of Awards (every Award </w:t>
+      </w:r>
+      <w:r>
+        <w:t>is associated with an AwardShow</w:t>
+      </w:r>
+      <w:r>
+        <w:t xml:space="preserve">). </w:t>
+      </w:r>
+      <w:r>
+        <w:t xml:space="preserve"> The winners</w:t>
+      </w:r>
+      <w:r>
+        <w:t xml:space="preserve"> </w:t>
+      </w:r>
+      <w:r>
+        <w:t xml:space="preserve">of awards are stored in the AwardWinner table.  </w:t>
+      </w:r>
+      <w:r>
+        <w:t>Each AwardWinner is associated with an AwardShowInstance, which is a parent entity that keeps track of annual award show events.</w:t>
+      </w:r>
+      <w:r>
+        <w:t xml:space="preserve">  An AwardWinner also is associated with a Movie </w:t>
+      </w:r>
+      <w:r>
+        <w:t>that is associated with the award.</w:t>
+      </w:r>
+      <w:bookmarkStart w:id="22" w:name="_GoBack"/>
+      <w:bookmarkEnd w:id="22"/>
+    </w:p>
+    <w:p/>
+    <w:p>
+      <w:r>
+        <w:t>Note: Attributes from the Movie</w:t>
+      </w:r>
+      <w:r>
+        <w:t xml:space="preserve"> and FilmMember</w:t>
+      </w:r>
+      <w:r>
+        <w:t xml:space="preserve"> entity in the diagram below were removed for brevity.  The important part was to show the relationship between </w:t>
+      </w:r>
+      <w:r>
+        <w:t>AwardWinners and Movies / FilmMembers.</w:t>
+      </w:r>
+    </w:p>
+    <w:p>
+      <w:pPr>
+        <w:jc w:val="center"/>
+        <w:rPr>
+          <w:rFonts w:ascii="Comic Sans MS" w:hAnsi="Comic Sans MS"/>
+          <w:bCs/>
+          <w:color w:val="3366FF"/>
+          <w:sz w:val="20"/>
+          <w:szCs w:val="28"/>
+        </w:rPr>
+      </w:pPr>
+      <w:r>
+        <w:rPr>
+          <w:rFonts w:ascii="Comic Sans MS" w:hAnsi="Comic Sans MS"/>
           <w:bCs/>
           <w:noProof/>
+          <w:color w:val="3366FF"/>
+          <w:sz w:val="20"/>
           <w:szCs w:val="28"/>
         </w:rPr>
         <w:lastRenderedPageBreak/>
         <w:drawing>
-          <wp:inline distT="0" distB="0" distL="0" distR="0" wp14:anchorId="2C9AF36A" wp14:editId="73E8F7E9">
-            <wp:extent cx="5545081" cy="5385058"/>
-            <wp:effectExtent l="152400" t="152400" r="360680" b="368300"/>
-            <wp:docPr id="5" name="Picture 5"/>
+          <wp:inline distT="0" distB="0" distL="0" distR="0" wp14:anchorId="2CDAAAB7" wp14:editId="6D8AC12A">
+            <wp:extent cx="5179671" cy="2219622"/>
+            <wp:effectExtent l="152400" t="152400" r="364490" b="371475"/>
+            <wp:docPr id="27" name="Picture 27"/>
             <wp:cNvGraphicFramePr>
               <a:graphicFrameLocks xmlns:a="http://schemas.openxmlformats.org/drawingml/2006/main" noChangeAspect="1"/>
             </wp:cNvGraphicFramePr>
@@ -9738,10 +10178,8 @@
               <a:graphicData uri="http://schemas.openxmlformats.org/drawingml/2006/picture">
                 <pic:pic xmlns:pic="http://schemas.openxmlformats.org/drawingml/2006/picture">
                   <pic:nvPicPr>
-                    <pic:cNvPr id="0" name="Picture 5"/>
-                    <pic:cNvPicPr>
-                      <a:picLocks noChangeAspect="1" noChangeArrowheads="1"/>
-                    </pic:cNvPicPr>
+                    <pic:cNvPr id="27" name="ERD-Awards.png"/>
+                    <pic:cNvPicPr/>
                   </pic:nvPicPr>
                   <pic:blipFill>
                     <a:blip r:embed="rId22">
@@ -9751,15 +10189,14 @@
                         </a:ext>
                       </a:extLst>
                     </a:blip>
-                    <a:srcRect/>
                     <a:stretch>
                       <a:fillRect/>
                     </a:stretch>
                   </pic:blipFill>
-                  <pic:spPr bwMode="auto">
+                  <pic:spPr>
                     <a:xfrm>
                       <a:off x="0" y="0"/>
-                      <a:ext cx="5550348" cy="5390173"/>
+                      <a:ext cx="5193196" cy="2225418"/>
                     </a:xfrm>
                     <a:prstGeom prst="rect">
                       <a:avLst/>
@@ -9784,10 +10221,18 @@
     </w:p>
     <w:p>
       <w:pPr>
+        <w:rPr>
+          <w:bCs/>
+          <w:szCs w:val="28"/>
+        </w:rPr>
+      </w:pPr>
+    </w:p>
+    <w:p>
+      <w:pPr>
         <w:pStyle w:val="Heading3"/>
         <w:numPr>
           <w:ilvl w:val="2"/>
-          <w:numId w:val="5"/>
+          <w:numId w:val="27"/>
         </w:numPr>
         <w:ind w:left="1260"/>
         <w:rPr>
@@ -9832,7 +10277,7 @@
         <w:pStyle w:val="Heading3"/>
         <w:numPr>
           <w:ilvl w:val="2"/>
-          <w:numId w:val="5"/>
+          <w:numId w:val="27"/>
         </w:numPr>
         <w:ind w:left="1260"/>
         <w:rPr>
@@ -9877,7 +10322,7 @@
         <w:pStyle w:val="Heading3"/>
         <w:numPr>
           <w:ilvl w:val="2"/>
-          <w:numId w:val="5"/>
+          <w:numId w:val="27"/>
         </w:numPr>
         <w:ind w:left="1260"/>
         <w:rPr>
@@ -9924,7 +10369,7 @@
         <w:pStyle w:val="Heading2"/>
         <w:numPr>
           <w:ilvl w:val="1"/>
-          <w:numId w:val="5"/>
+          <w:numId w:val="27"/>
         </w:numPr>
         <w:tabs>
           <w:tab w:val="left" w:pos="900"/>
@@ -9946,7 +10391,6 @@
           <w:sz w:val="24"/>
           <w:szCs w:val="24"/>
         </w:rPr>
-        <w:lastRenderedPageBreak/>
         <w:t>Relational Model</w:t>
       </w:r>
       <w:bookmarkEnd w:id="29"/>
@@ -9957,7 +10401,7 @@
         <w:pStyle w:val="Heading3"/>
         <w:numPr>
           <w:ilvl w:val="2"/>
-          <w:numId w:val="5"/>
+          <w:numId w:val="27"/>
         </w:numPr>
         <w:ind w:left="1260"/>
         <w:rPr>
@@ -11889,6 +12333,7 @@
                 <w:sz w:val="18"/>
                 <w:szCs w:val="18"/>
               </w:rPr>
+              <w:lastRenderedPageBreak/>
               <w:t>AwardShowId</w:t>
             </w:r>
           </w:p>
@@ -14542,7 +14987,6 @@
                 <w:sz w:val="18"/>
                 <w:szCs w:val="18"/>
               </w:rPr>
-              <w:lastRenderedPageBreak/>
               <w:t>PreferredFullName</w:t>
             </w:r>
           </w:p>
@@ -16151,6 +16595,7 @@
                 <w:sz w:val="18"/>
                 <w:szCs w:val="18"/>
               </w:rPr>
+              <w:lastRenderedPageBreak/>
               <w:t>Id</w:t>
             </w:r>
           </w:p>
@@ -18563,7 +19008,6 @@
                 <w:sz w:val="18"/>
                 <w:szCs w:val="18"/>
               </w:rPr>
-              <w:lastRenderedPageBreak/>
               <w:t>RestrictionRatingId</w:t>
             </w:r>
           </w:p>
@@ -20423,6 +20867,7 @@
                 <w:sz w:val="18"/>
                 <w:szCs w:val="18"/>
               </w:rPr>
+              <w:lastRenderedPageBreak/>
               <w:t>ActorFilmMemberId</w:t>
             </w:r>
           </w:p>
@@ -22885,7 +23330,6 @@
                 <w:sz w:val="18"/>
                 <w:szCs w:val="18"/>
               </w:rPr>
-              <w:lastRenderedPageBreak/>
               <w:t>DateUploaded</w:t>
             </w:r>
           </w:p>
@@ -25127,6 +25571,7 @@
                 <w:sz w:val="18"/>
                 <w:szCs w:val="18"/>
               </w:rPr>
+              <w:lastRenderedPageBreak/>
               <w:t>Code</w:t>
             </w:r>
           </w:p>
@@ -26936,7 +27381,6 @@
                 <w:sz w:val="18"/>
                 <w:szCs w:val="18"/>
               </w:rPr>
-              <w:lastRenderedPageBreak/>
               <w:t>Id</w:t>
             </w:r>
           </w:p>
@@ -27538,7 +27982,7 @@
         <w:pStyle w:val="Heading3"/>
         <w:numPr>
           <w:ilvl w:val="2"/>
-          <w:numId w:val="5"/>
+          <w:numId w:val="27"/>
         </w:numPr>
         <w:ind w:left="1260"/>
         <w:rPr>
@@ -27583,7 +28027,7 @@
         <w:pStyle w:val="Heading3"/>
         <w:numPr>
           <w:ilvl w:val="2"/>
-          <w:numId w:val="5"/>
+          <w:numId w:val="27"/>
         </w:numPr>
         <w:ind w:left="1260"/>
         <w:rPr>
@@ -27656,6 +28100,7 @@
           <w:sz w:val="20"/>
           <w:szCs w:val="28"/>
         </w:rPr>
+        <w:lastRenderedPageBreak/>
         <w:t>UserName constraints</w:t>
       </w:r>
     </w:p>
@@ -27664,7 +28109,7 @@
         <w:pStyle w:val="Heading3"/>
         <w:numPr>
           <w:ilvl w:val="2"/>
-          <w:numId w:val="5"/>
+          <w:numId w:val="27"/>
         </w:numPr>
         <w:ind w:left="1260"/>
         <w:rPr>
@@ -27731,7 +28176,7 @@
         <w:pStyle w:val="Heading2"/>
         <w:numPr>
           <w:ilvl w:val="1"/>
-          <w:numId w:val="5"/>
+          <w:numId w:val="27"/>
         </w:numPr>
         <w:tabs>
           <w:tab w:val="left" w:pos="900"/>
@@ -27760,43 +28205,702 @@
       <w:bookmarkEnd w:id="39"/>
       <w:bookmarkEnd w:id="40"/>
     </w:p>
+    <w:p>
+      <w:r>
+        <w:t>This section covers the security provisions taken by MovieDbLite to ensure security of data and user operations within the system.</w:t>
+      </w:r>
+    </w:p>
     <w:p/>
     <w:p>
       <w:pPr>
+        <w:pStyle w:val="Heading3"/>
+        <w:numPr>
+          <w:ilvl w:val="0"/>
+          <w:numId w:val="0"/>
+        </w:numPr>
+        <w:ind w:left="720" w:hanging="720"/>
+      </w:pPr>
+      <w:r>
+        <w:t>3.4.1. Password Storage</w:t>
+      </w:r>
+    </w:p>
+    <w:p/>
+    <w:p>
+      <w:r>
+        <w:t xml:space="preserve">Users have the ability to create user accounts to rate and review movies that they have watched.  User accounts require a username, email, and password.  The password is transmitted over the network using HTTPS (see upcoming section), and is </w:t>
+      </w:r>
+      <w:r>
+        <w:rPr>
+          <w:u w:val="single"/>
+        </w:rPr>
+        <w:t>never</w:t>
+      </w:r>
+      <w:r>
+        <w:t xml:space="preserve"> </w:t>
+      </w:r>
+      <w:r>
+        <w:t xml:space="preserve">stored as a plaintext in the database.  Instead, a </w:t>
+      </w:r>
+      <w:r>
+        <w:rPr>
+          <w:b/>
+          <w:bCs/>
+        </w:rPr>
+        <w:t>hashed</w:t>
+      </w:r>
+      <w:r>
+        <w:t xml:space="preserve"> version of the password is stored in the database. </w:t>
+      </w:r>
+      <w:r>
+        <w:t xml:space="preserve"> </w:t>
+      </w:r>
+      <w:r>
+        <w:t xml:space="preserve">Hash functions are useful because they cannot be algorithmically reversed back to plaintext.  </w:t>
+      </w:r>
+    </w:p>
+    <w:p/>
+    <w:p>
+      <w:r>
+        <w:t xml:space="preserve">When the user attempts to authenticate/login to the system, the </w:t>
+      </w:r>
+      <w:r>
+        <w:t>typed/</w:t>
+      </w:r>
+      <w:r>
+        <w:t xml:space="preserve">entered password is </w:t>
+      </w:r>
+      <w:r>
+        <w:t xml:space="preserve">transmitted to the server (via HTTPS) and </w:t>
+      </w:r>
+      <w:r>
+        <w:t>hashed using the same algorithm</w:t>
+      </w:r>
+      <w:r>
+        <w:t xml:space="preserve"> that was used to store the password in the database.  The hashed entered/typed password is then </w:t>
+      </w:r>
+      <w:r>
+        <w:t>compared against the hashed value in the database</w:t>
+      </w:r>
+      <w:r>
+        <w:t xml:space="preserve"> to see if they match, and if so, the user has successfully authenticated.</w:t>
+      </w:r>
+      <w:r>
+        <w:t xml:space="preserve"> </w:t>
+      </w:r>
+    </w:p>
+    <w:p/>
+    <w:p>
+      <w:r>
+        <w:t xml:space="preserve">The hash algorithm used is </w:t>
+      </w:r>
+      <w:hyperlink r:id="rId23" w:history="1">
+        <w:r>
+          <w:rPr>
+            <w:rStyle w:val="Hyperlink"/>
+          </w:rPr>
+          <w:t>BCrypt</w:t>
+        </w:r>
+      </w:hyperlink>
+      <w:r>
+        <w:t xml:space="preserve">, implemented by the BCrypt.Net-Core package/library available in Microsoft’s NuGet Package Repository. </w:t>
+      </w:r>
+      <w:r>
+        <w:t xml:space="preserve"> BCrypt is a modern hashing algorithm that uses a salt/work factor to mitigate against </w:t>
+      </w:r>
+      <w:hyperlink r:id="rId24" w:history="1">
+        <w:r>
+          <w:rPr>
+            <w:rStyle w:val="Hyperlink"/>
+          </w:rPr>
+          <w:t>rainbow table</w:t>
+        </w:r>
+      </w:hyperlink>
+      <w:r>
+        <w:t xml:space="preserve"> </w:t>
+      </w:r>
+      <w:r>
+        <w:t xml:space="preserve">attacks </w:t>
+      </w:r>
+      <w:r>
+        <w:t xml:space="preserve">(i.e. precomputed hash tables for reverse engineering hashes).  It is a recommend </w:t>
+      </w:r>
+      <w:r>
+        <w:t xml:space="preserve">password </w:t>
+      </w:r>
+      <w:r>
+        <w:t xml:space="preserve">hashing algorithm by many sources, including this </w:t>
+      </w:r>
+      <w:hyperlink r:id="rId25" w:history="1">
+        <w:r>
+          <w:rPr>
+            <w:rStyle w:val="Hyperlink"/>
+          </w:rPr>
+          <w:t>one</w:t>
+        </w:r>
+      </w:hyperlink>
+      <w:r>
+        <w:t xml:space="preserve"> on the Auth0 website.</w:t>
+      </w:r>
+      <w:r>
+        <w:t xml:space="preserve"> </w:t>
+      </w:r>
+    </w:p>
+    <w:p/>
+    <w:p>
+      <w:r>
+        <w:t xml:space="preserve">The following is a snippet of </w:t>
+      </w:r>
+      <w:r>
+        <w:t xml:space="preserve">the BCrypt library in use for MovieDbLite.  </w:t>
+      </w:r>
+      <w:r>
+        <w:t xml:space="preserve">This example shows a method that takes the unhashed (plaintext) password, and then returns the hashed version of it using BCrypt and a </w:t>
+      </w:r>
+      <w:r>
+        <w:t>work factor</w:t>
+      </w:r>
+      <w:r>
+        <w:t xml:space="preserve">/salt of 15. </w:t>
+      </w:r>
+      <w:r>
+        <w:t xml:space="preserve"> </w:t>
+      </w:r>
+    </w:p>
+    <w:p/>
+    <w:p>
+      <w:r>
+        <w:drawing>
+          <wp:inline distT="0" distB="0" distL="0" distR="0" wp14:anchorId="6F083838" wp14:editId="6588228C">
+            <wp:extent cx="5675453" cy="947122"/>
+            <wp:effectExtent l="152400" t="152400" r="363855" b="367665"/>
+            <wp:docPr id="10" name="Picture 10"/>
+            <wp:cNvGraphicFramePr>
+              <a:graphicFrameLocks xmlns:a="http://schemas.openxmlformats.org/drawingml/2006/main" noChangeAspect="1"/>
+            </wp:cNvGraphicFramePr>
+            <a:graphic xmlns:a="http://schemas.openxmlformats.org/drawingml/2006/main">
+              <a:graphicData uri="http://schemas.openxmlformats.org/drawingml/2006/picture">
+                <pic:pic xmlns:pic="http://schemas.openxmlformats.org/drawingml/2006/picture">
+                  <pic:nvPicPr>
+                    <pic:cNvPr id="1" name=""/>
+                    <pic:cNvPicPr/>
+                  </pic:nvPicPr>
+                  <pic:blipFill>
+                    <a:blip r:embed="rId26"/>
+                    <a:stretch>
+                      <a:fillRect/>
+                    </a:stretch>
+                  </pic:blipFill>
+                  <pic:spPr>
+                    <a:xfrm>
+                      <a:off x="0" y="0"/>
+                      <a:ext cx="5696374" cy="950613"/>
+                    </a:xfrm>
+                    <a:prstGeom prst="rect">
+                      <a:avLst/>
+                    </a:prstGeom>
+                    <a:ln>
+                      <a:noFill/>
+                    </a:ln>
+                    <a:effectLst>
+                      <a:outerShdw blurRad="292100" dist="139700" dir="2700000" algn="tl" rotWithShape="0">
+                        <a:srgbClr val="333333">
+                          <a:alpha val="65000"/>
+                        </a:srgbClr>
+                      </a:outerShdw>
+                    </a:effectLst>
+                  </pic:spPr>
+                </pic:pic>
+              </a:graphicData>
+            </a:graphic>
+          </wp:inline>
+        </w:drawing>
+      </w:r>
+    </w:p>
+    <w:p>
+      <w:pPr>
+        <w:pStyle w:val="ListParagraph"/>
         <w:numPr>
           <w:ilvl w:val="0"/>
           <w:numId w:val="9"/>
         </w:numPr>
       </w:pPr>
       <w:r>
-        <w:t>Storing of passwords in the database are hashed</w:t>
-      </w:r>
-    </w:p>
-    <w:p>
-      <w:pPr>
+        <w:lastRenderedPageBreak/>
+        <w:t xml:space="preserve">Note that we would normally not want to share the </w:t>
+      </w:r>
+      <w:r>
+        <w:t>work factor/</w:t>
+      </w:r>
+      <w:r>
+        <w:t>salt or make it known to others</w:t>
+      </w:r>
+      <w:r>
+        <w:t xml:space="preserve"> (for security reasons)</w:t>
+      </w:r>
+      <w:r>
+        <w:t>, however, for the intentions of this project I wanted to show how it worked with a real value.</w:t>
+      </w:r>
+    </w:p>
+    <w:p/>
+    <w:p>
+      <w:pPr>
+        <w:pStyle w:val="Heading3"/>
         <w:numPr>
-          <w:ilvl w:val="0"/>
-          <w:numId w:val="9"/>
+          <w:ilvl w:val="2"/>
+          <w:numId w:val="24"/>
         </w:numPr>
       </w:pPr>
       <w:r>
-        <w:t>SQL Injection is prevented or mitigated via ORM model of accessing the database, or parameterized SQL queries using ADO.NET</w:t>
-      </w:r>
-    </w:p>
-    <w:p>
-      <w:pPr>
+        <w:t xml:space="preserve">SQL Injection </w:t>
+      </w:r>
+    </w:p>
+    <w:p>
+      <w:r>
+        <w:t>MovieDbLite prevents SQL Injection attacks through the use of reliable .NET framework libraries and tools, such as ADO.NET and Entity Framework ORM (Object Relational Mapping) functionality.</w:t>
+      </w:r>
+    </w:p>
+    <w:p/>
+    <w:p>
+      <w:r>
+        <w:t xml:space="preserve">ADO.NET contains </w:t>
+      </w:r>
+      <w:hyperlink r:id="rId27" w:history="1">
+        <w:r>
+          <w:rPr>
+            <w:rStyle w:val="Hyperlink"/>
+          </w:rPr>
+          <w:t>SqlCommand</w:t>
+        </w:r>
+      </w:hyperlink>
+      <w:r>
+        <w:t xml:space="preserve"> and </w:t>
+      </w:r>
+      <w:hyperlink r:id="rId28" w:history="1">
+        <w:r>
+          <w:rPr>
+            <w:rStyle w:val="Hyperlink"/>
+          </w:rPr>
+          <w:t>SqlParameter</w:t>
+        </w:r>
+      </w:hyperlink>
+      <w:r>
+        <w:t xml:space="preserve"> classes that prevent SQL Injection attacks by parameterizing any arguments to pass to a stored procedure.  When these classes are used for a SQL Server database connection, they </w:t>
+      </w:r>
+      <w:hyperlink r:id="rId29" w:history="1">
+        <w:r>
+          <w:rPr>
+            <w:rStyle w:val="Hyperlink"/>
+          </w:rPr>
+          <w:t>abstract</w:t>
+        </w:r>
+      </w:hyperlink>
+      <w:r>
+        <w:t xml:space="preserve"> away functionality to call into the sp_executesql system-level stored procedure in SQL Server, which isolates the parameters and treats them as data.  </w:t>
+      </w:r>
+    </w:p>
+    <w:p/>
+    <w:p>
+      <w:r>
+        <w:t xml:space="preserve">Here is an example of usage of these libraries in the MovieDbLite web application to insert an award winner (via the usp_InsertAwardWinner stored procedure).  </w:t>
+      </w:r>
+    </w:p>
+    <w:p/>
+    <w:p>
+      <w:r>
+        <w:drawing>
+          <wp:inline distT="0" distB="0" distL="0" distR="0" wp14:anchorId="3783133C" wp14:editId="58AA7163">
+            <wp:extent cx="5808543" cy="3001701"/>
+            <wp:effectExtent l="152400" t="152400" r="363855" b="370205"/>
+            <wp:docPr id="12" name="Picture 12"/>
+            <wp:cNvGraphicFramePr>
+              <a:graphicFrameLocks xmlns:a="http://schemas.openxmlformats.org/drawingml/2006/main" noChangeAspect="1"/>
+            </wp:cNvGraphicFramePr>
+            <a:graphic xmlns:a="http://schemas.openxmlformats.org/drawingml/2006/main">
+              <a:graphicData uri="http://schemas.openxmlformats.org/drawingml/2006/picture">
+                <pic:pic xmlns:pic="http://schemas.openxmlformats.org/drawingml/2006/picture">
+                  <pic:nvPicPr>
+                    <pic:cNvPr id="1" name=""/>
+                    <pic:cNvPicPr/>
+                  </pic:nvPicPr>
+                  <pic:blipFill>
+                    <a:blip r:embed="rId30"/>
+                    <a:stretch>
+                      <a:fillRect/>
+                    </a:stretch>
+                  </pic:blipFill>
+                  <pic:spPr>
+                    <a:xfrm>
+                      <a:off x="0" y="0"/>
+                      <a:ext cx="5812843" cy="3003923"/>
+                    </a:xfrm>
+                    <a:prstGeom prst="rect">
+                      <a:avLst/>
+                    </a:prstGeom>
+                    <a:ln>
+                      <a:noFill/>
+                    </a:ln>
+                    <a:effectLst>
+                      <a:outerShdw blurRad="292100" dist="139700" dir="2700000" algn="tl" rotWithShape="0">
+                        <a:srgbClr val="333333">
+                          <a:alpha val="65000"/>
+                        </a:srgbClr>
+                      </a:outerShdw>
+                    </a:effectLst>
+                  </pic:spPr>
+                </pic:pic>
+              </a:graphicData>
+            </a:graphic>
+          </wp:inline>
+        </w:drawing>
+      </w:r>
+    </w:p>
+    <w:p>
+      <w:r>
+        <w:t>Additionally, other operations in MovieDbLite utilize the Entity Framework ORM technology to perform CRUD.  Entity framework is built with SQL injection protection by way of using its functions</w:t>
+      </w:r>
+      <w:r>
+        <w:t>, allowing the developer to not have to put too much effort in mitigating the risk.</w:t>
+      </w:r>
+      <w:r>
+        <w:t xml:space="preserve">  The example below shows how an AwardShowInstance is added in MovieDbLite utilizing Entity Framework’s DbContext object (see MovieDbLiteContext _context).  </w:t>
+      </w:r>
+      <w:r>
+        <w:t xml:space="preserve">The new instance is added to the database by simply adding it to the context’s collection (via Add method), and then calling </w:t>
+      </w:r>
+      <w:r>
+        <w:lastRenderedPageBreak/>
+        <w:t>SaveChangesAsync() against the context.</w:t>
+      </w:r>
+      <w:r>
+        <w:t xml:space="preserve">  No raw SQL is used in this operation, and </w:t>
+      </w:r>
+      <w:r>
+        <w:t>consequently</w:t>
+      </w:r>
+      <w:r>
+        <w:t xml:space="preserve"> there is no SQL injection risk.</w:t>
+      </w:r>
+    </w:p>
+    <w:p>
+      <w:r>
+        <w:rPr>
+          <w:noProof/>
+        </w:rPr>
+        <w:drawing>
+          <wp:inline distT="0" distB="0" distL="0" distR="0" wp14:anchorId="1F0B2E25" wp14:editId="0FB72457">
+            <wp:extent cx="5876226" cy="2746264"/>
+            <wp:effectExtent l="152400" t="152400" r="353695" b="359410"/>
+            <wp:docPr id="14" name="Picture 14"/>
+            <wp:cNvGraphicFramePr>
+              <a:graphicFrameLocks xmlns:a="http://schemas.openxmlformats.org/drawingml/2006/main" noChangeAspect="1"/>
+            </wp:cNvGraphicFramePr>
+            <a:graphic xmlns:a="http://schemas.openxmlformats.org/drawingml/2006/main">
+              <a:graphicData uri="http://schemas.openxmlformats.org/drawingml/2006/picture">
+                <pic:pic xmlns:pic="http://schemas.openxmlformats.org/drawingml/2006/picture">
+                  <pic:nvPicPr>
+                    <pic:cNvPr id="0" name="Picture 2"/>
+                    <pic:cNvPicPr>
+                      <a:picLocks noChangeAspect="1" noChangeArrowheads="1"/>
+                    </pic:cNvPicPr>
+                  </pic:nvPicPr>
+                  <pic:blipFill>
+                    <a:blip r:embed="rId31">
+                      <a:extLst>
+                        <a:ext uri="{28A0092B-C50C-407E-A947-70E740481C1C}">
+                          <a14:useLocalDpi xmlns:a14="http://schemas.microsoft.com/office/drawing/2010/main" val="0"/>
+                        </a:ext>
+                      </a:extLst>
+                    </a:blip>
+                    <a:srcRect/>
+                    <a:stretch>
+                      <a:fillRect/>
+                    </a:stretch>
+                  </pic:blipFill>
+                  <pic:spPr bwMode="auto">
+                    <a:xfrm>
+                      <a:off x="0" y="0"/>
+                      <a:ext cx="5888934" cy="2752203"/>
+                    </a:xfrm>
+                    <a:prstGeom prst="rect">
+                      <a:avLst/>
+                    </a:prstGeom>
+                    <a:ln>
+                      <a:noFill/>
+                    </a:ln>
+                    <a:effectLst>
+                      <a:outerShdw blurRad="292100" dist="139700" dir="2700000" algn="tl" rotWithShape="0">
+                        <a:srgbClr val="333333">
+                          <a:alpha val="65000"/>
+                        </a:srgbClr>
+                      </a:outerShdw>
+                    </a:effectLst>
+                  </pic:spPr>
+                </pic:pic>
+              </a:graphicData>
+            </a:graphic>
+          </wp:inline>
+        </w:drawing>
+      </w:r>
+    </w:p>
+    <w:p>
+      <w:pPr>
+        <w:pStyle w:val="Heading3"/>
         <w:numPr>
-          <w:ilvl w:val="0"/>
-          <w:numId w:val="9"/>
+          <w:ilvl w:val="2"/>
+          <w:numId w:val="24"/>
         </w:numPr>
       </w:pPr>
-    </w:p>
+      <w:bookmarkStart w:id="43" w:name="_Ref36850990"/>
+      <w:r>
+        <w:t>Database Connection Strings</w:t>
+      </w:r>
+      <w:bookmarkEnd w:id="43"/>
+    </w:p>
+    <w:p>
+      <w:r>
+        <w:t>The database connection string for SQL Server utilizes Windows Authentication</w:t>
+      </w:r>
+      <w:r>
+        <w:t xml:space="preserve">, also known as </w:t>
+      </w:r>
+      <w:r>
+        <w:t xml:space="preserve">Integrated Security (SSPI).  </w:t>
+      </w:r>
+      <w:r>
+        <w:t xml:space="preserve">This security model is tightly integrated with Windows user and group accounts that are assigned and allowed to access the database.  </w:t>
+      </w:r>
+    </w:p>
+    <w:p/>
+    <w:p>
+      <w:r>
+        <w:t xml:space="preserve">The primary advantage of this security model is that there is no password management involved, and subsequently, no need to store SQL authentication user and password for the application. </w:t>
+      </w:r>
+      <w:r>
+        <w:t xml:space="preserve">Instead, the application authenticates via secure, underlying Windows OS functionality based on the user account that is attempting to access the database. </w:t>
+      </w:r>
+      <w:r>
+        <w:t xml:space="preserve"> The </w:t>
+      </w:r>
+      <w:r>
+        <w:t xml:space="preserve">user account </w:t>
+      </w:r>
+      <w:r>
+        <w:t>groups that are granted access to the database are managed by administrators and permissions to the database will be limited.</w:t>
+      </w:r>
+      <w:r>
+        <w:t xml:space="preserve">  </w:t>
+      </w:r>
+      <w:r>
+        <w:t>Further</w:t>
+      </w:r>
+      <w:r>
+        <w:t xml:space="preserve">, groups can be assigned to particular SQL Server </w:t>
+      </w:r>
+      <w:hyperlink r:id="rId32" w:history="1">
+        <w:r>
+          <w:rPr>
+            <w:rStyle w:val="Hyperlink"/>
+          </w:rPr>
+          <w:t xml:space="preserve">Database-Level </w:t>
+        </w:r>
+        <w:r>
+          <w:rPr>
+            <w:rStyle w:val="Hyperlink"/>
+          </w:rPr>
+          <w:t>Roles</w:t>
+        </w:r>
+      </w:hyperlink>
+      <w:r>
+        <w:t xml:space="preserve"> which </w:t>
+      </w:r>
+      <w:r>
+        <w:t xml:space="preserve">can </w:t>
+      </w:r>
+      <w:r>
+        <w:t xml:space="preserve">limit the access </w:t>
+      </w:r>
+      <w:r>
+        <w:t xml:space="preserve">the group member has </w:t>
+      </w:r>
+      <w:r>
+        <w:t>to database object</w:t>
+      </w:r>
+      <w:r>
+        <w:t xml:space="preserve">.  For example, a group can be </w:t>
+      </w:r>
+      <w:r>
+        <w:t xml:space="preserve">setup </w:t>
+      </w:r>
+      <w:r>
+        <w:t xml:space="preserve">such </w:t>
+      </w:r>
+      <w:r>
+        <w:t>that they have read-only access to the database</w:t>
+      </w:r>
+      <w:r>
+        <w:t>, whereas another group can be setup to have full read/write access to the database</w:t>
+      </w:r>
+      <w:r>
+        <w:t>.</w:t>
+      </w:r>
+      <w:r>
+        <w:t xml:space="preserve">  </w:t>
+      </w:r>
+    </w:p>
+    <w:p/>
+    <w:p>
+      <w:r>
+        <w:t xml:space="preserve">For the deployed web application that requires access to the database, the </w:t>
+      </w:r>
+      <w:r>
+        <w:t xml:space="preserve">Web Server’s </w:t>
+      </w:r>
+      <w:r>
+        <w:t xml:space="preserve">Application Pool </w:t>
+      </w:r>
+      <w:r>
+        <w:t>U</w:t>
+      </w:r>
+      <w:r>
+        <w:t xml:space="preserve">ser </w:t>
+      </w:r>
+      <w:r>
+        <w:t xml:space="preserve">(the proxy user that the web application runs on behalf of) </w:t>
+      </w:r>
+      <w:r>
+        <w:t xml:space="preserve">will be granted </w:t>
+      </w:r>
+      <w:r>
+        <w:t xml:space="preserve">read/write </w:t>
+      </w:r>
+      <w:r>
+        <w:t>access to the database</w:t>
+      </w:r>
+      <w:r>
+        <w:t xml:space="preserve"> tables</w:t>
+      </w:r>
+      <w:r>
+        <w:t>.</w:t>
+      </w:r>
+      <w:r>
+        <w:t xml:space="preserve">  Additionally, the App Pool user will be restricted from making any DDL changes (e.g. dropping tables, altering columns, etc.) because all of that should be performed by a DBA with allowed permissions.</w:t>
+      </w:r>
+      <w:r>
+        <w:t xml:space="preserve"> </w:t>
+      </w:r>
+    </w:p>
+    <w:p/>
+    <w:p>
+      <w:r>
+        <w:t xml:space="preserve">Generally, Windows </w:t>
+      </w:r>
+      <w:r>
+        <w:t>Authentication</w:t>
+      </w:r>
+      <w:r>
+        <w:t xml:space="preserve"> is a recommended authentication technique for SQL Server if it can be supported.  </w:t>
+      </w:r>
+      <w:r>
+        <w:t xml:space="preserve">More information about it can be found </w:t>
+      </w:r>
+      <w:hyperlink r:id="rId33" w:history="1">
+        <w:r>
+          <w:rPr>
+            <w:rStyle w:val="Hyperlink"/>
+          </w:rPr>
+          <w:t>here</w:t>
+        </w:r>
+      </w:hyperlink>
+      <w:r>
+        <w:t>.</w:t>
+      </w:r>
+    </w:p>
+    <w:p/>
+    <w:p>
+      <w:r>
+        <w:lastRenderedPageBreak/>
+        <w:t>This is an example of the connection string for a Windows Authentication / SSPI based connection.  Notice that there is no user name or password specified, as would be if it used a traditional SQL Authentication connection.</w:t>
+      </w:r>
+    </w:p>
+    <w:p/>
+    <w:p>
+      <w:r>
+        <w:drawing>
+          <wp:inline distT="0" distB="0" distL="0" distR="0" wp14:anchorId="47D5AAAF" wp14:editId="725F8A36">
+            <wp:extent cx="5733327" cy="175798"/>
+            <wp:effectExtent l="133350" t="152400" r="325120" b="358140"/>
+            <wp:docPr id="15" name="Picture 15"/>
+            <wp:cNvGraphicFramePr>
+              <a:graphicFrameLocks xmlns:a="http://schemas.openxmlformats.org/drawingml/2006/main" noChangeAspect="1"/>
+            </wp:cNvGraphicFramePr>
+            <a:graphic xmlns:a="http://schemas.openxmlformats.org/drawingml/2006/main">
+              <a:graphicData uri="http://schemas.openxmlformats.org/drawingml/2006/picture">
+                <pic:pic xmlns:pic="http://schemas.openxmlformats.org/drawingml/2006/picture">
+                  <pic:nvPicPr>
+                    <pic:cNvPr id="1" name=""/>
+                    <pic:cNvPicPr/>
+                  </pic:nvPicPr>
+                  <pic:blipFill>
+                    <a:blip r:embed="rId34"/>
+                    <a:stretch>
+                      <a:fillRect/>
+                    </a:stretch>
+                  </pic:blipFill>
+                  <pic:spPr>
+                    <a:xfrm>
+                      <a:off x="0" y="0"/>
+                      <a:ext cx="5877364" cy="180215"/>
+                    </a:xfrm>
+                    <a:prstGeom prst="rect">
+                      <a:avLst/>
+                    </a:prstGeom>
+                    <a:ln>
+                      <a:noFill/>
+                    </a:ln>
+                    <a:effectLst>
+                      <a:outerShdw blurRad="292100" dist="139700" dir="2700000" algn="tl" rotWithShape="0">
+                        <a:srgbClr val="333333">
+                          <a:alpha val="65000"/>
+                        </a:srgbClr>
+                      </a:outerShdw>
+                    </a:effectLst>
+                  </pic:spPr>
+                </pic:pic>
+              </a:graphicData>
+            </a:graphic>
+          </wp:inline>
+        </w:drawing>
+      </w:r>
+    </w:p>
+    <w:p/>
+    <w:p>
+      <w:pPr>
+        <w:pStyle w:val="Heading3"/>
+        <w:numPr>
+          <w:ilvl w:val="2"/>
+          <w:numId w:val="24"/>
+        </w:numPr>
+      </w:pPr>
+      <w:r>
+        <w:t>Network Connection</w:t>
+      </w:r>
+    </w:p>
+    <w:p/>
+    <w:p>
+      <w:r>
+        <w:t>The Website is hosted using HTTPS secure communication protocol over a computer network.  This method of communication encrypts the network data while in-transit between the client and the server, preventing “man-in-the-middle” attacks</w:t>
+      </w:r>
+      <w:r>
+        <w:t xml:space="preserve">.  </w:t>
+      </w:r>
+    </w:p>
+    <w:p/>
     <w:p>
       <w:pPr>
         <w:pStyle w:val="Heading2"/>
         <w:numPr>
           <w:ilvl w:val="1"/>
-          <w:numId w:val="5"/>
+          <w:numId w:val="24"/>
         </w:numPr>
         <w:tabs>
           <w:tab w:val="left" w:pos="900"/>
@@ -27821,6 +28925,336 @@
       <w:bookmarkEnd w:id="41"/>
       <w:bookmarkEnd w:id="42"/>
     </w:p>
+    <w:p/>
+    <w:p>
+      <w:pPr>
+        <w:pStyle w:val="Heading3"/>
+        <w:numPr>
+          <w:ilvl w:val="2"/>
+          <w:numId w:val="25"/>
+        </w:numPr>
+      </w:pPr>
+      <w:r>
+        <w:t>Automated Database Backup</w:t>
+      </w:r>
+      <w:r>
+        <w:t>s</w:t>
+      </w:r>
+    </w:p>
+    <w:p>
+      <w:r>
+        <w:t xml:space="preserve">A backup of the MovieDbLite database will be performed on a nightly basis, and output to </w:t>
+      </w:r>
+      <w:r>
+        <w:t>the database server and a secondary archive server environment (to achieve some redundancy of the data in the event of a database server failure)</w:t>
+      </w:r>
+      <w:r>
+        <w:t>.</w:t>
+      </w:r>
+      <w:r>
+        <w:t xml:space="preserve">  These backups will be kept for at least 6 months in the event that recovery of the database is necessary.  </w:t>
+      </w:r>
+      <w:r>
+        <w:t>SQL Server has the ability to schedule automatic backups of the database via the SQL Server Agent Jobs function</w:t>
+      </w:r>
+      <w:r>
+        <w:t xml:space="preserve">, as seen </w:t>
+      </w:r>
+      <w:hyperlink r:id="rId35" w:history="1">
+        <w:r>
+          <w:t>he</w:t>
+        </w:r>
+        <w:r>
+          <w:t>r</w:t>
+        </w:r>
+        <w:r>
+          <w:t>e</w:t>
+        </w:r>
+      </w:hyperlink>
+      <w:r>
+        <w:t>.</w:t>
+      </w:r>
+    </w:p>
+    <w:p/>
+    <w:p>
+      <w:r>
+        <w:t xml:space="preserve">Here is an example of a SQL script used to perform database backups for MovieDbLite.  It </w:t>
+      </w:r>
+      <w:r>
+        <w:t>timestamps the backup with the date to ensure no collisions with other backups, as well as identifying when the backup took place.</w:t>
+      </w:r>
+    </w:p>
+    <w:p/>
+    <w:p>
+      <w:pPr>
+        <w:jc w:val="center"/>
+      </w:pPr>
+      <w:r>
+        <w:lastRenderedPageBreak/>
+        <w:drawing>
+          <wp:inline distT="0" distB="0" distL="0" distR="0" wp14:anchorId="071ED940" wp14:editId="51F9CFCE">
+            <wp:extent cx="5555848" cy="3083614"/>
+            <wp:effectExtent l="152400" t="152400" r="368935" b="364490"/>
+            <wp:docPr id="16" name="Picture 16"/>
+            <wp:cNvGraphicFramePr>
+              <a:graphicFrameLocks xmlns:a="http://schemas.openxmlformats.org/drawingml/2006/main" noChangeAspect="1"/>
+            </wp:cNvGraphicFramePr>
+            <a:graphic xmlns:a="http://schemas.openxmlformats.org/drawingml/2006/main">
+              <a:graphicData uri="http://schemas.openxmlformats.org/drawingml/2006/picture">
+                <pic:pic xmlns:pic="http://schemas.openxmlformats.org/drawingml/2006/picture">
+                  <pic:nvPicPr>
+                    <pic:cNvPr id="0" name="Picture 3"/>
+                    <pic:cNvPicPr>
+                      <a:picLocks noChangeAspect="1" noChangeArrowheads="1"/>
+                    </pic:cNvPicPr>
+                  </pic:nvPicPr>
+                  <pic:blipFill>
+                    <a:blip r:embed="rId36">
+                      <a:extLst>
+                        <a:ext uri="{28A0092B-C50C-407E-A947-70E740481C1C}">
+                          <a14:useLocalDpi xmlns:a14="http://schemas.microsoft.com/office/drawing/2010/main" val="0"/>
+                        </a:ext>
+                      </a:extLst>
+                    </a:blip>
+                    <a:srcRect/>
+                    <a:stretch>
+                      <a:fillRect/>
+                    </a:stretch>
+                  </pic:blipFill>
+                  <pic:spPr bwMode="auto">
+                    <a:xfrm>
+                      <a:off x="0" y="0"/>
+                      <a:ext cx="5568283" cy="3090515"/>
+                    </a:xfrm>
+                    <a:prstGeom prst="rect">
+                      <a:avLst/>
+                    </a:prstGeom>
+                    <a:ln>
+                      <a:noFill/>
+                    </a:ln>
+                    <a:effectLst>
+                      <a:outerShdw blurRad="292100" dist="139700" dir="2700000" algn="tl" rotWithShape="0">
+                        <a:srgbClr val="333333">
+                          <a:alpha val="65000"/>
+                        </a:srgbClr>
+                      </a:outerShdw>
+                    </a:effectLst>
+                  </pic:spPr>
+                </pic:pic>
+              </a:graphicData>
+            </a:graphic>
+          </wp:inline>
+        </w:drawing>
+      </w:r>
+    </w:p>
+    <w:p>
+      <w:r>
+        <w:t xml:space="preserve">Output from backup: </w:t>
+      </w:r>
+    </w:p>
+    <w:p>
+      <w:r>
+        <w:drawing>
+          <wp:inline distT="0" distB="0" distL="0" distR="0" wp14:anchorId="6FE2CCFA" wp14:editId="755B3708">
+            <wp:extent cx="5943600" cy="879475"/>
+            <wp:effectExtent l="152400" t="152400" r="361950" b="358775"/>
+            <wp:docPr id="17" name="Picture 17"/>
+            <wp:cNvGraphicFramePr>
+              <a:graphicFrameLocks xmlns:a="http://schemas.openxmlformats.org/drawingml/2006/main" noChangeAspect="1"/>
+            </wp:cNvGraphicFramePr>
+            <a:graphic xmlns:a="http://schemas.openxmlformats.org/drawingml/2006/main">
+              <a:graphicData uri="http://schemas.openxmlformats.org/drawingml/2006/picture">
+                <pic:pic xmlns:pic="http://schemas.openxmlformats.org/drawingml/2006/picture">
+                  <pic:nvPicPr>
+                    <pic:cNvPr id="1" name=""/>
+                    <pic:cNvPicPr/>
+                  </pic:nvPicPr>
+                  <pic:blipFill>
+                    <a:blip r:embed="rId37"/>
+                    <a:stretch>
+                      <a:fillRect/>
+                    </a:stretch>
+                  </pic:blipFill>
+                  <pic:spPr>
+                    <a:xfrm>
+                      <a:off x="0" y="0"/>
+                      <a:ext cx="5943600" cy="879475"/>
+                    </a:xfrm>
+                    <a:prstGeom prst="rect">
+                      <a:avLst/>
+                    </a:prstGeom>
+                    <a:ln>
+                      <a:noFill/>
+                    </a:ln>
+                    <a:effectLst>
+                      <a:outerShdw blurRad="292100" dist="139700" dir="2700000" algn="tl" rotWithShape="0">
+                        <a:srgbClr val="333333">
+                          <a:alpha val="65000"/>
+                        </a:srgbClr>
+                      </a:outerShdw>
+                    </a:effectLst>
+                  </pic:spPr>
+                </pic:pic>
+              </a:graphicData>
+            </a:graphic>
+          </wp:inline>
+        </w:drawing>
+      </w:r>
+    </w:p>
+    <w:p>
+      <w:pPr>
+        <w:jc w:val="center"/>
+      </w:pPr>
+      <w:r>
+        <w:drawing>
+          <wp:inline distT="0" distB="0" distL="0" distR="0" wp14:anchorId="0A3A3E8E" wp14:editId="6DFD29D8">
+            <wp:extent cx="5156522" cy="792209"/>
+            <wp:effectExtent l="152400" t="152400" r="368300" b="370205"/>
+            <wp:docPr id="18" name="Picture 18"/>
+            <wp:cNvGraphicFramePr>
+              <a:graphicFrameLocks xmlns:a="http://schemas.openxmlformats.org/drawingml/2006/main" noChangeAspect="1"/>
+            </wp:cNvGraphicFramePr>
+            <a:graphic xmlns:a="http://schemas.openxmlformats.org/drawingml/2006/main">
+              <a:graphicData uri="http://schemas.openxmlformats.org/drawingml/2006/picture">
+                <pic:pic xmlns:pic="http://schemas.openxmlformats.org/drawingml/2006/picture">
+                  <pic:nvPicPr>
+                    <pic:cNvPr id="1" name=""/>
+                    <pic:cNvPicPr/>
+                  </pic:nvPicPr>
+                  <pic:blipFill>
+                    <a:blip r:embed="rId38"/>
+                    <a:stretch>
+                      <a:fillRect/>
+                    </a:stretch>
+                  </pic:blipFill>
+                  <pic:spPr>
+                    <a:xfrm>
+                      <a:off x="0" y="0"/>
+                      <a:ext cx="5220047" cy="801968"/>
+                    </a:xfrm>
+                    <a:prstGeom prst="rect">
+                      <a:avLst/>
+                    </a:prstGeom>
+                    <a:ln>
+                      <a:noFill/>
+                    </a:ln>
+                    <a:effectLst>
+                      <a:outerShdw blurRad="292100" dist="139700" dir="2700000" algn="tl" rotWithShape="0">
+                        <a:srgbClr val="333333">
+                          <a:alpha val="65000"/>
+                        </a:srgbClr>
+                      </a:outerShdw>
+                    </a:effectLst>
+                  </pic:spPr>
+                </pic:pic>
+              </a:graphicData>
+            </a:graphic>
+          </wp:inline>
+        </w:drawing>
+      </w:r>
+    </w:p>
+    <w:p>
+      <w:pPr>
+        <w:pStyle w:val="Heading3"/>
+        <w:numPr>
+          <w:ilvl w:val="2"/>
+          <w:numId w:val="25"/>
+        </w:numPr>
+      </w:pPr>
+      <w:r>
+        <w:t>Full Database Recovery Model</w:t>
+      </w:r>
+    </w:p>
+    <w:p>
+      <w:r>
+        <w:t>T</w:t>
+      </w:r>
+      <w:r>
+        <w:t xml:space="preserve">he </w:t>
+      </w:r>
+      <w:hyperlink r:id="rId39" w:anchor="RMov" w:history="1">
+        <w:r>
+          <w:rPr>
+            <w:rStyle w:val="Hyperlink"/>
+          </w:rPr>
+          <w:t>recovery mode</w:t>
+        </w:r>
+        <w:r>
+          <w:rPr>
+            <w:rStyle w:val="Hyperlink"/>
+          </w:rPr>
+          <w:t>l</w:t>
+        </w:r>
+      </w:hyperlink>
+      <w:r>
+        <w:t xml:space="preserve"> for the database will be set to </w:t>
+      </w:r>
+      <w:r>
+        <w:rPr>
+          <w:b/>
+          <w:bCs/>
+        </w:rPr>
+        <w:t>Full</w:t>
+      </w:r>
+      <w:r>
+        <w:t xml:space="preserve">.  </w:t>
+      </w:r>
+      <w:r>
+        <w:t xml:space="preserve">This allows the database to be restored to an arbitrary point of time (e.g. before an error occurred) if that is necessary. </w:t>
+      </w:r>
+      <w:r>
+        <w:t xml:space="preserve"> The Full recovery model relies on transaction log </w:t>
+      </w:r>
+      <w:r>
+        <w:t xml:space="preserve">files </w:t>
+      </w:r>
+      <w:r>
+        <w:t xml:space="preserve">of the database to be created and stored.  </w:t>
+      </w:r>
+      <w:hyperlink r:id="rId40" w:anchor="LogBackupSequence" w:history="1">
+        <w:r>
+          <w:rPr>
+            <w:rStyle w:val="Hyperlink"/>
+          </w:rPr>
+          <w:t>Backups</w:t>
+        </w:r>
+      </w:hyperlink>
+      <w:r>
+        <w:t xml:space="preserve"> </w:t>
+      </w:r>
+      <w:r>
+        <w:t xml:space="preserve">of </w:t>
+      </w:r>
+      <w:r>
+        <w:t xml:space="preserve">the transaction log </w:t>
+      </w:r>
+      <w:r>
+        <w:t xml:space="preserve">files </w:t>
+      </w:r>
+      <w:r>
+        <w:t>will also be required by the DBA, otherwise the log files will grow forever.</w:t>
+      </w:r>
+      <w:r>
+        <w:t xml:space="preserve">  </w:t>
+      </w:r>
+      <w:r>
+        <w:t xml:space="preserve">The backup process for a transaction log file is a similar process to the aforementioned process of backing up a database.  </w:t>
+      </w:r>
+    </w:p>
+    <w:p/>
+    <w:p>
+      <w:r>
+        <w:lastRenderedPageBreak/>
+        <w:t xml:space="preserve">This is an example of how to set the Recovery Model to Full via the Database’s properties using </w:t>
+      </w:r>
+      <w:r>
+        <w:t>SSMS</w:t>
+      </w:r>
+      <w:r>
+        <w:t xml:space="preserve">.  </w:t>
+      </w:r>
+    </w:p>
+    <w:p/>
     <w:p>
       <w:pPr>
         <w:rPr>
@@ -27835,19 +29269,90 @@
         <w:rPr>
           <w:rFonts w:ascii="Comic Sans MS" w:hAnsi="Comic Sans MS"/>
           <w:bCs/>
+          <w:noProof/>
           <w:color w:val="3366FF"/>
           <w:sz w:val="20"/>
           <w:szCs w:val="28"/>
         </w:rPr>
-        <w:t>Explain any database backup and recovery you may implement.  Most RDBMSs may have incorporated backup and recovery tools into their interfaces and infrastructure.  You may give a short description of.</w:t>
-      </w:r>
-    </w:p>
+        <w:drawing>
+          <wp:inline distT="0" distB="0" distL="0" distR="0" wp14:anchorId="42BD16DA" wp14:editId="44DA45ED">
+            <wp:extent cx="5548132" cy="1708761"/>
+            <wp:effectExtent l="152400" t="152400" r="357505" b="368300"/>
+            <wp:docPr id="19" name="Picture 19"/>
+            <wp:cNvGraphicFramePr>
+              <a:graphicFrameLocks xmlns:a="http://schemas.openxmlformats.org/drawingml/2006/main" noChangeAspect="1"/>
+            </wp:cNvGraphicFramePr>
+            <a:graphic xmlns:a="http://schemas.openxmlformats.org/drawingml/2006/main">
+              <a:graphicData uri="http://schemas.openxmlformats.org/drawingml/2006/picture">
+                <pic:pic xmlns:pic="http://schemas.openxmlformats.org/drawingml/2006/picture">
+                  <pic:nvPicPr>
+                    <pic:cNvPr id="0" name="Picture 4"/>
+                    <pic:cNvPicPr>
+                      <a:picLocks noChangeAspect="1" noChangeArrowheads="1"/>
+                    </pic:cNvPicPr>
+                  </pic:nvPicPr>
+                  <pic:blipFill>
+                    <a:blip r:embed="rId41">
+                      <a:extLst>
+                        <a:ext uri="{28A0092B-C50C-407E-A947-70E740481C1C}">
+                          <a14:useLocalDpi xmlns:a14="http://schemas.microsoft.com/office/drawing/2010/main" val="0"/>
+                        </a:ext>
+                      </a:extLst>
+                    </a:blip>
+                    <a:srcRect/>
+                    <a:stretch>
+                      <a:fillRect/>
+                    </a:stretch>
+                  </pic:blipFill>
+                  <pic:spPr bwMode="auto">
+                    <a:xfrm>
+                      <a:off x="0" y="0"/>
+                      <a:ext cx="5581444" cy="1719021"/>
+                    </a:xfrm>
+                    <a:prstGeom prst="rect">
+                      <a:avLst/>
+                    </a:prstGeom>
+                    <a:ln>
+                      <a:noFill/>
+                    </a:ln>
+                    <a:effectLst>
+                      <a:outerShdw blurRad="292100" dist="139700" dir="2700000" algn="tl" rotWithShape="0">
+                        <a:srgbClr val="333333">
+                          <a:alpha val="65000"/>
+                        </a:srgbClr>
+                      </a:outerShdw>
+                    </a:effectLst>
+                  </pic:spPr>
+                </pic:pic>
+              </a:graphicData>
+            </a:graphic>
+          </wp:inline>
+        </w:drawing>
+      </w:r>
+    </w:p>
+    <w:p>
+      <w:pPr>
+        <w:pStyle w:val="Heading3"/>
+        <w:numPr>
+          <w:ilvl w:val="2"/>
+          <w:numId w:val="25"/>
+        </w:numPr>
+      </w:pPr>
+      <w:r>
+        <w:t xml:space="preserve">Source Control of Database </w:t>
+      </w:r>
+      <w:r>
+        <w:t>and Application</w:t>
+      </w:r>
+    </w:p>
+    <w:p/>
+    <w:p/>
     <w:p>
       <w:pPr>
         <w:pStyle w:val="Heading2"/>
         <w:numPr>
           <w:ilvl w:val="1"/>
-          <w:numId w:val="5"/>
+          <w:numId w:val="25"/>
         </w:numPr>
         <w:tabs>
           <w:tab w:val="left" w:pos="900"/>
@@ -27860,8 +29365,8 @@
           <w:szCs w:val="24"/>
         </w:rPr>
       </w:pPr>
-      <w:bookmarkStart w:id="43" w:name="_Toc516748843"/>
-      <w:bookmarkStart w:id="44" w:name="_Toc516748931"/>
+      <w:bookmarkStart w:id="44" w:name="_Toc516748843"/>
+      <w:bookmarkStart w:id="45" w:name="_Toc516748931"/>
       <w:r>
         <w:rPr>
           <w:rFonts w:ascii="Times New Roman" w:hAnsi="Times New Roman" w:cs="Times New Roman"/>
@@ -27889,8 +29394,8 @@
         </w:rPr>
         <w:t>CASE Tool</w:t>
       </w:r>
-      <w:bookmarkEnd w:id="43"/>
       <w:bookmarkEnd w:id="44"/>
+      <w:bookmarkEnd w:id="45"/>
     </w:p>
     <w:p>
       <w:pPr>
@@ -27925,7 +29430,7 @@
         <w:pStyle w:val="Heading2"/>
         <w:numPr>
           <w:ilvl w:val="1"/>
-          <w:numId w:val="5"/>
+          <w:numId w:val="25"/>
         </w:numPr>
         <w:tabs>
           <w:tab w:val="left" w:pos="900"/>
@@ -27938,8 +29443,8 @@
           <w:szCs w:val="24"/>
         </w:rPr>
       </w:pPr>
-      <w:bookmarkStart w:id="45" w:name="_Toc516748844"/>
-      <w:bookmarkStart w:id="46" w:name="_Toc516748932"/>
+      <w:bookmarkStart w:id="46" w:name="_Toc516748844"/>
+      <w:bookmarkStart w:id="47" w:name="_Toc516748932"/>
       <w:r>
         <w:rPr>
           <w:rFonts w:ascii="Times New Roman" w:hAnsi="Times New Roman" w:cs="Times New Roman"/>
@@ -27947,11 +29452,10 @@
           <w:sz w:val="24"/>
           <w:szCs w:val="24"/>
         </w:rPr>
-        <w:lastRenderedPageBreak/>
         <w:t>Other Possible E/R Relationships</w:t>
       </w:r>
-      <w:bookmarkEnd w:id="45"/>
       <w:bookmarkEnd w:id="46"/>
+      <w:bookmarkEnd w:id="47"/>
     </w:p>
     <w:p>
       <w:pPr>
@@ -27985,8 +29489,8 @@
           <w:szCs w:val="24"/>
         </w:rPr>
       </w:pPr>
-      <w:bookmarkStart w:id="47" w:name="_Toc516748845"/>
-      <w:bookmarkStart w:id="48" w:name="_Toc516748933"/>
+      <w:bookmarkStart w:id="48" w:name="_Toc516748845"/>
+      <w:bookmarkStart w:id="49" w:name="_Toc516748933"/>
       <w:r>
         <w:rPr>
           <w:rFonts w:ascii="Times New Roman" w:hAnsi="Times New Roman" w:cs="Times New Roman"/>
@@ -27995,8 +29499,8 @@
         </w:rPr>
         <w:t>Implementation Description</w:t>
       </w:r>
-      <w:bookmarkEnd w:id="47"/>
       <w:bookmarkEnd w:id="48"/>
+      <w:bookmarkEnd w:id="49"/>
     </w:p>
     <w:p>
       <w:pPr>
@@ -28034,8 +29538,8 @@
           <w:szCs w:val="24"/>
         </w:rPr>
       </w:pPr>
-      <w:bookmarkStart w:id="49" w:name="_Toc516748846"/>
-      <w:bookmarkStart w:id="50" w:name="_Toc516748934"/>
+      <w:bookmarkStart w:id="50" w:name="_Toc516748846"/>
+      <w:bookmarkStart w:id="51" w:name="_Toc516748934"/>
       <w:r>
         <w:rPr>
           <w:rFonts w:ascii="Times New Roman" w:hAnsi="Times New Roman" w:cs="Times New Roman"/>
@@ -28045,8 +29549,8 @@
         </w:rPr>
         <w:t>Data Dictionary</w:t>
       </w:r>
-      <w:bookmarkEnd w:id="49"/>
       <w:bookmarkEnd w:id="50"/>
+      <w:bookmarkEnd w:id="51"/>
     </w:p>
     <w:p>
       <w:pPr>
@@ -28174,8 +29678,8 @@
           <w:szCs w:val="24"/>
         </w:rPr>
       </w:pPr>
-      <w:bookmarkStart w:id="51" w:name="_Toc516748847"/>
-      <w:bookmarkStart w:id="52" w:name="_Toc516748935"/>
+      <w:bookmarkStart w:id="52" w:name="_Toc516748847"/>
+      <w:bookmarkStart w:id="53" w:name="_Toc516748935"/>
       <w:r>
         <w:rPr>
           <w:rFonts w:ascii="Times New Roman" w:hAnsi="Times New Roman" w:cs="Times New Roman"/>
@@ -28185,8 +29689,8 @@
         </w:rPr>
         <w:t>Advanced Features</w:t>
       </w:r>
-      <w:bookmarkEnd w:id="51"/>
       <w:bookmarkEnd w:id="52"/>
+      <w:bookmarkEnd w:id="53"/>
     </w:p>
     <w:p>
       <w:pPr>
@@ -28384,8 +29888,8 @@
           <w:szCs w:val="24"/>
         </w:rPr>
       </w:pPr>
-      <w:bookmarkStart w:id="53" w:name="_Toc516748848"/>
-      <w:bookmarkStart w:id="54" w:name="_Toc516748936"/>
+      <w:bookmarkStart w:id="54" w:name="_Toc516748848"/>
+      <w:bookmarkStart w:id="55" w:name="_Toc516748936"/>
       <w:r>
         <w:rPr>
           <w:rFonts w:ascii="Times New Roman" w:hAnsi="Times New Roman" w:cs="Times New Roman"/>
@@ -28395,8 +29899,8 @@
         </w:rPr>
         <w:t>Queries</w:t>
       </w:r>
-      <w:bookmarkEnd w:id="53"/>
       <w:bookmarkEnd w:id="54"/>
+      <w:bookmarkEnd w:id="55"/>
     </w:p>
     <w:p>
       <w:pPr>
@@ -28470,18 +29974,19 @@
           <w:szCs w:val="24"/>
         </w:rPr>
       </w:pPr>
-      <w:bookmarkStart w:id="55" w:name="_Toc516748849"/>
-      <w:bookmarkStart w:id="56" w:name="_Toc516748937"/>
+      <w:bookmarkStart w:id="56" w:name="_Toc516748849"/>
+      <w:bookmarkStart w:id="57" w:name="_Toc516748937"/>
       <w:r>
         <w:rPr>
           <w:rFonts w:ascii="Times New Roman" w:hAnsi="Times New Roman" w:cs="Times New Roman"/>
           <w:sz w:val="24"/>
           <w:szCs w:val="24"/>
         </w:rPr>
+        <w:lastRenderedPageBreak/>
         <w:t>Customer Bills</w:t>
       </w:r>
-      <w:bookmarkEnd w:id="55"/>
       <w:bookmarkEnd w:id="56"/>
+      <w:bookmarkEnd w:id="57"/>
     </w:p>
     <w:p>
       <w:pPr>
@@ -28515,8 +30020,8 @@
           <w:szCs w:val="24"/>
         </w:rPr>
       </w:pPr>
-      <w:bookmarkStart w:id="57" w:name="_Toc516748850"/>
-      <w:bookmarkStart w:id="58" w:name="_Toc516748938"/>
+      <w:bookmarkStart w:id="58" w:name="_Toc516748850"/>
+      <w:bookmarkStart w:id="59" w:name="_Toc516748938"/>
       <w:r>
         <w:rPr>
           <w:rFonts w:ascii="Times New Roman" w:hAnsi="Times New Roman" w:cs="Times New Roman"/>
@@ -28525,8 +30030,8 @@
         </w:rPr>
         <w:t>Customer Rental History</w:t>
       </w:r>
-      <w:bookmarkEnd w:id="57"/>
       <w:bookmarkEnd w:id="58"/>
+      <w:bookmarkEnd w:id="59"/>
     </w:p>
     <w:p>
       <w:pPr>
@@ -28560,8 +30065,8 @@
           <w:szCs w:val="24"/>
         </w:rPr>
       </w:pPr>
-      <w:bookmarkStart w:id="59" w:name="_Toc516748851"/>
-      <w:bookmarkStart w:id="60" w:name="_Toc516748939"/>
+      <w:bookmarkStart w:id="60" w:name="_Toc516748851"/>
+      <w:bookmarkStart w:id="61" w:name="_Toc516748939"/>
       <w:r>
         <w:rPr>
           <w:rFonts w:ascii="Times New Roman" w:hAnsi="Times New Roman" w:cs="Times New Roman"/>
@@ -28570,8 +30075,8 @@
         </w:rPr>
         <w:t>Movie Rental History</w:t>
       </w:r>
-      <w:bookmarkEnd w:id="59"/>
       <w:bookmarkEnd w:id="60"/>
+      <w:bookmarkEnd w:id="61"/>
     </w:p>
     <w:p>
       <w:pPr>
@@ -28605,8 +30110,8 @@
           <w:szCs w:val="24"/>
         </w:rPr>
       </w:pPr>
-      <w:bookmarkStart w:id="61" w:name="_Toc516748852"/>
-      <w:bookmarkStart w:id="62" w:name="_Toc516748940"/>
+      <w:bookmarkStart w:id="62" w:name="_Toc516748852"/>
+      <w:bookmarkStart w:id="63" w:name="_Toc516748940"/>
       <w:r>
         <w:rPr>
           <w:rFonts w:ascii="Times New Roman" w:hAnsi="Times New Roman" w:cs="Times New Roman"/>
@@ -28615,8 +30120,8 @@
         </w:rPr>
         <w:t>List all videos by movie category</w:t>
       </w:r>
-      <w:bookmarkEnd w:id="61"/>
       <w:bookmarkEnd w:id="62"/>
+      <w:bookmarkEnd w:id="63"/>
     </w:p>
     <w:p>
       <w:pPr>
@@ -28650,8 +30155,8 @@
           <w:szCs w:val="24"/>
         </w:rPr>
       </w:pPr>
-      <w:bookmarkStart w:id="63" w:name="_Toc516748853"/>
-      <w:bookmarkStart w:id="64" w:name="_Toc516748941"/>
+      <w:bookmarkStart w:id="64" w:name="_Toc516748853"/>
+      <w:bookmarkStart w:id="65" w:name="_Toc516748941"/>
       <w:r>
         <w:rPr>
           <w:rFonts w:ascii="Times New Roman" w:hAnsi="Times New Roman" w:cs="Times New Roman"/>
@@ -28660,8 +30165,8 @@
         </w:rPr>
         <w:t>List video usage by movie category</w:t>
       </w:r>
-      <w:bookmarkEnd w:id="63"/>
       <w:bookmarkEnd w:id="64"/>
+      <w:bookmarkEnd w:id="65"/>
     </w:p>
     <w:p>
       <w:pPr>
@@ -28695,8 +30200,8 @@
           <w:szCs w:val="24"/>
         </w:rPr>
       </w:pPr>
-      <w:bookmarkStart w:id="65" w:name="_Toc516748854"/>
-      <w:bookmarkStart w:id="66" w:name="_Toc516748942"/>
+      <w:bookmarkStart w:id="66" w:name="_Toc516748854"/>
+      <w:bookmarkStart w:id="67" w:name="_Toc516748942"/>
       <w:r>
         <w:rPr>
           <w:rFonts w:ascii="Times New Roman" w:hAnsi="Times New Roman" w:cs="Times New Roman"/>
@@ -28705,8 +30210,8 @@
         </w:rPr>
         <w:t>List videos by format (Laser Disc or VHS)</w:t>
       </w:r>
-      <w:bookmarkEnd w:id="65"/>
       <w:bookmarkEnd w:id="66"/>
+      <w:bookmarkEnd w:id="67"/>
     </w:p>
     <w:p>
       <w:pPr>
@@ -28740,8 +30245,8 @@
           <w:szCs w:val="24"/>
         </w:rPr>
       </w:pPr>
-      <w:bookmarkStart w:id="67" w:name="_Toc516748855"/>
-      <w:bookmarkStart w:id="68" w:name="_Toc516748943"/>
+      <w:bookmarkStart w:id="68" w:name="_Toc516748855"/>
+      <w:bookmarkStart w:id="69" w:name="_Toc516748943"/>
       <w:r>
         <w:rPr>
           <w:rFonts w:ascii="Times New Roman" w:hAnsi="Times New Roman" w:cs="Times New Roman"/>
@@ -28750,8 +30255,8 @@
         </w:rPr>
         <w:t>List defective videos</w:t>
       </w:r>
-      <w:bookmarkEnd w:id="67"/>
       <w:bookmarkEnd w:id="68"/>
+      <w:bookmarkEnd w:id="69"/>
     </w:p>
     <w:p>
       <w:pPr>
@@ -28788,8 +30293,8 @@
           <w:szCs w:val="24"/>
         </w:rPr>
       </w:pPr>
-      <w:bookmarkStart w:id="69" w:name="_Toc516748856"/>
-      <w:bookmarkStart w:id="70" w:name="_Toc516748944"/>
+      <w:bookmarkStart w:id="70" w:name="_Toc516748856"/>
+      <w:bookmarkStart w:id="71" w:name="_Toc516748944"/>
       <w:r>
         <w:rPr>
           <w:rFonts w:ascii="Times New Roman" w:hAnsi="Times New Roman" w:cs="Times New Roman"/>
@@ -28798,8 +30303,8 @@
         </w:rPr>
         <w:t>List twenty popular videos by category for customers’ recommendations</w:t>
       </w:r>
-      <w:bookmarkEnd w:id="69"/>
       <w:bookmarkEnd w:id="70"/>
+      <w:bookmarkEnd w:id="71"/>
     </w:p>
     <w:p>
       <w:pPr>
@@ -28833,8 +30338,8 @@
           <w:szCs w:val="24"/>
         </w:rPr>
       </w:pPr>
-      <w:bookmarkStart w:id="71" w:name="_Toc516748857"/>
-      <w:bookmarkStart w:id="72" w:name="_Toc516748945"/>
+      <w:bookmarkStart w:id="72" w:name="_Toc516748857"/>
+      <w:bookmarkStart w:id="73" w:name="_Toc516748945"/>
       <w:r>
         <w:rPr>
           <w:rFonts w:ascii="Times New Roman" w:hAnsi="Times New Roman" w:cs="Times New Roman"/>
@@ -28843,8 +30348,8 @@
         </w:rPr>
         <w:t>CRUD Matrix</w:t>
       </w:r>
-      <w:bookmarkEnd w:id="71"/>
       <w:bookmarkEnd w:id="72"/>
+      <w:bookmarkEnd w:id="73"/>
     </w:p>
     <w:p>
       <w:pPr>
@@ -28902,8 +30407,8 @@
           <w:szCs w:val="24"/>
         </w:rPr>
       </w:pPr>
-      <w:bookmarkStart w:id="73" w:name="_Toc516748858"/>
-      <w:bookmarkStart w:id="74" w:name="_Toc516748946"/>
+      <w:bookmarkStart w:id="74" w:name="_Toc516748858"/>
+      <w:bookmarkStart w:id="75" w:name="_Toc516748946"/>
       <w:r>
         <w:rPr>
           <w:rFonts w:ascii="Times New Roman" w:hAnsi="Times New Roman" w:cs="Times New Roman"/>
@@ -28911,11 +30416,10 @@
           <w:sz w:val="24"/>
           <w:szCs w:val="24"/>
         </w:rPr>
-        <w:lastRenderedPageBreak/>
         <w:t>List of Entity Types</w:t>
       </w:r>
-      <w:bookmarkEnd w:id="73"/>
       <w:bookmarkEnd w:id="74"/>
+      <w:bookmarkEnd w:id="75"/>
     </w:p>
     <w:p>
       <w:pPr>
@@ -28935,8 +30439,8 @@
           <w:szCs w:val="24"/>
         </w:rPr>
       </w:pPr>
-      <w:bookmarkStart w:id="75" w:name="_Toc516748859"/>
-      <w:bookmarkStart w:id="76" w:name="_Toc516748947"/>
+      <w:bookmarkStart w:id="76" w:name="_Toc516748859"/>
+      <w:bookmarkStart w:id="77" w:name="_Toc516748947"/>
       <w:r>
         <w:rPr>
           <w:rFonts w:ascii="Times New Roman" w:hAnsi="Times New Roman" w:cs="Times New Roman"/>
@@ -28946,8 +30450,8 @@
         </w:rPr>
         <w:t>List of Functions</w:t>
       </w:r>
-      <w:bookmarkEnd w:id="75"/>
       <w:bookmarkEnd w:id="76"/>
+      <w:bookmarkEnd w:id="77"/>
     </w:p>
     <w:p>
       <w:pPr>
@@ -28963,8 +30467,8 @@
           <w:szCs w:val="24"/>
         </w:rPr>
       </w:pPr>
-      <w:bookmarkStart w:id="77" w:name="_Toc516748860"/>
-      <w:bookmarkStart w:id="78" w:name="_Toc516748948"/>
+      <w:bookmarkStart w:id="78" w:name="_Toc516748860"/>
+      <w:bookmarkStart w:id="79" w:name="_Toc516748948"/>
       <w:r>
         <w:rPr>
           <w:rFonts w:ascii="Times New Roman" w:hAnsi="Times New Roman" w:cs="Times New Roman"/>
@@ -28973,8 +30477,8 @@
         </w:rPr>
         <w:t>Concluding Remarks</w:t>
       </w:r>
-      <w:bookmarkEnd w:id="77"/>
       <w:bookmarkEnd w:id="78"/>
+      <w:bookmarkEnd w:id="79"/>
     </w:p>
     <w:p>
       <w:pPr>
@@ -29101,20 +30605,98 @@
     </w:p>
     <w:p>
       <w:pPr>
+        <w:numPr>
+          <w:ilvl w:val="0"/>
+          <w:numId w:val="13"/>
+        </w:numPr>
+        <w:textAlignment w:val="center"/>
+        <w:rPr>
+          <w:rFonts w:ascii="Calibri" w:hAnsi="Calibri" w:cs="Calibri"/>
+          <w:sz w:val="22"/>
+          <w:szCs w:val="22"/>
+        </w:rPr>
+      </w:pPr>
+      <w:r>
+        <w:rPr>
+          <w:rFonts w:ascii="Calibri" w:hAnsi="Calibri" w:cs="Calibri"/>
+          <w:sz w:val="22"/>
+          <w:szCs w:val="22"/>
+        </w:rPr>
+        <w:t xml:space="preserve">Future - Store Nominations </w:t>
+      </w:r>
+    </w:p>
+    <w:p>
+      <w:pPr>
+        <w:numPr>
+          <w:ilvl w:val="0"/>
+          <w:numId w:val="13"/>
+        </w:numPr>
+        <w:textAlignment w:val="center"/>
+        <w:rPr>
+          <w:rFonts w:ascii="Calibri" w:hAnsi="Calibri" w:cs="Calibri"/>
+          <w:sz w:val="22"/>
+          <w:szCs w:val="22"/>
+        </w:rPr>
+      </w:pPr>
+      <w:r>
+        <w:rPr>
+          <w:rFonts w:ascii="Calibri" w:hAnsi="Calibri" w:cs="Calibri"/>
+          <w:sz w:val="22"/>
+          <w:szCs w:val="22"/>
+        </w:rPr>
+        <w:t>Add remaining award types</w:t>
+      </w:r>
+    </w:p>
+    <w:p>
+      <w:pPr>
+        <w:numPr>
+          <w:ilvl w:val="0"/>
+          <w:numId w:val="13"/>
+        </w:numPr>
+        <w:textAlignment w:val="center"/>
+        <w:rPr>
+          <w:rFonts w:ascii="Calibri" w:hAnsi="Calibri" w:cs="Calibri"/>
+          <w:sz w:val="22"/>
+          <w:szCs w:val="22"/>
+        </w:rPr>
+      </w:pPr>
+      <w:r>
+        <w:rPr>
+          <w:rFonts w:ascii="Calibri" w:hAnsi="Calibri" w:cs="Calibri"/>
+          <w:sz w:val="22"/>
+          <w:szCs w:val="22"/>
+        </w:rPr>
+        <w:t>Add data from other systems</w:t>
+      </w:r>
+    </w:p>
+    <w:p>
+      <w:pPr>
+        <w:numPr>
+          <w:ilvl w:val="0"/>
+          <w:numId w:val="13"/>
+        </w:numPr>
+        <w:rPr>
+          <w:bCs/>
+          <w:szCs w:val="28"/>
+        </w:rPr>
+      </w:pPr>
+    </w:p>
+    <w:p>
+      <w:pPr>
         <w:pStyle w:val="Title"/>
         <w:jc w:val="left"/>
       </w:pPr>
       <w:r>
         <w:br w:type="page"/>
       </w:r>
-      <w:bookmarkStart w:id="79" w:name="_Toc516748861"/>
-      <w:bookmarkStart w:id="80" w:name="_Toc516748949"/>
+      <w:bookmarkStart w:id="80" w:name="_Toc516748861"/>
+      <w:bookmarkStart w:id="81" w:name="_Toc516748949"/>
       <w:r>
         <w:lastRenderedPageBreak/>
         <w:t>Appendices</w:t>
       </w:r>
-      <w:bookmarkEnd w:id="79"/>
       <w:bookmarkEnd w:id="80"/>
+      <w:bookmarkEnd w:id="81"/>
     </w:p>
     <w:p>
       <w:pPr>
@@ -29442,13 +31024,13 @@
         <w:pStyle w:val="Title"/>
         <w:jc w:val="left"/>
       </w:pPr>
-      <w:bookmarkStart w:id="81" w:name="_Toc516748862"/>
-      <w:bookmarkStart w:id="82" w:name="_Toc516748950"/>
+      <w:bookmarkStart w:id="82" w:name="_Toc516748862"/>
+      <w:bookmarkStart w:id="83" w:name="_Toc516748950"/>
       <w:r>
         <w:t>References</w:t>
       </w:r>
-      <w:bookmarkEnd w:id="81"/>
       <w:bookmarkEnd w:id="82"/>
+      <w:bookmarkEnd w:id="83"/>
     </w:p>
     <w:p>
       <w:pPr>
@@ -29476,9 +31058,9 @@
       </w:pPr>
     </w:p>
     <w:sectPr>
-      <w:headerReference w:type="default" r:id="rId23"/>
-      <w:footerReference w:type="default" r:id="rId24"/>
-      <w:footerReference w:type="first" r:id="rId25"/>
+      <w:headerReference w:type="default" r:id="rId42"/>
+      <w:footerReference w:type="default" r:id="rId43"/>
+      <w:footerReference w:type="first" r:id="rId44"/>
       <w:pgSz w:w="12240" w:h="15840"/>
       <w:pgMar w:top="1440" w:right="1440" w:bottom="1440" w:left="1440" w:header="720" w:footer="720" w:gutter="0"/>
       <w:cols w:space="720"/>
@@ -30382,6 +31964,155 @@
     </w:lvl>
   </w:abstractNum>
   <w:abstractNum w:abstractNumId="6" w15:restartNumberingAfterBreak="0">
+    <w:nsid w:val="16E63938"/>
+    <w:multiLevelType w:val="multilevel"/>
+    <w:tmpl w:val="9FCCDDD6"/>
+    <w:lvl w:ilvl="0">
+      <w:start w:val="1"/>
+      <w:numFmt w:val="bullet"/>
+      <w:lvlText w:val=""/>
+      <w:lvlJc w:val="left"/>
+      <w:pPr>
+        <w:tabs>
+          <w:tab w:val="num" w:pos="720"/>
+        </w:tabs>
+        <w:ind w:left="720" w:hanging="360"/>
+      </w:pPr>
+      <w:rPr>
+        <w:rFonts w:ascii="Symbol" w:hAnsi="Symbol" w:hint="default"/>
+        <w:sz w:val="20"/>
+      </w:rPr>
+    </w:lvl>
+    <w:lvl w:ilvl="1" w:tentative="1">
+      <w:start w:val="1"/>
+      <w:numFmt w:val="bullet"/>
+      <w:lvlText w:val=""/>
+      <w:lvlJc w:val="left"/>
+      <w:pPr>
+        <w:tabs>
+          <w:tab w:val="num" w:pos="1440"/>
+        </w:tabs>
+        <w:ind w:left="1440" w:hanging="360"/>
+      </w:pPr>
+      <w:rPr>
+        <w:rFonts w:ascii="Symbol" w:hAnsi="Symbol" w:hint="default"/>
+        <w:sz w:val="20"/>
+      </w:rPr>
+    </w:lvl>
+    <w:lvl w:ilvl="2" w:tentative="1">
+      <w:start w:val="1"/>
+      <w:numFmt w:val="bullet"/>
+      <w:lvlText w:val=""/>
+      <w:lvlJc w:val="left"/>
+      <w:pPr>
+        <w:tabs>
+          <w:tab w:val="num" w:pos="2160"/>
+        </w:tabs>
+        <w:ind w:left="2160" w:hanging="360"/>
+      </w:pPr>
+      <w:rPr>
+        <w:rFonts w:ascii="Symbol" w:hAnsi="Symbol" w:hint="default"/>
+        <w:sz w:val="20"/>
+      </w:rPr>
+    </w:lvl>
+    <w:lvl w:ilvl="3" w:tentative="1">
+      <w:start w:val="1"/>
+      <w:numFmt w:val="bullet"/>
+      <w:lvlText w:val=""/>
+      <w:lvlJc w:val="left"/>
+      <w:pPr>
+        <w:tabs>
+          <w:tab w:val="num" w:pos="2880"/>
+        </w:tabs>
+        <w:ind w:left="2880" w:hanging="360"/>
+      </w:pPr>
+      <w:rPr>
+        <w:rFonts w:ascii="Symbol" w:hAnsi="Symbol" w:hint="default"/>
+        <w:sz w:val="20"/>
+      </w:rPr>
+    </w:lvl>
+    <w:lvl w:ilvl="4" w:tentative="1">
+      <w:start w:val="1"/>
+      <w:numFmt w:val="bullet"/>
+      <w:lvlText w:val=""/>
+      <w:lvlJc w:val="left"/>
+      <w:pPr>
+        <w:tabs>
+          <w:tab w:val="num" w:pos="3600"/>
+        </w:tabs>
+        <w:ind w:left="3600" w:hanging="360"/>
+      </w:pPr>
+      <w:rPr>
+        <w:rFonts w:ascii="Symbol" w:hAnsi="Symbol" w:hint="default"/>
+        <w:sz w:val="20"/>
+      </w:rPr>
+    </w:lvl>
+    <w:lvl w:ilvl="5" w:tentative="1">
+      <w:start w:val="1"/>
+      <w:numFmt w:val="bullet"/>
+      <w:lvlText w:val=""/>
+      <w:lvlJc w:val="left"/>
+      <w:pPr>
+        <w:tabs>
+          <w:tab w:val="num" w:pos="4320"/>
+        </w:tabs>
+        <w:ind w:left="4320" w:hanging="360"/>
+      </w:pPr>
+      <w:rPr>
+        <w:rFonts w:ascii="Symbol" w:hAnsi="Symbol" w:hint="default"/>
+        <w:sz w:val="20"/>
+      </w:rPr>
+    </w:lvl>
+    <w:lvl w:ilvl="6" w:tentative="1">
+      <w:start w:val="1"/>
+      <w:numFmt w:val="bullet"/>
+      <w:lvlText w:val=""/>
+      <w:lvlJc w:val="left"/>
+      <w:pPr>
+        <w:tabs>
+          <w:tab w:val="num" w:pos="5040"/>
+        </w:tabs>
+        <w:ind w:left="5040" w:hanging="360"/>
+      </w:pPr>
+      <w:rPr>
+        <w:rFonts w:ascii="Symbol" w:hAnsi="Symbol" w:hint="default"/>
+        <w:sz w:val="20"/>
+      </w:rPr>
+    </w:lvl>
+    <w:lvl w:ilvl="7" w:tentative="1">
+      <w:start w:val="1"/>
+      <w:numFmt w:val="bullet"/>
+      <w:lvlText w:val=""/>
+      <w:lvlJc w:val="left"/>
+      <w:pPr>
+        <w:tabs>
+          <w:tab w:val="num" w:pos="5760"/>
+        </w:tabs>
+        <w:ind w:left="5760" w:hanging="360"/>
+      </w:pPr>
+      <w:rPr>
+        <w:rFonts w:ascii="Symbol" w:hAnsi="Symbol" w:hint="default"/>
+        <w:sz w:val="20"/>
+      </w:rPr>
+    </w:lvl>
+    <w:lvl w:ilvl="8" w:tentative="1">
+      <w:start w:val="1"/>
+      <w:numFmt w:val="bullet"/>
+      <w:lvlText w:val=""/>
+      <w:lvlJc w:val="left"/>
+      <w:pPr>
+        <w:tabs>
+          <w:tab w:val="num" w:pos="6480"/>
+        </w:tabs>
+        <w:ind w:left="6480" w:hanging="360"/>
+      </w:pPr>
+      <w:rPr>
+        <w:rFonts w:ascii="Symbol" w:hAnsi="Symbol" w:hint="default"/>
+        <w:sz w:val="20"/>
+      </w:rPr>
+    </w:lvl>
+  </w:abstractNum>
+  <w:abstractNum w:abstractNumId="7" w15:restartNumberingAfterBreak="0">
     <w:nsid w:val="185478BE"/>
     <w:multiLevelType w:val="multilevel"/>
     <w:tmpl w:val="A8F2E600"/>
@@ -30494,7 +32225,96 @@
       </w:rPr>
     </w:lvl>
   </w:abstractNum>
-  <w:abstractNum w:abstractNumId="7" w15:restartNumberingAfterBreak="0">
+  <w:abstractNum w:abstractNumId="8" w15:restartNumberingAfterBreak="0">
+    <w:nsid w:val="18E36842"/>
+    <w:multiLevelType w:val="hybridMultilevel"/>
+    <w:tmpl w:val="7AFECA92"/>
+    <w:lvl w:ilvl="0" w:tplc="0409000F">
+      <w:start w:val="1"/>
+      <w:numFmt w:val="decimal"/>
+      <w:lvlText w:val="%1."/>
+      <w:lvlJc w:val="left"/>
+      <w:pPr>
+        <w:ind w:left="720" w:hanging="360"/>
+      </w:pPr>
+      <w:rPr>
+        <w:rFonts w:hint="default"/>
+      </w:rPr>
+    </w:lvl>
+    <w:lvl w:ilvl="1" w:tplc="04090019" w:tentative="1">
+      <w:start w:val="1"/>
+      <w:numFmt w:val="lowerLetter"/>
+      <w:lvlText w:val="%2."/>
+      <w:lvlJc w:val="left"/>
+      <w:pPr>
+        <w:ind w:left="1440" w:hanging="360"/>
+      </w:pPr>
+    </w:lvl>
+    <w:lvl w:ilvl="2" w:tplc="0409001B" w:tentative="1">
+      <w:start w:val="1"/>
+      <w:numFmt w:val="lowerRoman"/>
+      <w:lvlText w:val="%3."/>
+      <w:lvlJc w:val="right"/>
+      <w:pPr>
+        <w:ind w:left="2160" w:hanging="180"/>
+      </w:pPr>
+    </w:lvl>
+    <w:lvl w:ilvl="3" w:tplc="0409000F" w:tentative="1">
+      <w:start w:val="1"/>
+      <w:numFmt w:val="decimal"/>
+      <w:lvlText w:val="%4."/>
+      <w:lvlJc w:val="left"/>
+      <w:pPr>
+        <w:ind w:left="2880" w:hanging="360"/>
+      </w:pPr>
+    </w:lvl>
+    <w:lvl w:ilvl="4" w:tplc="04090019" w:tentative="1">
+      <w:start w:val="1"/>
+      <w:numFmt w:val="lowerLetter"/>
+      <w:lvlText w:val="%5."/>
+      <w:lvlJc w:val="left"/>
+      <w:pPr>
+        <w:ind w:left="3600" w:hanging="360"/>
+      </w:pPr>
+    </w:lvl>
+    <w:lvl w:ilvl="5" w:tplc="0409001B" w:tentative="1">
+      <w:start w:val="1"/>
+      <w:numFmt w:val="lowerRoman"/>
+      <w:lvlText w:val="%6."/>
+      <w:lvlJc w:val="right"/>
+      <w:pPr>
+        <w:ind w:left="4320" w:hanging="180"/>
+      </w:pPr>
+    </w:lvl>
+    <w:lvl w:ilvl="6" w:tplc="0409000F" w:tentative="1">
+      <w:start w:val="1"/>
+      <w:numFmt w:val="decimal"/>
+      <w:lvlText w:val="%7."/>
+      <w:lvlJc w:val="left"/>
+      <w:pPr>
+        <w:ind w:left="5040" w:hanging="360"/>
+      </w:pPr>
+    </w:lvl>
+    <w:lvl w:ilvl="7" w:tplc="04090019" w:tentative="1">
+      <w:start w:val="1"/>
+      <w:numFmt w:val="lowerLetter"/>
+      <w:lvlText w:val="%8."/>
+      <w:lvlJc w:val="left"/>
+      <w:pPr>
+        <w:ind w:left="5760" w:hanging="360"/>
+      </w:pPr>
+    </w:lvl>
+    <w:lvl w:ilvl="8" w:tplc="0409001B" w:tentative="1">
+      <w:start w:val="1"/>
+      <w:numFmt w:val="lowerRoman"/>
+      <w:lvlText w:val="%9."/>
+      <w:lvlJc w:val="right"/>
+      <w:pPr>
+        <w:ind w:left="6480" w:hanging="180"/>
+      </w:pPr>
+    </w:lvl>
+  </w:abstractNum>
+  <w:abstractNum w:abstractNumId="9" w15:restartNumberingAfterBreak="0">
     <w:nsid w:val="1AE04283"/>
     <w:multiLevelType w:val="multilevel"/>
     <w:tmpl w:val="E0387002"/>
@@ -30607,7 +32427,7 @@
       </w:rPr>
     </w:lvl>
   </w:abstractNum>
-  <w:abstractNum w:abstractNumId="8" w15:restartNumberingAfterBreak="0">
+  <w:abstractNum w:abstractNumId="10" w15:restartNumberingAfterBreak="0">
     <w:nsid w:val="1B8328E4"/>
     <w:multiLevelType w:val="hybridMultilevel"/>
     <w:tmpl w:val="10E8D272"/>
@@ -30698,7 +32518,7 @@
       </w:pPr>
     </w:lvl>
   </w:abstractNum>
-  <w:abstractNum w:abstractNumId="9" w15:restartNumberingAfterBreak="0">
+  <w:abstractNum w:abstractNumId="11" w15:restartNumberingAfterBreak="0">
     <w:nsid w:val="2CAD1ADC"/>
     <w:multiLevelType w:val="multilevel"/>
     <w:tmpl w:val="42CCF6A2"/>
@@ -30811,7 +32631,7 @@
       </w:rPr>
     </w:lvl>
   </w:abstractNum>
-  <w:abstractNum w:abstractNumId="10" w15:restartNumberingAfterBreak="0">
+  <w:abstractNum w:abstractNumId="12" w15:restartNumberingAfterBreak="0">
     <w:nsid w:val="35D908BC"/>
     <w:multiLevelType w:val="hybridMultilevel"/>
     <w:tmpl w:val="05CE2256"/>
@@ -30900,7 +32720,7 @@
       </w:pPr>
     </w:lvl>
   </w:abstractNum>
-  <w:abstractNum w:abstractNumId="11" w15:restartNumberingAfterBreak="0">
+  <w:abstractNum w:abstractNumId="13" w15:restartNumberingAfterBreak="0">
     <w:nsid w:val="47A13C1C"/>
     <w:multiLevelType w:val="hybridMultilevel"/>
     <w:tmpl w:val="5ECA069C"/>
@@ -30989,7 +32809,7 @@
       </w:pPr>
     </w:lvl>
   </w:abstractNum>
-  <w:abstractNum w:abstractNumId="12" w15:restartNumberingAfterBreak="0">
+  <w:abstractNum w:abstractNumId="14" w15:restartNumberingAfterBreak="0">
     <w:nsid w:val="4DE34894"/>
     <w:multiLevelType w:val="multilevel"/>
     <w:tmpl w:val="CB08A4B8"/>
@@ -31110,7 +32930,120 @@
       </w:rPr>
     </w:lvl>
   </w:abstractNum>
-  <w:abstractNum w:abstractNumId="13" w15:restartNumberingAfterBreak="0">
+  <w:abstractNum w:abstractNumId="15" w15:restartNumberingAfterBreak="0">
+    <w:nsid w:val="4DE35120"/>
+    <w:multiLevelType w:val="multilevel"/>
+    <w:tmpl w:val="F5D0E6E4"/>
+    <w:lvl w:ilvl="0">
+      <w:start w:val="3"/>
+      <w:numFmt w:val="decimal"/>
+      <w:lvlText w:val="%1"/>
+      <w:lvlJc w:val="left"/>
+      <w:pPr>
+        <w:ind w:left="555" w:hanging="555"/>
+      </w:pPr>
+      <w:rPr>
+        <w:rFonts w:hint="default"/>
+      </w:rPr>
+    </w:lvl>
+    <w:lvl w:ilvl="1">
+      <w:start w:val="4"/>
+      <w:numFmt w:val="decimal"/>
+      <w:lvlText w:val="%1.%2"/>
+      <w:lvlJc w:val="left"/>
+      <w:pPr>
+        <w:ind w:left="720" w:hanging="720"/>
+      </w:pPr>
+      <w:rPr>
+        <w:rFonts w:hint="default"/>
+      </w:rPr>
+    </w:lvl>
+    <w:lvl w:ilvl="2">
+      <w:start w:val="2"/>
+      <w:numFmt w:val="decimal"/>
+      <w:lvlText w:val="%1.%2.%3"/>
+      <w:lvlJc w:val="left"/>
+      <w:pPr>
+        <w:ind w:left="720" w:hanging="720"/>
+      </w:pPr>
+      <w:rPr>
+        <w:rFonts w:hint="default"/>
+      </w:rPr>
+    </w:lvl>
+    <w:lvl w:ilvl="3">
+      <w:start w:val="1"/>
+      <w:numFmt w:val="decimal"/>
+      <w:lvlText w:val="%1.%2.%3.%4"/>
+      <w:lvlJc w:val="left"/>
+      <w:pPr>
+        <w:ind w:left="1080" w:hanging="1080"/>
+      </w:pPr>
+      <w:rPr>
+        <w:rFonts w:hint="default"/>
+      </w:rPr>
+    </w:lvl>
+    <w:lvl w:ilvl="4">
+      <w:start w:val="1"/>
+      <w:numFmt w:val="decimal"/>
+      <w:lvlText w:val="%1.%2.%3.%4.%5"/>
+      <w:lvlJc w:val="left"/>
+      <w:pPr>
+        <w:ind w:left="1080" w:hanging="1080"/>
+      </w:pPr>
+      <w:rPr>
+        <w:rFonts w:hint="default"/>
+      </w:rPr>
+    </w:lvl>
+    <w:lvl w:ilvl="5">
+      <w:start w:val="1"/>
+      <w:numFmt w:val="decimal"/>
+      <w:lvlText w:val="%1.%2.%3.%4.%5.%6"/>
+      <w:lvlJc w:val="left"/>
+      <w:pPr>
+        <w:ind w:left="1440" w:hanging="1440"/>
+      </w:pPr>
+      <w:rPr>
+        <w:rFonts w:hint="default"/>
+      </w:rPr>
+    </w:lvl>
+    <w:lvl w:ilvl="6">
+      <w:start w:val="1"/>
+      <w:numFmt w:val="decimal"/>
+      <w:lvlText w:val="%1.%2.%3.%4.%5.%6.%7"/>
+      <w:lvlJc w:val="left"/>
+      <w:pPr>
+        <w:ind w:left="1800" w:hanging="1800"/>
+      </w:pPr>
+      <w:rPr>
+        <w:rFonts w:hint="default"/>
+      </w:rPr>
+    </w:lvl>
+    <w:lvl w:ilvl="7">
+      <w:start w:val="1"/>
+      <w:numFmt w:val="decimal"/>
+      <w:lvlText w:val="%1.%2.%3.%4.%5.%6.%7.%8"/>
+      <w:lvlJc w:val="left"/>
+      <w:pPr>
+        <w:ind w:left="1800" w:hanging="1800"/>
+      </w:pPr>
+      <w:rPr>
+        <w:rFonts w:hint="default"/>
+      </w:rPr>
+    </w:lvl>
+    <w:lvl w:ilvl="8">
+      <w:start w:val="1"/>
+      <w:numFmt w:val="decimal"/>
+      <w:lvlText w:val="%1.%2.%3.%4.%5.%6.%7.%8.%9"/>
+      <w:lvlJc w:val="left"/>
+      <w:pPr>
+        <w:ind w:left="2160" w:hanging="2160"/>
+      </w:pPr>
+      <w:rPr>
+        <w:rFonts w:hint="default"/>
+      </w:rPr>
+    </w:lvl>
+  </w:abstractNum>
+  <w:abstractNum w:abstractNumId="16" w15:restartNumberingAfterBreak="0">
     <w:nsid w:val="584F10B1"/>
     <w:multiLevelType w:val="hybridMultilevel"/>
     <w:tmpl w:val="16DAF496"/>
@@ -31223,7 +33156,7 @@
       </w:rPr>
     </w:lvl>
   </w:abstractNum>
-  <w:abstractNum w:abstractNumId="14" w15:restartNumberingAfterBreak="0">
+  <w:abstractNum w:abstractNumId="17" w15:restartNumberingAfterBreak="0">
     <w:nsid w:val="5AA24BDA"/>
     <w:multiLevelType w:val="hybridMultilevel"/>
     <w:tmpl w:val="11740822"/>
@@ -31312,7 +33245,7 @@
       </w:pPr>
     </w:lvl>
   </w:abstractNum>
-  <w:abstractNum w:abstractNumId="15" w15:restartNumberingAfterBreak="0">
+  <w:abstractNum w:abstractNumId="18" w15:restartNumberingAfterBreak="0">
     <w:nsid w:val="5B451FA2"/>
     <w:multiLevelType w:val="multilevel"/>
     <w:tmpl w:val="B942CF7C"/>
@@ -31403,7 +33336,209 @@
       </w:pPr>
     </w:lvl>
   </w:abstractNum>
-  <w:abstractNum w:abstractNumId="16" w15:restartNumberingAfterBreak="0">
+  <w:abstractNum w:abstractNumId="19" w15:restartNumberingAfterBreak="0">
+    <w:nsid w:val="5C13188A"/>
+    <w:multiLevelType w:val="hybridMultilevel"/>
+    <w:tmpl w:val="30FE0D8A"/>
+    <w:lvl w:ilvl="0" w:tplc="0409000F">
+      <w:start w:val="1"/>
+      <w:numFmt w:val="decimal"/>
+      <w:lvlText w:val="%1."/>
+      <w:lvlJc w:val="left"/>
+      <w:pPr>
+        <w:ind w:left="720" w:hanging="360"/>
+      </w:pPr>
+      <w:rPr>
+        <w:rFonts w:hint="default"/>
+      </w:rPr>
+    </w:lvl>
+    <w:lvl w:ilvl="1" w:tplc="04090019" w:tentative="1">
+      <w:start w:val="1"/>
+      <w:numFmt w:val="lowerLetter"/>
+      <w:lvlText w:val="%2."/>
+      <w:lvlJc w:val="left"/>
+      <w:pPr>
+        <w:ind w:left="1440" w:hanging="360"/>
+      </w:pPr>
+    </w:lvl>
+    <w:lvl w:ilvl="2" w:tplc="0409001B" w:tentative="1">
+      <w:start w:val="1"/>
+      <w:numFmt w:val="lowerRoman"/>
+      <w:lvlText w:val="%3."/>
+      <w:lvlJc w:val="right"/>
+      <w:pPr>
+        <w:ind w:left="2160" w:hanging="180"/>
+      </w:pPr>
+    </w:lvl>
+    <w:lvl w:ilvl="3" w:tplc="0409000F" w:tentative="1">
+      <w:start w:val="1"/>
+      <w:numFmt w:val="decimal"/>
+      <w:lvlText w:val="%4."/>
+      <w:lvlJc w:val="left"/>
+      <w:pPr>
+        <w:ind w:left="2880" w:hanging="360"/>
+      </w:pPr>
+    </w:lvl>
+    <w:lvl w:ilvl="4" w:tplc="04090019" w:tentative="1">
+      <w:start w:val="1"/>
+      <w:numFmt w:val="lowerLetter"/>
+      <w:lvlText w:val="%5."/>
+      <w:lvlJc w:val="left"/>
+      <w:pPr>
+        <w:ind w:left="3600" w:hanging="360"/>
+      </w:pPr>
+    </w:lvl>
+    <w:lvl w:ilvl="5" w:tplc="0409001B" w:tentative="1">
+      <w:start w:val="1"/>
+      <w:numFmt w:val="lowerRoman"/>
+      <w:lvlText w:val="%6."/>
+      <w:lvlJc w:val="right"/>
+      <w:pPr>
+        <w:ind w:left="4320" w:hanging="180"/>
+      </w:pPr>
+    </w:lvl>
+    <w:lvl w:ilvl="6" w:tplc="0409000F" w:tentative="1">
+      <w:start w:val="1"/>
+      <w:numFmt w:val="decimal"/>
+      <w:lvlText w:val="%7."/>
+      <w:lvlJc w:val="left"/>
+      <w:pPr>
+        <w:ind w:left="5040" w:hanging="360"/>
+      </w:pPr>
+    </w:lvl>
+    <w:lvl w:ilvl="7" w:tplc="04090019" w:tentative="1">
+      <w:start w:val="1"/>
+      <w:numFmt w:val="lowerLetter"/>
+      <w:lvlText w:val="%8."/>
+      <w:lvlJc w:val="left"/>
+      <w:pPr>
+        <w:ind w:left="5760" w:hanging="360"/>
+      </w:pPr>
+    </w:lvl>
+    <w:lvl w:ilvl="8" w:tplc="0409001B" w:tentative="1">
+      <w:start w:val="1"/>
+      <w:numFmt w:val="lowerRoman"/>
+      <w:lvlText w:val="%9."/>
+      <w:lvlJc w:val="right"/>
+      <w:pPr>
+        <w:ind w:left="6480" w:hanging="180"/>
+      </w:pPr>
+    </w:lvl>
+  </w:abstractNum>
+  <w:abstractNum w:abstractNumId="20" w15:restartNumberingAfterBreak="0">
+    <w:nsid w:val="5C765233"/>
+    <w:multiLevelType w:val="multilevel"/>
+    <w:tmpl w:val="6EF423AC"/>
+    <w:lvl w:ilvl="0">
+      <w:start w:val="3"/>
+      <w:numFmt w:val="decimal"/>
+      <w:lvlText w:val="%1"/>
+      <w:lvlJc w:val="left"/>
+      <w:pPr>
+        <w:ind w:left="555" w:hanging="555"/>
+      </w:pPr>
+      <w:rPr>
+        <w:rFonts w:hint="default"/>
+      </w:rPr>
+    </w:lvl>
+    <w:lvl w:ilvl="1">
+      <w:start w:val="4"/>
+      <w:numFmt w:val="decimal"/>
+      <w:lvlText w:val="%1.%2"/>
+      <w:lvlJc w:val="left"/>
+      <w:pPr>
+        <w:ind w:left="720" w:hanging="720"/>
+      </w:pPr>
+      <w:rPr>
+        <w:rFonts w:hint="default"/>
+      </w:rPr>
+    </w:lvl>
+    <w:lvl w:ilvl="2">
+      <w:start w:val="1"/>
+      <w:numFmt w:val="decimal"/>
+      <w:lvlText w:val="%1.%2.%3"/>
+      <w:lvlJc w:val="left"/>
+      <w:pPr>
+        <w:ind w:left="720" w:hanging="720"/>
+      </w:pPr>
+      <w:rPr>
+        <w:rFonts w:hint="default"/>
+      </w:rPr>
+    </w:lvl>
+    <w:lvl w:ilvl="3">
+      <w:start w:val="1"/>
+      <w:numFmt w:val="decimal"/>
+      <w:lvlText w:val="%1.%2.%3.%4"/>
+      <w:lvlJc w:val="left"/>
+      <w:pPr>
+        <w:ind w:left="1080" w:hanging="1080"/>
+      </w:pPr>
+      <w:rPr>
+        <w:rFonts w:hint="default"/>
+      </w:rPr>
+    </w:lvl>
+    <w:lvl w:ilvl="4">
+      <w:start w:val="1"/>
+      <w:numFmt w:val="decimal"/>
+      <w:lvlText w:val="%1.%2.%3.%4.%5"/>
+      <w:lvlJc w:val="left"/>
+      <w:pPr>
+        <w:ind w:left="1080" w:hanging="1080"/>
+      </w:pPr>
+      <w:rPr>
+        <w:rFonts w:hint="default"/>
+      </w:rPr>
+    </w:lvl>
+    <w:lvl w:ilvl="5">
+      <w:start w:val="1"/>
+      <w:numFmt w:val="decimal"/>
+      <w:lvlText w:val="%1.%2.%3.%4.%5.%6"/>
+      <w:lvlJc w:val="left"/>
+      <w:pPr>
+        <w:ind w:left="1440" w:hanging="1440"/>
+      </w:pPr>
+      <w:rPr>
+        <w:rFonts w:hint="default"/>
+      </w:rPr>
+    </w:lvl>
+    <w:lvl w:ilvl="6">
+      <w:start w:val="1"/>
+      <w:numFmt w:val="decimal"/>
+      <w:lvlText w:val="%1.%2.%3.%4.%5.%6.%7"/>
+      <w:lvlJc w:val="left"/>
+      <w:pPr>
+        <w:ind w:left="1800" w:hanging="1800"/>
+      </w:pPr>
+      <w:rPr>
+        <w:rFonts w:hint="default"/>
+      </w:rPr>
+    </w:lvl>
+    <w:lvl w:ilvl="7">
+      <w:start w:val="1"/>
+      <w:numFmt w:val="decimal"/>
+      <w:lvlText w:val="%1.%2.%3.%4.%5.%6.%7.%8"/>
+      <w:lvlJc w:val="left"/>
+      <w:pPr>
+        <w:ind w:left="1800" w:hanging="1800"/>
+      </w:pPr>
+      <w:rPr>
+        <w:rFonts w:hint="default"/>
+      </w:rPr>
+    </w:lvl>
+    <w:lvl w:ilvl="8">
+      <w:start w:val="1"/>
+      <w:numFmt w:val="decimal"/>
+      <w:lvlText w:val="%1.%2.%3.%4.%5.%6.%7.%8.%9"/>
+      <w:lvlJc w:val="left"/>
+      <w:pPr>
+        <w:ind w:left="2160" w:hanging="2160"/>
+      </w:pPr>
+      <w:rPr>
+        <w:rFonts w:hint="default"/>
+      </w:rPr>
+    </w:lvl>
+  </w:abstractNum>
+  <w:abstractNum w:abstractNumId="21" w15:restartNumberingAfterBreak="0">
     <w:nsid w:val="676C613F"/>
     <w:multiLevelType w:val="hybridMultilevel"/>
     <w:tmpl w:val="4044E232"/>
@@ -31492,7 +33627,7 @@
       </w:pPr>
     </w:lvl>
   </w:abstractNum>
-  <w:abstractNum w:abstractNumId="17" w15:restartNumberingAfterBreak="0">
+  <w:abstractNum w:abstractNumId="22" w15:restartNumberingAfterBreak="0">
     <w:nsid w:val="69A9478B"/>
     <w:multiLevelType w:val="hybridMultilevel"/>
     <w:tmpl w:val="DF3C96D6"/>
@@ -31605,7 +33740,7 @@
       </w:rPr>
     </w:lvl>
   </w:abstractNum>
-  <w:abstractNum w:abstractNumId="18" w15:restartNumberingAfterBreak="0">
+  <w:abstractNum w:abstractNumId="23" w15:restartNumberingAfterBreak="0">
     <w:nsid w:val="725D299C"/>
     <w:multiLevelType w:val="multilevel"/>
     <w:tmpl w:val="FB882540"/>
@@ -31718,7 +33853,7 @@
       </w:rPr>
     </w:lvl>
   </w:abstractNum>
-  <w:abstractNum w:abstractNumId="19" w15:restartNumberingAfterBreak="0">
+  <w:abstractNum w:abstractNumId="24" w15:restartNumberingAfterBreak="0">
     <w:nsid w:val="74C45122"/>
     <w:multiLevelType w:val="multilevel"/>
     <w:tmpl w:val="42CCF6A2"/>
@@ -31831,7 +33966,120 @@
       </w:rPr>
     </w:lvl>
   </w:abstractNum>
-  <w:abstractNum w:abstractNumId="20" w15:restartNumberingAfterBreak="0">
+  <w:abstractNum w:abstractNumId="25" w15:restartNumberingAfterBreak="0">
+    <w:nsid w:val="756F7313"/>
+    <w:multiLevelType w:val="multilevel"/>
+    <w:tmpl w:val="C4301456"/>
+    <w:lvl w:ilvl="0">
+      <w:start w:val="3"/>
+      <w:numFmt w:val="decimal"/>
+      <w:lvlText w:val="%1"/>
+      <w:lvlJc w:val="left"/>
+      <w:pPr>
+        <w:ind w:left="555" w:hanging="555"/>
+      </w:pPr>
+      <w:rPr>
+        <w:rFonts w:hint="default"/>
+      </w:rPr>
+    </w:lvl>
+    <w:lvl w:ilvl="1">
+      <w:start w:val="5"/>
+      <w:numFmt w:val="decimal"/>
+      <w:lvlText w:val="%1.%2"/>
+      <w:lvlJc w:val="left"/>
+      <w:pPr>
+        <w:ind w:left="720" w:hanging="720"/>
+      </w:pPr>
+      <w:rPr>
+        <w:rFonts w:hint="default"/>
+      </w:rPr>
+    </w:lvl>
+    <w:lvl w:ilvl="2">
+      <w:start w:val="1"/>
+      <w:numFmt w:val="decimal"/>
+      <w:lvlText w:val="%1.%2.%3"/>
+      <w:lvlJc w:val="left"/>
+      <w:pPr>
+        <w:ind w:left="720" w:hanging="720"/>
+      </w:pPr>
+      <w:rPr>
+        <w:rFonts w:hint="default"/>
+      </w:rPr>
+    </w:lvl>
+    <w:lvl w:ilvl="3">
+      <w:start w:val="1"/>
+      <w:numFmt w:val="decimal"/>
+      <w:lvlText w:val="%1.%2.%3.%4"/>
+      <w:lvlJc w:val="left"/>
+      <w:pPr>
+        <w:ind w:left="1080" w:hanging="1080"/>
+      </w:pPr>
+      <w:rPr>
+        <w:rFonts w:hint="default"/>
+      </w:rPr>
+    </w:lvl>
+    <w:lvl w:ilvl="4">
+      <w:start w:val="1"/>
+      <w:numFmt w:val="decimal"/>
+      <w:lvlText w:val="%1.%2.%3.%4.%5"/>
+      <w:lvlJc w:val="left"/>
+      <w:pPr>
+        <w:ind w:left="1080" w:hanging="1080"/>
+      </w:pPr>
+      <w:rPr>
+        <w:rFonts w:hint="default"/>
+      </w:rPr>
+    </w:lvl>
+    <w:lvl w:ilvl="5">
+      <w:start w:val="1"/>
+      <w:numFmt w:val="decimal"/>
+      <w:lvlText w:val="%1.%2.%3.%4.%5.%6"/>
+      <w:lvlJc w:val="left"/>
+      <w:pPr>
+        <w:ind w:left="1440" w:hanging="1440"/>
+      </w:pPr>
+      <w:rPr>
+        <w:rFonts w:hint="default"/>
+      </w:rPr>
+    </w:lvl>
+    <w:lvl w:ilvl="6">
+      <w:start w:val="1"/>
+      <w:numFmt w:val="decimal"/>
+      <w:lvlText w:val="%1.%2.%3.%4.%5.%6.%7"/>
+      <w:lvlJc w:val="left"/>
+      <w:pPr>
+        <w:ind w:left="1800" w:hanging="1800"/>
+      </w:pPr>
+      <w:rPr>
+        <w:rFonts w:hint="default"/>
+      </w:rPr>
+    </w:lvl>
+    <w:lvl w:ilvl="7">
+      <w:start w:val="1"/>
+      <w:numFmt w:val="decimal"/>
+      <w:lvlText w:val="%1.%2.%3.%4.%5.%6.%7.%8"/>
+      <w:lvlJc w:val="left"/>
+      <w:pPr>
+        <w:ind w:left="1800" w:hanging="1800"/>
+      </w:pPr>
+      <w:rPr>
+        <w:rFonts w:hint="default"/>
+      </w:rPr>
+    </w:lvl>
+    <w:lvl w:ilvl="8">
+      <w:start w:val="1"/>
+      <w:numFmt w:val="decimal"/>
+      <w:lvlText w:val="%1.%2.%3.%4.%5.%6.%7.%8.%9"/>
+      <w:lvlJc w:val="left"/>
+      <w:pPr>
+        <w:ind w:left="2160" w:hanging="2160"/>
+      </w:pPr>
+      <w:rPr>
+        <w:rFonts w:hint="default"/>
+      </w:rPr>
+    </w:lvl>
+  </w:abstractNum>
+  <w:abstractNum w:abstractNumId="26" w15:restartNumberingAfterBreak="0">
     <w:nsid w:val="7970167D"/>
     <w:multiLevelType w:val="multilevel"/>
     <w:tmpl w:val="CD1AD8DC"/>
@@ -31948,64 +34196,82 @@
     <w:abstractNumId w:val="5"/>
   </w:num>
   <w:num w:numId="2">
-    <w:abstractNumId w:val="15"/>
+    <w:abstractNumId w:val="18"/>
   </w:num>
   <w:num w:numId="3">
     <w:abstractNumId w:val="3"/>
   </w:num>
   <w:num w:numId="4">
-    <w:abstractNumId w:val="9"/>
+    <w:abstractNumId w:val="11"/>
   </w:num>
   <w:num w:numId="5">
-    <w:abstractNumId w:val="20"/>
+    <w:abstractNumId w:val="26"/>
   </w:num>
   <w:num w:numId="6">
-    <w:abstractNumId w:val="18"/>
+    <w:abstractNumId w:val="23"/>
   </w:num>
   <w:num w:numId="7">
-    <w:abstractNumId w:val="6"/>
+    <w:abstractNumId w:val="7"/>
   </w:num>
   <w:num w:numId="8">
-    <w:abstractNumId w:val="13"/>
+    <w:abstractNumId w:val="16"/>
   </w:num>
   <w:num w:numId="9">
-    <w:abstractNumId w:val="17"/>
+    <w:abstractNumId w:val="22"/>
   </w:num>
   <w:num w:numId="10">
     <w:abstractNumId w:val="4"/>
   </w:num>
   <w:num w:numId="11">
-    <w:abstractNumId w:val="10"/>
+    <w:abstractNumId w:val="12"/>
   </w:num>
   <w:num w:numId="12">
-    <w:abstractNumId w:val="11"/>
+    <w:abstractNumId w:val="13"/>
   </w:num>
   <w:num w:numId="13">
     <w:abstractNumId w:val="0"/>
   </w:num>
   <w:num w:numId="14">
-    <w:abstractNumId w:val="8"/>
+    <w:abstractNumId w:val="10"/>
   </w:num>
   <w:num w:numId="15">
-    <w:abstractNumId w:val="16"/>
+    <w:abstractNumId w:val="21"/>
   </w:num>
   <w:num w:numId="16">
-    <w:abstractNumId w:val="7"/>
+    <w:abstractNumId w:val="9"/>
   </w:num>
   <w:num w:numId="17">
     <w:abstractNumId w:val="2"/>
   </w:num>
   <w:num w:numId="18">
-    <w:abstractNumId w:val="12"/>
+    <w:abstractNumId w:val="14"/>
   </w:num>
   <w:num w:numId="19">
-    <w:abstractNumId w:val="19"/>
+    <w:abstractNumId w:val="24"/>
   </w:num>
   <w:num w:numId="20">
-    <w:abstractNumId w:val="14"/>
+    <w:abstractNumId w:val="17"/>
   </w:num>
   <w:num w:numId="21">
     <w:abstractNumId w:val="1"/>
+  </w:num>
+  <w:num w:numId="22">
+    <w:abstractNumId w:val="6"/>
+  </w:num>
+  <w:num w:numId="23">
+    <w:abstractNumId w:val="19"/>
+  </w:num>
+  <w:num w:numId="24">
+    <w:abstractNumId w:val="15"/>
+  </w:num>
+  <w:num w:numId="25">
+    <w:abstractNumId w:val="25"/>
+  </w:num>
+  <w:num w:numId="26">
+    <w:abstractNumId w:val="8"/>
+  </w:num>
+  <w:num w:numId="27">
+    <w:abstractNumId w:val="20"/>
   </w:num>
   <w:numIdMacAtCleanup w:val="7"/>
 </w:numbering>
@@ -32315,7 +34581,7 @@
   <w:style w:type="paragraph" w:default="1" w:styleId="Normal">
     <w:name w:val="Normal"/>
     <w:qFormat/>
-    <w:rsid w:val="002372D8"/>
+    <w:rsid w:val="009E6923"/>
     <w:rPr>
       <w:sz w:val="24"/>
       <w:szCs w:val="24"/>
@@ -32905,6 +35171,17 @@
       <w:szCs w:val="28"/>
     </w:rPr>
   </w:style>
+  <w:style w:type="paragraph" w:styleId="ListParagraph">
+    <w:name w:val="List Paragraph"/>
+    <w:basedOn w:val="Normal"/>
+    <w:uiPriority w:val="34"/>
+    <w:qFormat/>
+    <w:rsid w:val="00CC3BEE"/>
+    <w:pPr>
+      <w:ind w:left="720"/>
+      <w:contextualSpacing/>
+    </w:pPr>
+  </w:style>
 </w:styles>
 </file>
 
@@ -33208,7 +35485,7 @@
 </file>
 
 <file path=customXml/itemProps1.xml><?xml version="1.0" encoding="utf-8"?>
-<ds:datastoreItem xmlns:ds="http://schemas.openxmlformats.org/officeDocument/2006/customXml" ds:itemID="{18398AA7-0156-4FEE-AD3A-4F20CC59E3DA}">
+<ds:datastoreItem xmlns:ds="http://schemas.openxmlformats.org/officeDocument/2006/customXml" ds:itemID="{F9710E7D-72BD-42B7-8D3C-7C058AA327CE}">
   <ds:schemaRefs>
     <ds:schemaRef ds:uri="http://schemas.openxmlformats.org/officeDocument/2006/bibliography"/>
   </ds:schemaRefs>

</xml_diff>

<commit_message>
More updates to the term project
</commit_message>
<xml_diff>
--- a/MovieDbLite.MVC/SQL/Term Project - Anderson, Steven.docx
+++ b/MovieDbLite.MVC/SQL/Term Project - Anderson, Steven.docx
@@ -7904,7 +7904,13 @@
     </w:p>
     <w:p>
       <w:r>
-        <w:t>This database consists of a set of static and dynamic tables.  Static tables can be defined as tables that are pre-defined and seeded with data upfront, and remain mostly static (meaning that the data in it is not added/modified/deleted often).  The primary purpose of these tables is to avoid redundantly storing the names/descriptors for the values within other entities in the database (which may vary in length), where the value can simply be referenced by a static identifier.  It also serves as a consistent/standard way of setting and viewing data in the database.  For example, if these types did not exist, one may enter “</w:t>
+        <w:t>This database consists of a set of static</w:t>
+      </w:r>
+      <w:r>
+        <w:t xml:space="preserve"> (admin/developer managed)</w:t>
+      </w:r>
+      <w:r>
+        <w:t xml:space="preserve"> and dynamic tables.  Static tables can be defined as tables that are pre-defined and seeded with data upfront, and remain mostly static (meaning that the data in it is not added/modified/deleted often).  The primary purpose of these tables is to avoid redundantly storing the names/descriptors for the values within other entities in the database (which may vary in length), where the value can simply be referenced by a static identifier.  It also serves as a consistent/standard way of setting and viewing data in the database.  For example, if these types did not exist, one may enter “</w:t>
       </w:r>
       <w:r>
         <w:t>Sci Fi</w:t>
@@ -8016,6 +8022,59 @@
     </w:p>
     <w:p>
       <w:pPr>
+        <w:ind w:left="720"/>
+        <w:jc w:val="center"/>
+      </w:pPr>
+      <w:r>
+        <w:drawing>
+          <wp:inline distT="0" distB="0" distL="0" distR="0" wp14:anchorId="46176104" wp14:editId="6458B1B3">
+            <wp:extent cx="2242474" cy="2143085"/>
+            <wp:effectExtent l="152400" t="152400" r="367665" b="353060"/>
+            <wp:docPr id="5" name="Picture 5"/>
+            <wp:cNvGraphicFramePr>
+              <a:graphicFrameLocks xmlns:a="http://schemas.openxmlformats.org/drawingml/2006/main" noChangeAspect="1"/>
+            </wp:cNvGraphicFramePr>
+            <a:graphic xmlns:a="http://schemas.openxmlformats.org/drawingml/2006/main">
+              <a:graphicData uri="http://schemas.openxmlformats.org/drawingml/2006/picture">
+                <pic:pic xmlns:pic="http://schemas.openxmlformats.org/drawingml/2006/picture">
+                  <pic:nvPicPr>
+                    <pic:cNvPr id="1" name=""/>
+                    <pic:cNvPicPr/>
+                  </pic:nvPicPr>
+                  <pic:blipFill>
+                    <a:blip r:embed="rId18"/>
+                    <a:stretch>
+                      <a:fillRect/>
+                    </a:stretch>
+                  </pic:blipFill>
+                  <pic:spPr>
+                    <a:xfrm>
+                      <a:off x="0" y="0"/>
+                      <a:ext cx="2254896" cy="2154956"/>
+                    </a:xfrm>
+                    <a:prstGeom prst="rect">
+                      <a:avLst/>
+                    </a:prstGeom>
+                    <a:ln>
+                      <a:noFill/>
+                    </a:ln>
+                    <a:effectLst>
+                      <a:outerShdw blurRad="292100" dist="139700" dir="2700000" algn="tl" rotWithShape="0">
+                        <a:srgbClr val="333333">
+                          <a:alpha val="65000"/>
+                        </a:srgbClr>
+                      </a:outerShdw>
+                    </a:effectLst>
+                  </pic:spPr>
+                </pic:pic>
+              </a:graphicData>
+            </a:graphic>
+          </wp:inline>
+        </w:drawing>
+      </w:r>
+    </w:p>
+    <w:p>
+      <w:pPr>
         <w:numPr>
           <w:ilvl w:val="0"/>
           <w:numId w:val="10"/>
@@ -8033,13 +8092,20 @@
         </w:numPr>
       </w:pPr>
       <w:r>
+        <w:lastRenderedPageBreak/>
         <w:t xml:space="preserve">The purpose of this table is to track the different types of </w:t>
       </w:r>
       <w:r>
         <w:t>annual movie/film award shows that present awards to movies/film members.</w:t>
       </w:r>
       <w:r>
-        <w:t xml:space="preserve">  The AwardShow contains a required ShowName column and optional Description.</w:t>
+        <w:t xml:space="preserve">  The AwardShow contains a required</w:t>
+      </w:r>
+      <w:r>
+        <w:t xml:space="preserve"> (and unique)</w:t>
+      </w:r>
+      <w:r>
+        <w:t xml:space="preserve"> ShowName column and optional Description.</w:t>
       </w:r>
     </w:p>
     <w:p>
@@ -8055,6 +8121,58 @@
     </w:p>
     <w:p>
       <w:pPr>
+        <w:jc w:val="center"/>
+      </w:pPr>
+      <w:r>
+        <w:drawing>
+          <wp:inline distT="0" distB="0" distL="0" distR="0" wp14:anchorId="322B6CC0" wp14:editId="188DFF74">
+            <wp:extent cx="6185606" cy="524719"/>
+            <wp:effectExtent l="152400" t="152400" r="367665" b="370840"/>
+            <wp:docPr id="6" name="Picture 6"/>
+            <wp:cNvGraphicFramePr>
+              <a:graphicFrameLocks xmlns:a="http://schemas.openxmlformats.org/drawingml/2006/main" noChangeAspect="1"/>
+            </wp:cNvGraphicFramePr>
+            <a:graphic xmlns:a="http://schemas.openxmlformats.org/drawingml/2006/main">
+              <a:graphicData uri="http://schemas.openxmlformats.org/drawingml/2006/picture">
+                <pic:pic xmlns:pic="http://schemas.openxmlformats.org/drawingml/2006/picture">
+                  <pic:nvPicPr>
+                    <pic:cNvPr id="1" name=""/>
+                    <pic:cNvPicPr/>
+                  </pic:nvPicPr>
+                  <pic:blipFill>
+                    <a:blip r:embed="rId19"/>
+                    <a:stretch>
+                      <a:fillRect/>
+                    </a:stretch>
+                  </pic:blipFill>
+                  <pic:spPr>
+                    <a:xfrm>
+                      <a:off x="0" y="0"/>
+                      <a:ext cx="6533373" cy="554220"/>
+                    </a:xfrm>
+                    <a:prstGeom prst="rect">
+                      <a:avLst/>
+                    </a:prstGeom>
+                    <a:ln>
+                      <a:noFill/>
+                    </a:ln>
+                    <a:effectLst>
+                      <a:outerShdw blurRad="292100" dist="139700" dir="2700000" algn="tl" rotWithShape="0">
+                        <a:srgbClr val="333333">
+                          <a:alpha val="65000"/>
+                        </a:srgbClr>
+                      </a:outerShdw>
+                    </a:effectLst>
+                  </pic:spPr>
+                </pic:pic>
+              </a:graphicData>
+            </a:graphic>
+          </wp:inline>
+        </w:drawing>
+      </w:r>
+    </w:p>
+    <w:p>
+      <w:pPr>
         <w:numPr>
           <w:ilvl w:val="0"/>
           <w:numId w:val="10"/>
@@ -8078,7 +8196,13 @@
         <w:t xml:space="preserve">different role types of the personnel/film members that contribute to making films/movies. </w:t>
       </w:r>
       <w:r>
-        <w:t xml:space="preserve"> A FilmRole contains a required RoleName column and optional Description.</w:t>
+        <w:t xml:space="preserve"> A FilmRole contains a required </w:t>
+      </w:r>
+      <w:r>
+        <w:t xml:space="preserve">(and unique) </w:t>
+      </w:r>
+      <w:r>
+        <w:t>RoleName column and optional Description.</w:t>
       </w:r>
     </w:p>
     <w:p>
@@ -8097,6 +8221,58 @@
     </w:p>
     <w:p>
       <w:pPr>
+        <w:jc w:val="center"/>
+      </w:pPr>
+      <w:r>
+        <w:drawing>
+          <wp:inline distT="0" distB="0" distL="0" distR="0" wp14:anchorId="1977547C" wp14:editId="10FD4ABE">
+            <wp:extent cx="1763210" cy="1530982"/>
+            <wp:effectExtent l="152400" t="152400" r="370840" b="355600"/>
+            <wp:docPr id="7" name="Picture 7"/>
+            <wp:cNvGraphicFramePr>
+              <a:graphicFrameLocks xmlns:a="http://schemas.openxmlformats.org/drawingml/2006/main" noChangeAspect="1"/>
+            </wp:cNvGraphicFramePr>
+            <a:graphic xmlns:a="http://schemas.openxmlformats.org/drawingml/2006/main">
+              <a:graphicData uri="http://schemas.openxmlformats.org/drawingml/2006/picture">
+                <pic:pic xmlns:pic="http://schemas.openxmlformats.org/drawingml/2006/picture">
+                  <pic:nvPicPr>
+                    <pic:cNvPr id="1" name=""/>
+                    <pic:cNvPicPr/>
+                  </pic:nvPicPr>
+                  <pic:blipFill>
+                    <a:blip r:embed="rId20"/>
+                    <a:stretch>
+                      <a:fillRect/>
+                    </a:stretch>
+                  </pic:blipFill>
+                  <pic:spPr>
+                    <a:xfrm>
+                      <a:off x="0" y="0"/>
+                      <a:ext cx="1772054" cy="1538661"/>
+                    </a:xfrm>
+                    <a:prstGeom prst="rect">
+                      <a:avLst/>
+                    </a:prstGeom>
+                    <a:ln>
+                      <a:noFill/>
+                    </a:ln>
+                    <a:effectLst>
+                      <a:outerShdw blurRad="292100" dist="139700" dir="2700000" algn="tl" rotWithShape="0">
+                        <a:srgbClr val="333333">
+                          <a:alpha val="65000"/>
+                        </a:srgbClr>
+                      </a:outerShdw>
+                    </a:effectLst>
+                  </pic:spPr>
+                </pic:pic>
+              </a:graphicData>
+            </a:graphic>
+          </wp:inline>
+        </w:drawing>
+      </w:r>
+    </w:p>
+    <w:p>
+      <w:pPr>
         <w:numPr>
           <w:ilvl w:val="0"/>
           <w:numId w:val="10"/>
@@ -8114,11 +8290,16 @@
         </w:numPr>
       </w:pPr>
       <w:r>
-        <w:lastRenderedPageBreak/>
         <w:t xml:space="preserve">The purpose of this table is to track the different genre types that movies can be classified by.  </w:t>
       </w:r>
       <w:r>
-        <w:t>A Genre contains a required GenreName and optional Description.</w:t>
+        <w:t>A Genre contains a required</w:t>
+      </w:r>
+      <w:r>
+        <w:t xml:space="preserve"> (and unique)</w:t>
+      </w:r>
+      <w:r>
+        <w:t xml:space="preserve"> GenreName and optional Description.</w:t>
       </w:r>
     </w:p>
     <w:p>
@@ -8134,13 +8315,66 @@
     </w:p>
     <w:p>
       <w:pPr>
+        <w:jc w:val="center"/>
+      </w:pPr>
+      <w:r>
+        <w:lastRenderedPageBreak/>
+        <w:drawing>
+          <wp:inline distT="0" distB="0" distL="0" distR="0" wp14:anchorId="2F2F173A" wp14:editId="1C70FB1B">
+            <wp:extent cx="3543795" cy="2457793"/>
+            <wp:effectExtent l="152400" t="152400" r="361950" b="361950"/>
+            <wp:docPr id="8" name="Picture 8"/>
+            <wp:cNvGraphicFramePr>
+              <a:graphicFrameLocks xmlns:a="http://schemas.openxmlformats.org/drawingml/2006/main" noChangeAspect="1"/>
+            </wp:cNvGraphicFramePr>
+            <a:graphic xmlns:a="http://schemas.openxmlformats.org/drawingml/2006/main">
+              <a:graphicData uri="http://schemas.openxmlformats.org/drawingml/2006/picture">
+                <pic:pic xmlns:pic="http://schemas.openxmlformats.org/drawingml/2006/picture">
+                  <pic:nvPicPr>
+                    <pic:cNvPr id="1" name=""/>
+                    <pic:cNvPicPr/>
+                  </pic:nvPicPr>
+                  <pic:blipFill>
+                    <a:blip r:embed="rId21"/>
+                    <a:stretch>
+                      <a:fillRect/>
+                    </a:stretch>
+                  </pic:blipFill>
+                  <pic:spPr>
+                    <a:xfrm>
+                      <a:off x="0" y="0"/>
+                      <a:ext cx="3543795" cy="2457793"/>
+                    </a:xfrm>
+                    <a:prstGeom prst="rect">
+                      <a:avLst/>
+                    </a:prstGeom>
+                    <a:ln>
+                      <a:noFill/>
+                    </a:ln>
+                    <a:effectLst>
+                      <a:outerShdw blurRad="292100" dist="139700" dir="2700000" algn="tl" rotWithShape="0">
+                        <a:srgbClr val="333333">
+                          <a:alpha val="65000"/>
+                        </a:srgbClr>
+                      </a:outerShdw>
+                    </a:effectLst>
+                  </pic:spPr>
+                </pic:pic>
+              </a:graphicData>
+            </a:graphic>
+          </wp:inline>
+        </w:drawing>
+      </w:r>
+    </w:p>
+    <w:p>
+      <w:pPr>
         <w:numPr>
           <w:ilvl w:val="0"/>
           <w:numId w:val="10"/>
         </w:numPr>
       </w:pPr>
       <w:r>
-        <w:t>Language</w:t>
+        <w:t>Image Type</w:t>
       </w:r>
     </w:p>
     <w:p>
@@ -8151,10 +8385,22 @@
         </w:numPr>
       </w:pPr>
       <w:r>
-        <w:t xml:space="preserve">The purpose of this table is to track the languages that the dialogue of a movie can be classified as.  </w:t>
-      </w:r>
-      <w:r>
-        <w:t>A Language contains a required Name column.</w:t>
+        <w:t xml:space="preserve">The purpose of this table is to track the </w:t>
+      </w:r>
+      <w:r>
+        <w:t>different types of images that are supported to be uploaded to the database (e.g. for movie images / thumbnails).</w:t>
+      </w:r>
+      <w:r>
+        <w:t xml:space="preserve">  </w:t>
+      </w:r>
+      <w:r>
+        <w:t>This contains required Image Extension (unique key) and Name columns.  The ImageExtension is used to help determine the type of image file being uploaded, and if any special logic is necessary for saving</w:t>
+      </w:r>
+      <w:r>
+        <w:t>/downloading</w:t>
+      </w:r>
+      <w:r>
+        <w:t xml:space="preserve"> the file’s contents.</w:t>
       </w:r>
     </w:p>
     <w:p>
@@ -8165,7 +8411,62 @@
         </w:numPr>
       </w:pPr>
       <w:r>
-        <w:t xml:space="preserve">This is considered a static table because the records of this table will not be modified often, as it is uncommon that new languages are created or established to be used in the film industry. </w:t>
+        <w:t>This is considered a static table because the records of this table will not be modified often</w:t>
+      </w:r>
+      <w:r>
+        <w:t>.  The different types of images have been well-established and stable for a while now.</w:t>
+      </w:r>
+    </w:p>
+    <w:p>
+      <w:pPr>
+        <w:jc w:val="center"/>
+      </w:pPr>
+      <w:r>
+        <w:drawing>
+          <wp:inline distT="0" distB="0" distL="0" distR="0" wp14:anchorId="4B9F5086" wp14:editId="5F66B7F5">
+            <wp:extent cx="1590897" cy="943107"/>
+            <wp:effectExtent l="152400" t="152400" r="352425" b="371475"/>
+            <wp:docPr id="26" name="Picture 26"/>
+            <wp:cNvGraphicFramePr>
+              <a:graphicFrameLocks xmlns:a="http://schemas.openxmlformats.org/drawingml/2006/main" noChangeAspect="1"/>
+            </wp:cNvGraphicFramePr>
+            <a:graphic xmlns:a="http://schemas.openxmlformats.org/drawingml/2006/main">
+              <a:graphicData uri="http://schemas.openxmlformats.org/drawingml/2006/picture">
+                <pic:pic xmlns:pic="http://schemas.openxmlformats.org/drawingml/2006/picture">
+                  <pic:nvPicPr>
+                    <pic:cNvPr id="1" name=""/>
+                    <pic:cNvPicPr/>
+                  </pic:nvPicPr>
+                  <pic:blipFill>
+                    <a:blip r:embed="rId22"/>
+                    <a:stretch>
+                      <a:fillRect/>
+                    </a:stretch>
+                  </pic:blipFill>
+                  <pic:spPr>
+                    <a:xfrm>
+                      <a:off x="0" y="0"/>
+                      <a:ext cx="1590897" cy="943107"/>
+                    </a:xfrm>
+                    <a:prstGeom prst="rect">
+                      <a:avLst/>
+                    </a:prstGeom>
+                    <a:ln>
+                      <a:noFill/>
+                    </a:ln>
+                    <a:effectLst>
+                      <a:outerShdw blurRad="292100" dist="139700" dir="2700000" algn="tl" rotWithShape="0">
+                        <a:srgbClr val="333333">
+                          <a:alpha val="65000"/>
+                        </a:srgbClr>
+                      </a:outerShdw>
+                    </a:effectLst>
+                  </pic:spPr>
+                </pic:pic>
+              </a:graphicData>
+            </a:graphic>
+          </wp:inline>
+        </w:drawing>
       </w:r>
     </w:p>
     <w:p>
@@ -8176,10 +8477,505 @@
         </w:numPr>
       </w:pPr>
       <w:r>
+        <w:t>Language</w:t>
+      </w:r>
+    </w:p>
+    <w:p>
+      <w:pPr>
+        <w:numPr>
+          <w:ilvl w:val="1"/>
+          <w:numId w:val="10"/>
+        </w:numPr>
+      </w:pPr>
+      <w:r>
+        <w:t xml:space="preserve">The purpose of this table is to track the languages that the dialogue of a movie can be classified as.  </w:t>
+      </w:r>
+      <w:r>
+        <w:t>The primary key for the table is the Language Iso Code which is a</w:t>
+      </w:r>
+      <w:r>
+        <w:t>n</w:t>
+      </w:r>
+      <w:r>
+        <w:t xml:space="preserve"> </w:t>
+      </w:r>
+      <w:hyperlink r:id="rId23" w:history="1">
+        <w:r>
+          <w:rPr>
+            <w:rStyle w:val="Hyperlink"/>
+          </w:rPr>
+          <w:t>ISO Code 639-1</w:t>
+        </w:r>
+      </w:hyperlink>
+      <w:r>
+        <w:t xml:space="preserve"> specification (two letter code for denoting languages).</w:t>
+      </w:r>
+      <w:r>
+        <w:t xml:space="preserve">  This table also contains a required LanguageName column which is a user-friendly name of the column.</w:t>
+      </w:r>
+    </w:p>
+    <w:p>
+      <w:pPr>
+        <w:numPr>
+          <w:ilvl w:val="1"/>
+          <w:numId w:val="10"/>
+        </w:numPr>
+      </w:pPr>
+      <w:r>
+        <w:t xml:space="preserve">This is considered a static table because the records of this table will not be modified often, as it is uncommon that new languages are created or established to be used in the film industry. </w:t>
+      </w:r>
+    </w:p>
+    <w:p>
+      <w:pPr>
+        <w:jc w:val="center"/>
+      </w:pPr>
+      <w:r>
+        <w:lastRenderedPageBreak/>
+        <w:drawing>
+          <wp:inline distT="0" distB="0" distL="0" distR="0" wp14:anchorId="6C148ADC" wp14:editId="77A67E0B">
+            <wp:extent cx="1924319" cy="1657581"/>
+            <wp:effectExtent l="152400" t="152400" r="361950" b="361950"/>
+            <wp:docPr id="11" name="Picture 11"/>
+            <wp:cNvGraphicFramePr>
+              <a:graphicFrameLocks xmlns:a="http://schemas.openxmlformats.org/drawingml/2006/main" noChangeAspect="1"/>
+            </wp:cNvGraphicFramePr>
+            <a:graphic xmlns:a="http://schemas.openxmlformats.org/drawingml/2006/main">
+              <a:graphicData uri="http://schemas.openxmlformats.org/drawingml/2006/picture">
+                <pic:pic xmlns:pic="http://schemas.openxmlformats.org/drawingml/2006/picture">
+                  <pic:nvPicPr>
+                    <pic:cNvPr id="1" name=""/>
+                    <pic:cNvPicPr/>
+                  </pic:nvPicPr>
+                  <pic:blipFill>
+                    <a:blip r:embed="rId24"/>
+                    <a:stretch>
+                      <a:fillRect/>
+                    </a:stretch>
+                  </pic:blipFill>
+                  <pic:spPr>
+                    <a:xfrm>
+                      <a:off x="0" y="0"/>
+                      <a:ext cx="1924319" cy="1657581"/>
+                    </a:xfrm>
+                    <a:prstGeom prst="rect">
+                      <a:avLst/>
+                    </a:prstGeom>
+                    <a:ln>
+                      <a:noFill/>
+                    </a:ln>
+                    <a:effectLst>
+                      <a:outerShdw blurRad="292100" dist="139700" dir="2700000" algn="tl" rotWithShape="0">
+                        <a:srgbClr val="333333">
+                          <a:alpha val="65000"/>
+                        </a:srgbClr>
+                      </a:outerShdw>
+                    </a:effectLst>
+                  </pic:spPr>
+                </pic:pic>
+              </a:graphicData>
+            </a:graphic>
+          </wp:inline>
+        </w:drawing>
+      </w:r>
+    </w:p>
+    <w:p>
+      <w:pPr>
+        <w:numPr>
+          <w:ilvl w:val="0"/>
+          <w:numId w:val="10"/>
+        </w:numPr>
+      </w:pPr>
+      <w:r>
         <w:t>RestrictionRating</w:t>
       </w:r>
     </w:p>
+    <w:p>
+      <w:pPr>
+        <w:numPr>
+          <w:ilvl w:val="1"/>
+          <w:numId w:val="10"/>
+        </w:numPr>
+      </w:pPr>
+      <w:r>
+        <w:t xml:space="preserve">The purpose of this table is to track the </w:t>
+      </w:r>
+      <w:r>
+        <w:t xml:space="preserve">different </w:t>
+      </w:r>
+      <w:r>
+        <w:t>v</w:t>
+      </w:r>
+      <w:r>
+        <w:t xml:space="preserve">iewer </w:t>
+      </w:r>
+      <w:hyperlink r:id="rId25" w:history="1">
+        <w:r>
+          <w:rPr>
+            <w:rStyle w:val="Hyperlink"/>
+          </w:rPr>
+          <w:t>restrict</w:t>
+        </w:r>
+        <w:r>
+          <w:rPr>
+            <w:rStyle w:val="Hyperlink"/>
+          </w:rPr>
+          <w:t>i</w:t>
+        </w:r>
+        <w:r>
+          <w:rPr>
+            <w:rStyle w:val="Hyperlink"/>
+          </w:rPr>
+          <w:t>on ratings</w:t>
+        </w:r>
+      </w:hyperlink>
+      <w:r>
+        <w:t xml:space="preserve"> that a film is classified as by the Motion Picture Association of America (MPAA).  This table contains all required fields (Code</w:t>
+      </w:r>
+      <w:r>
+        <w:t xml:space="preserve"> (Unique key)</w:t>
+      </w:r>
+      <w:r>
+        <w:t xml:space="preserve">, ShortDescription, LongDescription, and IsActive).  </w:t>
+      </w:r>
+      <w:r>
+        <w:t xml:space="preserve">IsActive can be used to indicate the rating is no longer used (e.g. rated “M”).  </w:t>
+      </w:r>
+    </w:p>
+    <w:p>
+      <w:pPr>
+        <w:numPr>
+          <w:ilvl w:val="1"/>
+          <w:numId w:val="10"/>
+        </w:numPr>
+      </w:pPr>
+      <w:r>
+        <w:t>This is considered a static table because the records of t</w:t>
+      </w:r>
+      <w:r>
+        <w:t>his table do not change often</w:t>
+      </w:r>
+      <w:r>
+        <w:t>.</w:t>
+      </w:r>
+      <w:r>
+        <w:t xml:space="preserve">  </w:t>
+      </w:r>
+      <w:r>
+        <w:t>The current MPAA ratings have not changed since 1996</w:t>
+      </w:r>
+      <w:r>
+        <w:t>.</w:t>
+      </w:r>
+      <w:r>
+        <w:t xml:space="preserve"> </w:t>
+      </w:r>
+    </w:p>
+    <w:p>
+      <w:pPr>
+        <w:numPr>
+          <w:ilvl w:val="1"/>
+          <w:numId w:val="10"/>
+        </w:numPr>
+      </w:pPr>
+      <w:r>
+        <w:t xml:space="preserve">You will notice how </w:t>
+      </w:r>
+      <w:r>
+        <w:t xml:space="preserve">the columns </w:t>
+      </w:r>
+      <w:r>
+        <w:t xml:space="preserve">match up to the properties of the described on the MPAA website </w:t>
+      </w:r>
+      <w:hyperlink r:id="rId26" w:history="1">
+        <w:r>
+          <w:rPr>
+            <w:rStyle w:val="Hyperlink"/>
+          </w:rPr>
+          <w:t>here</w:t>
+        </w:r>
+      </w:hyperlink>
+      <w:r>
+        <w:t xml:space="preserve">.  </w:t>
+      </w:r>
+    </w:p>
+    <w:p>
+      <w:pPr>
+        <w:ind w:left="1080"/>
+      </w:pPr>
+    </w:p>
     <w:p/>
+    <w:p>
+      <w:pPr>
+        <w:keepNext/>
+        <w:jc w:val="center"/>
+      </w:pPr>
+      <w:r>
+        <w:rPr>
+          <w:noProof/>
+        </w:rPr>
+        <w:drawing>
+          <wp:inline distT="0" distB="0" distL="0" distR="0" wp14:anchorId="282D8D2C" wp14:editId="19DF00A5">
+            <wp:extent cx="3165676" cy="1998072"/>
+            <wp:effectExtent l="0" t="0" r="0" b="2540"/>
+            <wp:docPr id="23" name="Picture 23"/>
+            <wp:cNvGraphicFramePr>
+              <a:graphicFrameLocks xmlns:a="http://schemas.openxmlformats.org/drawingml/2006/main" noChangeAspect="1"/>
+            </wp:cNvGraphicFramePr>
+            <a:graphic xmlns:a="http://schemas.openxmlformats.org/drawingml/2006/main">
+              <a:graphicData uri="http://schemas.openxmlformats.org/drawingml/2006/picture">
+                <pic:pic xmlns:pic="http://schemas.openxmlformats.org/drawingml/2006/picture">
+                  <pic:nvPicPr>
+                    <pic:cNvPr id="0" name="Picture 1"/>
+                    <pic:cNvPicPr>
+                      <a:picLocks noChangeAspect="1" noChangeArrowheads="1"/>
+                    </pic:cNvPicPr>
+                  </pic:nvPicPr>
+                  <pic:blipFill>
+                    <a:blip r:embed="rId27">
+                      <a:extLst>
+                        <a:ext uri="{28A0092B-C50C-407E-A947-70E740481C1C}">
+                          <a14:useLocalDpi xmlns:a14="http://schemas.microsoft.com/office/drawing/2010/main" val="0"/>
+                        </a:ext>
+                      </a:extLst>
+                    </a:blip>
+                    <a:srcRect/>
+                    <a:stretch>
+                      <a:fillRect/>
+                    </a:stretch>
+                  </pic:blipFill>
+                  <pic:spPr bwMode="auto">
+                    <a:xfrm>
+                      <a:off x="0" y="0"/>
+                      <a:ext cx="3175052" cy="2003990"/>
+                    </a:xfrm>
+                    <a:prstGeom prst="rect">
+                      <a:avLst/>
+                    </a:prstGeom>
+                    <a:noFill/>
+                    <a:ln>
+                      <a:noFill/>
+                    </a:ln>
+                  </pic:spPr>
+                </pic:pic>
+              </a:graphicData>
+            </a:graphic>
+          </wp:inline>
+        </w:drawing>
+      </w:r>
+    </w:p>
+    <w:p>
+      <w:pPr>
+        <w:pStyle w:val="Caption"/>
+        <w:jc w:val="center"/>
+      </w:pPr>
+      <w:r>
+        <w:t xml:space="preserve">Figure </w:t>
+      </w:r>
+      <w:fldSimple w:instr=" SEQ Figure \* ARABIC ">
+        <w:r>
+          <w:rPr>
+            <w:noProof/>
+          </w:rPr>
+          <w:t>1</w:t>
+        </w:r>
+      </w:fldSimple>
+      <w:r>
+        <w:t xml:space="preserve">: </w:t>
+      </w:r>
+      <w:r>
+        <w:rPr>
+          <w:color w:val="00B050"/>
+        </w:rPr>
+        <w:t xml:space="preserve">Green </w:t>
+      </w:r>
+      <w:r>
+        <w:t xml:space="preserve">boxed indicates the ShortDescription.  </w:t>
+      </w:r>
+      <w:r>
+        <w:rPr>
+          <w:color w:val="FF0000"/>
+        </w:rPr>
+        <w:t xml:space="preserve">Red </w:t>
+      </w:r>
+      <w:r>
+        <w:t>box</w:t>
+      </w:r>
+      <w:r>
+        <w:rPr>
+          <w:noProof/>
+        </w:rPr>
+        <w:t xml:space="preserve">ed indicates the Code.  </w:t>
+      </w:r>
+      <w:r>
+        <w:rPr>
+          <w:noProof/>
+          <w:color w:val="00B0F0"/>
+        </w:rPr>
+        <w:t xml:space="preserve">Blue </w:t>
+      </w:r>
+      <w:r>
+        <w:rPr>
+          <w:noProof/>
+        </w:rPr>
+        <w:t>boxed indicates part of the LongDescription.</w:t>
+      </w:r>
+    </w:p>
+    <w:p>
+      <w:pPr>
+        <w:jc w:val="center"/>
+      </w:pPr>
+      <w:r>
+        <w:drawing>
+          <wp:inline distT="0" distB="0" distL="0" distR="0" wp14:anchorId="11B131ED" wp14:editId="275F248F">
+            <wp:extent cx="5943600" cy="704215"/>
+            <wp:effectExtent l="152400" t="152400" r="361950" b="362585"/>
+            <wp:docPr id="22" name="Picture 22"/>
+            <wp:cNvGraphicFramePr>
+              <a:graphicFrameLocks xmlns:a="http://schemas.openxmlformats.org/drawingml/2006/main" noChangeAspect="1"/>
+            </wp:cNvGraphicFramePr>
+            <a:graphic xmlns:a="http://schemas.openxmlformats.org/drawingml/2006/main">
+              <a:graphicData uri="http://schemas.openxmlformats.org/drawingml/2006/picture">
+                <pic:pic xmlns:pic="http://schemas.openxmlformats.org/drawingml/2006/picture">
+                  <pic:nvPicPr>
+                    <pic:cNvPr id="1" name=""/>
+                    <pic:cNvPicPr/>
+                  </pic:nvPicPr>
+                  <pic:blipFill>
+                    <a:blip r:embed="rId28"/>
+                    <a:stretch>
+                      <a:fillRect/>
+                    </a:stretch>
+                  </pic:blipFill>
+                  <pic:spPr>
+                    <a:xfrm>
+                      <a:off x="0" y="0"/>
+                      <a:ext cx="5943600" cy="704215"/>
+                    </a:xfrm>
+                    <a:prstGeom prst="rect">
+                      <a:avLst/>
+                    </a:prstGeom>
+                    <a:ln>
+                      <a:noFill/>
+                    </a:ln>
+                    <a:effectLst>
+                      <a:outerShdw blurRad="292100" dist="139700" dir="2700000" algn="tl" rotWithShape="0">
+                        <a:srgbClr val="333333">
+                          <a:alpha val="65000"/>
+                        </a:srgbClr>
+                      </a:outerShdw>
+                    </a:effectLst>
+                  </pic:spPr>
+                </pic:pic>
+              </a:graphicData>
+            </a:graphic>
+          </wp:inline>
+        </w:drawing>
+      </w:r>
+    </w:p>
+    <w:p>
+      <w:pPr>
+        <w:pStyle w:val="ListParagraph"/>
+        <w:numPr>
+          <w:ilvl w:val="0"/>
+          <w:numId w:val="10"/>
+        </w:numPr>
+      </w:pPr>
+      <w:r>
+        <w:t>UserRole</w:t>
+      </w:r>
+    </w:p>
+    <w:p>
+      <w:pPr>
+        <w:pStyle w:val="ListParagraph"/>
+        <w:numPr>
+          <w:ilvl w:val="1"/>
+          <w:numId w:val="10"/>
+        </w:numPr>
+      </w:pPr>
+      <w:r>
+        <w:lastRenderedPageBreak/>
+        <w:t xml:space="preserve">The purpose of this table is to track the </w:t>
+      </w:r>
+      <w:r>
+        <w:t xml:space="preserve">different roles that a user can be assigned to.  </w:t>
+      </w:r>
+      <w:r>
+        <w:t xml:space="preserve">The user’s role will drive the permissions they have for accessing or modifying data in MovieDbLite.  </w:t>
+      </w:r>
+      <w:r>
+        <w:t xml:space="preserve">This table contains required (and unique) RoleName and Description columns.  The Description is intended to briefly describe the purpose of the role and </w:t>
+      </w:r>
+      <w:r>
+        <w:t>the access restrictions.</w:t>
+      </w:r>
+    </w:p>
+    <w:p>
+      <w:pPr>
+        <w:pStyle w:val="ListParagraph"/>
+        <w:numPr>
+          <w:ilvl w:val="1"/>
+          <w:numId w:val="10"/>
+        </w:numPr>
+      </w:pPr>
+      <w:r>
+        <w:t>This is considered a static table because the records of t</w:t>
+      </w:r>
+      <w:r>
+        <w:t>his table do not change often</w:t>
+      </w:r>
+      <w:r>
+        <w:t xml:space="preserve"> (changes would normally involve new functionality or significant changes to areas of the website), and are managed by the development team.  </w:t>
+      </w:r>
+    </w:p>
+    <w:p>
+      <w:r>
+        <w:drawing>
+          <wp:inline distT="0" distB="0" distL="0" distR="0" wp14:anchorId="345E192C" wp14:editId="0E4AFFF9">
+            <wp:extent cx="5943600" cy="479425"/>
+            <wp:effectExtent l="152400" t="152400" r="361950" b="358775"/>
+            <wp:docPr id="24" name="Picture 24"/>
+            <wp:cNvGraphicFramePr>
+              <a:graphicFrameLocks xmlns:a="http://schemas.openxmlformats.org/drawingml/2006/main" noChangeAspect="1"/>
+            </wp:cNvGraphicFramePr>
+            <a:graphic xmlns:a="http://schemas.openxmlformats.org/drawingml/2006/main">
+              <a:graphicData uri="http://schemas.openxmlformats.org/drawingml/2006/picture">
+                <pic:pic xmlns:pic="http://schemas.openxmlformats.org/drawingml/2006/picture">
+                  <pic:nvPicPr>
+                    <pic:cNvPr id="1" name=""/>
+                    <pic:cNvPicPr/>
+                  </pic:nvPicPr>
+                  <pic:blipFill>
+                    <a:blip r:embed="rId29"/>
+                    <a:stretch>
+                      <a:fillRect/>
+                    </a:stretch>
+                  </pic:blipFill>
+                  <pic:spPr>
+                    <a:xfrm>
+                      <a:off x="0" y="0"/>
+                      <a:ext cx="5943600" cy="479425"/>
+                    </a:xfrm>
+                    <a:prstGeom prst="rect">
+                      <a:avLst/>
+                    </a:prstGeom>
+                    <a:ln>
+                      <a:noFill/>
+                    </a:ln>
+                    <a:effectLst>
+                      <a:outerShdw blurRad="292100" dist="139700" dir="2700000" algn="tl" rotWithShape="0">
+                        <a:srgbClr val="333333">
+                          <a:alpha val="65000"/>
+                        </a:srgbClr>
+                      </a:outerShdw>
+                    </a:effectLst>
+                  </pic:spPr>
+                </pic:pic>
+              </a:graphicData>
+            </a:graphic>
+          </wp:inline>
+        </w:drawing>
+      </w:r>
+    </w:p>
     <w:p>
       <w:r>
         <w:t>Dynamic</w:t>
@@ -8253,7 +9049,13 @@
         </w:numPr>
       </w:pPr>
       <w:r>
-        <w:t xml:space="preserve">This table could borderline be considered static, however, multiple entries will be added to this on at least an annual basis, and for that reason, it can be classified as dynamic.  </w:t>
+        <w:t xml:space="preserve">This table could borderline be considered </w:t>
+      </w:r>
+      <w:r>
+        <w:t>static;</w:t>
+      </w:r>
+      <w:r>
+        <w:t xml:space="preserve"> however, multiple entries will be added to this on at least an annual basis, and for that reason, it can be classified as dynamic.  </w:t>
       </w:r>
     </w:p>
     <w:p>
@@ -8438,12 +9240,83 @@
     <w:p>
       <w:pPr>
         <w:numPr>
-          <w:ilvl w:val="0"/>
+          <w:ilvl w:val="1"/>
           <w:numId w:val="12"/>
         </w:numPr>
       </w:pPr>
       <w:r>
-        <w:t>Movie_Genre</w:t>
+        <w:t xml:space="preserve">The purpose of this table is to track all the movies/films that are tracked in MovieDbLite.  </w:t>
+      </w:r>
+      <w:r>
+        <w:t xml:space="preserve">This table consists of several of the one-to-one attributes of a Movie, including a required Title and Description.  </w:t>
+      </w:r>
+      <w:r>
+        <w:t xml:space="preserve">The remaining fields are optional/nullable because they may not be known when the Movie is first entered into the database (e.g. an announced movie that will be released in the future).  </w:t>
+      </w:r>
+      <w:r>
+        <w:t xml:space="preserve">However, it is intended that these attributes are eventually populated when the information is known. </w:t>
+      </w:r>
+      <w:r>
+        <w:t xml:space="preserve">These </w:t>
+      </w:r>
+      <w:r>
+        <w:t xml:space="preserve">optional </w:t>
+      </w:r>
+      <w:r>
+        <w:t>fields include</w:t>
+      </w:r>
+      <w:r>
+        <w:t xml:space="preserve"> the </w:t>
+      </w:r>
+      <w:r>
+        <w:t>ReleaseDate, RestrictionRating</w:t>
+      </w:r>
+      <w:r>
+        <w:t>Id</w:t>
+      </w:r>
+      <w:r>
+        <w:t>, DirectorFilmMember</w:t>
+      </w:r>
+      <w:r>
+        <w:t>Id</w:t>
+      </w:r>
+      <w:r>
+        <w:t xml:space="preserve">, and DurationInMinutes. </w:t>
+      </w:r>
+      <w:r>
+        <w:t xml:space="preserve"> </w:t>
+      </w:r>
+      <w:r>
+        <w:t xml:space="preserve">There is also one derived/calculated </w:t>
+      </w:r>
+      <w:r>
+        <w:t xml:space="preserve">optional </w:t>
+      </w:r>
+      <w:r>
+        <w:t>field, which is the AverageUserRating column.  This contains an aggregated average based off the MovieUserReview table.</w:t>
+      </w:r>
+      <w:r>
+        <w:t xml:space="preserve"> </w:t>
+      </w:r>
+      <w:r>
+        <w:t>More details will be discussed in the database triggers section pertaining to this</w:t>
+      </w:r>
+      <w:r>
+        <w:t xml:space="preserve"> AverageUserRating field</w:t>
+      </w:r>
+      <w:r>
+        <w:t xml:space="preserve">.  </w:t>
+      </w:r>
+    </w:p>
+    <w:p>
+      <w:pPr>
+        <w:numPr>
+          <w:ilvl w:val="1"/>
+          <w:numId w:val="12"/>
+        </w:numPr>
+      </w:pPr>
+      <w:r>
+        <w:t>An index (non-unique) is added to the Title field as it will be common for searches to be performed against this field.</w:t>
       </w:r>
     </w:p>
     <w:p>
@@ -8454,7 +9327,21 @@
         </w:numPr>
       </w:pPr>
       <w:r>
-        <w:t>MovieCastMember</w:t>
+        <w:t>Movie_Genre</w:t>
+      </w:r>
+    </w:p>
+    <w:p>
+      <w:pPr>
+        <w:numPr>
+          <w:ilvl w:val="1"/>
+          <w:numId w:val="12"/>
+        </w:numPr>
+      </w:pPr>
+      <w:r>
+        <w:t xml:space="preserve">The purpose of this table is to track the genres associated with a movie.  This is an intersection table used to define a many-to-many relationship between Movies and Genres.  </w:t>
+      </w:r>
+      <w:r>
+        <w:t>A movie may have multiple genres, and a genre may (and is most likely) associated with multiple movies.</w:t>
       </w:r>
     </w:p>
     <w:p>
@@ -8465,7 +9352,48 @@
         </w:numPr>
       </w:pPr>
       <w:r>
-        <w:t>MovieCrewMember</w:t>
+        <w:t>Movie_Language</w:t>
+      </w:r>
+    </w:p>
+    <w:p>
+      <w:pPr>
+        <w:numPr>
+          <w:ilvl w:val="1"/>
+          <w:numId w:val="12"/>
+        </w:numPr>
+      </w:pPr>
+      <w:r>
+        <w:t xml:space="preserve">The purpose of this table is to track the </w:t>
+      </w:r>
+      <w:r>
+        <w:t xml:space="preserve">different supported languages </w:t>
+      </w:r>
+      <w:r>
+        <w:t>associated with a movie.</w:t>
+      </w:r>
+      <w:r>
+        <w:t xml:space="preserve">  For example, if a movie contains a significant amount of English and Spanish dialogue, then it may be classified as both.  Similarly, if the movie is recorded and released in different languages, that relationship will be tracked in this table.</w:t>
+      </w:r>
+      <w:r>
+        <w:t xml:space="preserve">  This is an intersection table used to define a many-to-many relationship between Movies and </w:t>
+      </w:r>
+      <w:r>
+        <w:t>Languages</w:t>
+      </w:r>
+      <w:r>
+        <w:t xml:space="preserve">.  A movie may have multiple </w:t>
+      </w:r>
+      <w:r>
+        <w:t>languages</w:t>
+      </w:r>
+      <w:r>
+        <w:t xml:space="preserve">, and a </w:t>
+      </w:r>
+      <w:r>
+        <w:t xml:space="preserve">language </w:t>
+      </w:r>
+      <w:r>
+        <w:t>may (and is most likely) associated with multiple movies.</w:t>
       </w:r>
     </w:p>
     <w:p>
@@ -8476,7 +9404,52 @@
         </w:numPr>
       </w:pPr>
       <w:r>
-        <w:t>MovieUserReview</w:t>
+        <w:t>MovieCastMember</w:t>
+      </w:r>
+    </w:p>
+    <w:p>
+      <w:pPr>
+        <w:numPr>
+          <w:ilvl w:val="1"/>
+          <w:numId w:val="12"/>
+        </w:numPr>
+      </w:pPr>
+      <w:r>
+        <w:lastRenderedPageBreak/>
+        <w:t>The purpose of this table is to track the different cast members (i.e. actors) associated with a movie.</w:t>
+      </w:r>
+      <w:r>
+        <w:t xml:space="preserve">  The Primary key consists of the Movie and FilmMember. </w:t>
+      </w:r>
+      <w:r>
+        <w:t xml:space="preserve"> </w:t>
+      </w:r>
+      <w:r>
+        <w:t xml:space="preserve">A </w:t>
+      </w:r>
+      <w:r>
+        <w:t xml:space="preserve">Movie </w:t>
+      </w:r>
+      <w:r>
+        <w:t xml:space="preserve">Cast Member record </w:t>
+      </w:r>
+      <w:r>
+        <w:t xml:space="preserve">also </w:t>
+      </w:r>
+      <w:r>
+        <w:t>contains a required CharacterName attribute and optional Sequence.  The CharacterName stores the name of the cast member in the film.  The Sequence</w:t>
+      </w:r>
+      <w:r>
+        <w:t xml:space="preserve"> is used to order the actors in a listed manner</w:t>
+      </w:r>
+      <w:r>
+        <w:t xml:space="preserve"> if desired (e.g. by importance, significance of role, order of appearance, etc.)</w:t>
+      </w:r>
+      <w:r>
+        <w:t xml:space="preserve">  This </w:t>
+      </w:r>
+      <w:r>
+        <w:t xml:space="preserve">table is not intended to store film members of the movie that do not act in a scene (e.g. crew members).  </w:t>
       </w:r>
     </w:p>
     <w:p>
@@ -8487,7 +9460,56 @@
         </w:numPr>
       </w:pPr>
       <w:r>
-        <w:t>MovieUserReviewHelpful</w:t>
+        <w:t>MovieCrewMember</w:t>
+      </w:r>
+    </w:p>
+    <w:p>
+      <w:pPr>
+        <w:numPr>
+          <w:ilvl w:val="1"/>
+          <w:numId w:val="12"/>
+        </w:numPr>
+      </w:pPr>
+      <w:r>
+        <w:t>The purpose of this table is to track the different crew members (e.g. writers, producers, costume designers, etc.) that worked on the film.</w:t>
+      </w:r>
+      <w:r>
+        <w:t xml:space="preserve">  The Primary key consists of the Movie, FilmMember, and FilmRole that the corresponding film member participated in.  </w:t>
+      </w:r>
+      <w:r>
+        <w:t xml:space="preserve">It is possible that the same FilmMember shows up in this table more than once for a movie, if they participated in more than one role when making the movie (e.g. if a film member was both a producer and screenwriter).  In addition, it is possible that more than one film member of a certain film role worked on the movie (e.g. </w:t>
+      </w:r>
+      <w:r>
+        <w:t xml:space="preserve">if </w:t>
+      </w:r>
+      <w:r>
+        <w:t>multiple producer</w:t>
+      </w:r>
+      <w:r>
+        <w:t>s</w:t>
+      </w:r>
+      <w:r>
+        <w:t xml:space="preserve"> produced a certain </w:t>
+      </w:r>
+      <w:r>
+        <w:t>movie</w:t>
+      </w:r>
+      <w:r>
+        <w:t>).</w:t>
+      </w:r>
+      <w:r>
+        <w:t xml:space="preserve">  It is also possible that a member of the MovieCastMember table is also a member of the MovieCrewMember table (e.g. if one of the actors is also one of the writers).</w:t>
+      </w:r>
+    </w:p>
+    <w:p>
+      <w:pPr>
+        <w:numPr>
+          <w:ilvl w:val="1"/>
+          <w:numId w:val="12"/>
+        </w:numPr>
+      </w:pPr>
+      <w:r>
+        <w:t xml:space="preserve">This table is intended to be used to store all roles aside from Actors and Directors, since those are stored within MovieCastMember and Movie.DirectorFilmMemberId respectively.  </w:t>
       </w:r>
     </w:p>
     <w:p>
@@ -8498,8 +9520,210 @@
         </w:numPr>
       </w:pPr>
       <w:r>
+        <w:t>MovieImage</w:t>
+      </w:r>
+    </w:p>
+    <w:p>
+      <w:pPr>
+        <w:numPr>
+          <w:ilvl w:val="1"/>
+          <w:numId w:val="12"/>
+        </w:numPr>
+      </w:pPr>
+      <w:r>
+        <w:t xml:space="preserve">The purpose of this table is to track the different uploaded images (posters/thumbnails/action photos/etc.) associated with a </w:t>
+      </w:r>
+      <w:r>
+        <w:t xml:space="preserve">movie.  </w:t>
+      </w:r>
+      <w:r>
+        <w:t xml:space="preserve">This table contains a unique composite key of {MovieId, ImageName} </w:t>
+      </w:r>
+      <w:r>
+        <w:t>such that each uploaded image for a movie must be provided a unique name to distinguish it from others.  In addition, the Image Type (</w:t>
+      </w:r>
+      <w:r>
+        <w:t>required</w:t>
+      </w:r>
+      <w:r>
+        <w:t>) (e.g. jpg, png, etc.) is stored with the uploaded movie image, as well as the raw binary File Contents (</w:t>
+      </w:r>
+      <w:r>
+        <w:t>required</w:t>
+      </w:r>
+      <w:r>
+        <w:t xml:space="preserve">) (using varbinary(max) in SQL Server).  A DateUploaded (required) is stored as well for when the movie’s image was uploaded/associated. </w:t>
+      </w:r>
+      <w:r>
+        <w:t xml:space="preserve"> An optional Description is available if additional details are used to describe the image.</w:t>
+      </w:r>
+    </w:p>
+    <w:p>
+      <w:pPr>
+        <w:numPr>
+          <w:ilvl w:val="0"/>
+          <w:numId w:val="12"/>
+        </w:numPr>
+      </w:pPr>
+      <w:r>
+        <w:t>MovieUserReview</w:t>
+      </w:r>
+    </w:p>
+    <w:p>
+      <w:pPr>
+        <w:numPr>
+          <w:ilvl w:val="1"/>
+          <w:numId w:val="12"/>
+        </w:numPr>
+      </w:pPr>
+      <w:r>
+        <w:t xml:space="preserve">The purpose of this table is to track different reviews/ratings that users give to a certain movie.  </w:t>
+      </w:r>
+      <w:r>
+        <w:t>This table contains a unique composite key of {MovieId, UserId} indicating that a certain user can write only one review for a given movie.</w:t>
+      </w:r>
+      <w:r>
+        <w:t xml:space="preserve">  The required Rating column is a value 1-10 (1 being the worst, 10 being the best) that the user assigns to the film.  The Review column is an optional large text field if the user chooses to describe their review.  </w:t>
+      </w:r>
+      <w:r>
+        <w:t>Lastly, a required DatePosted date is stored with the review, which is useful for sorting circumstances.</w:t>
+      </w:r>
+    </w:p>
+    <w:p>
+      <w:pPr>
+        <w:numPr>
+          <w:ilvl w:val="1"/>
+          <w:numId w:val="12"/>
+        </w:numPr>
+      </w:pPr>
+      <w:r>
+        <w:t>A database trigger is added to this table whenever a value changes to calculate and update the Movie.AverageUserRating column.  More details will be described in the triggers section of this document.</w:t>
+      </w:r>
+    </w:p>
+    <w:p>
+      <w:pPr>
+        <w:numPr>
+          <w:ilvl w:val="0"/>
+          <w:numId w:val="12"/>
+        </w:numPr>
+      </w:pPr>
+      <w:r>
+        <w:t>MovieUserReviewHelpful</w:t>
+      </w:r>
+    </w:p>
+    <w:p>
+      <w:pPr>
+        <w:numPr>
+          <w:ilvl w:val="1"/>
+          <w:numId w:val="12"/>
+        </w:numPr>
+      </w:pPr>
+      <w:r>
+        <w:t xml:space="preserve">The purpose of this table is to track </w:t>
+      </w:r>
+      <w:r>
+        <w:t xml:space="preserve">the helpfulness of user reviews (based off what other users </w:t>
+      </w:r>
+      <w:r>
+        <w:t>think</w:t>
+      </w:r>
+      <w:r>
+        <w:t xml:space="preserve"> are helpful reviews). </w:t>
+      </w:r>
+      <w:r>
+        <w:t xml:space="preserve"> This can be thought of as an </w:t>
+      </w:r>
+      <w:r>
+        <w:lastRenderedPageBreak/>
+        <w:t xml:space="preserve">upvote/downvote (thumbs up/thumbs down) type system for reviews. </w:t>
+      </w:r>
+      <w:r>
+        <w:t xml:space="preserve"> </w:t>
+      </w:r>
+      <w:r>
+        <w:t xml:space="preserve">The MovieUserReview and UserId make apart the primary key.  This means that a certain </w:t>
+      </w:r>
+      <w:r>
+        <w:t>u</w:t>
+      </w:r>
+      <w:r>
+        <w:t xml:space="preserve">ser could only give </w:t>
+      </w:r>
+      <w:r>
+        <w:t xml:space="preserve">one </w:t>
+      </w:r>
+      <w:r>
+        <w:t xml:space="preserve">opinion </w:t>
+      </w:r>
+      <w:r>
+        <w:t xml:space="preserve">of whether a certain review is helpful </w:t>
+      </w:r>
+      <w:r>
+        <w:t xml:space="preserve">or </w:t>
+      </w:r>
+      <w:r>
+        <w:t>n</w:t>
+      </w:r>
+      <w:r>
+        <w:t>ot.</w:t>
+      </w:r>
+      <w:r>
+        <w:t xml:space="preserve">  </w:t>
+      </w:r>
+      <w:r>
+        <w:t xml:space="preserve">In other words, they cannot </w:t>
+      </w:r>
+      <w:r>
+        <w:t>upvote or downvote a particular review multiple times (though they can change their upvote to a downvote, and vice-versa, if they wish).  The required IsHelpful column is used to store whether the user upvoted or downvoted the review.</w:t>
+      </w:r>
+      <w:r>
+        <w:t xml:space="preserve">  TODO: Can a user upvote their own review?</w:t>
+      </w:r>
+    </w:p>
+    <w:p>
+      <w:pPr>
+        <w:numPr>
+          <w:ilvl w:val="0"/>
+          <w:numId w:val="12"/>
+        </w:numPr>
+      </w:pPr>
+      <w:r>
         <w:t>User</w:t>
       </w:r>
+    </w:p>
+    <w:p>
+      <w:pPr>
+        <w:numPr>
+          <w:ilvl w:val="1"/>
+          <w:numId w:val="12"/>
+        </w:numPr>
+      </w:pPr>
+      <w:r>
+        <w:t xml:space="preserve">The purpose of this table is to track all of the users in MovieDbLite.  </w:t>
+      </w:r>
+      <w:r>
+        <w:t xml:space="preserve">Each user creates a required (unique key) UserName to use for logins.  A required email is also stored to use for email communication with the user.  </w:t>
+      </w:r>
+      <w:r>
+        <w:t xml:space="preserve"> The user also enters a password upon account creation, and the hashed version of it is stored in the database.  More details about that are discussed in the security section of this document.  Lastly, each user is assigned to one and only one </w:t>
+      </w:r>
+      <w:r>
+        <w:t>U</w:t>
+      </w:r>
+      <w:r>
+        <w:t xml:space="preserve">ser </w:t>
+      </w:r>
+      <w:r>
+        <w:t>R</w:t>
+      </w:r>
+      <w:r>
+        <w:t xml:space="preserve">ole.  </w:t>
+      </w:r>
+      <w:r>
+        <w:t>This user role dictates their permissions to the application.</w:t>
+      </w:r>
+      <w:bookmarkStart w:id="18" w:name="_GoBack"/>
+      <w:bookmarkEnd w:id="18"/>
     </w:p>
     <w:p>
       <w:pPr>
@@ -9014,7 +10238,6 @@
           <w:sz w:val="20"/>
           <w:szCs w:val="28"/>
         </w:rPr>
-        <w:lastRenderedPageBreak/>
         <w:t>Standard Column Naming</w:t>
       </w:r>
     </w:p>
@@ -9390,6 +10613,7 @@
           <w:sz w:val="20"/>
           <w:szCs w:val="28"/>
         </w:rPr>
+        <w:lastRenderedPageBreak/>
         <w:t>Why Film vs Movie in some instances?</w:t>
       </w:r>
     </w:p>
@@ -9470,8 +10694,8 @@
           <w:szCs w:val="24"/>
         </w:rPr>
       </w:pPr>
-      <w:bookmarkStart w:id="18" w:name="_Toc516748831"/>
-      <w:bookmarkStart w:id="19" w:name="_Toc516748919"/>
+      <w:bookmarkStart w:id="19" w:name="_Toc516748831"/>
+      <w:bookmarkStart w:id="20" w:name="_Toc516748919"/>
       <w:r>
         <w:rPr>
           <w:rFonts w:ascii="Times New Roman" w:hAnsi="Times New Roman" w:cs="Times New Roman"/>
@@ -9481,8 +10705,8 @@
         </w:rPr>
         <w:t>Design Rationale</w:t>
       </w:r>
-      <w:bookmarkEnd w:id="18"/>
       <w:bookmarkEnd w:id="19"/>
+      <w:bookmarkEnd w:id="20"/>
     </w:p>
     <w:p>
       <w:pPr>
@@ -9520,8 +10744,8 @@
           <w:szCs w:val="24"/>
         </w:rPr>
       </w:pPr>
-      <w:bookmarkStart w:id="20" w:name="_Toc516748832"/>
-      <w:bookmarkStart w:id="21" w:name="_Toc516748920"/>
+      <w:bookmarkStart w:id="21" w:name="_Toc516748832"/>
+      <w:bookmarkStart w:id="22" w:name="_Toc516748920"/>
       <w:r>
         <w:rPr>
           <w:rFonts w:ascii="Times New Roman" w:hAnsi="Times New Roman" w:cs="Times New Roman"/>
@@ -9531,8 +10755,8 @@
         </w:rPr>
         <w:t>E/R Model</w:t>
       </w:r>
-      <w:bookmarkEnd w:id="20"/>
       <w:bookmarkEnd w:id="21"/>
+      <w:bookmarkEnd w:id="22"/>
     </w:p>
     <w:p>
       <w:pPr>
@@ -9675,7 +10899,7 @@
                     <pic:cNvPicPr/>
                   </pic:nvPicPr>
                   <pic:blipFill>
-                    <a:blip r:embed="rId18">
+                    <a:blip r:embed="rId30">
                       <a:extLst>
                         <a:ext uri="{28A0092B-C50C-407E-A947-70E740481C1C}">
                           <a14:useLocalDpi xmlns:a14="http://schemas.microsoft.com/office/drawing/2010/main" val="0"/>
@@ -9799,7 +11023,7 @@
                     <pic:cNvPicPr/>
                   </pic:nvPicPr>
                   <pic:blipFill>
-                    <a:blip r:embed="rId19">
+                    <a:blip r:embed="rId31">
                       <a:extLst>
                         <a:ext uri="{28A0092B-C50C-407E-A947-70E740481C1C}">
                           <a14:useLocalDpi xmlns:a14="http://schemas.microsoft.com/office/drawing/2010/main" val="0"/>
@@ -9850,10 +11074,7 @@
     </w:p>
     <w:p>
       <w:r>
-        <w:t xml:space="preserve">The diagram in this section illustrates how </w:t>
-      </w:r>
-      <w:r>
-        <w:t xml:space="preserve">Users of MovieDbLite are stored, as well as how the ratings/reviews that user’s provide to Movies are stored.  </w:t>
+        <w:t xml:space="preserve">The diagram in this section illustrates how Users of MovieDbLite are stored, as well as how the ratings/reviews that user’s provide to Movies are stored.  </w:t>
       </w:r>
       <w:r>
         <w:t xml:space="preserve">A User account can write a review for a Movie (stored in the MovieUserReview Entity), and other users can mark the Review as Helpful or Unhelpful (via MovieUserReviewHelpful).  </w:t>
@@ -9910,7 +11131,7 @@
                     </pic:cNvPicPr>
                   </pic:nvPicPr>
                   <pic:blipFill>
-                    <a:blip r:embed="rId20">
+                    <a:blip r:embed="rId32">
                       <a:extLst>
                         <a:ext uri="{28A0092B-C50C-407E-A947-70E740481C1C}">
                           <a14:useLocalDpi xmlns:a14="http://schemas.microsoft.com/office/drawing/2010/main" val="0"/>
@@ -9962,10 +11183,7 @@
     </w:p>
     <w:p>
       <w:r>
-        <w:t xml:space="preserve">The diagram in this section illustrates how </w:t>
-      </w:r>
-      <w:r>
-        <w:t xml:space="preserve">the cast and crew of a movie are stored.  </w:t>
+        <w:t xml:space="preserve">The diagram in this section illustrates how the cast and crew of a movie are stored.  </w:t>
       </w:r>
       <w:r>
         <w:t>The FilmMember parent table stores all the persons/members of the film industry that participate as cast or crew members in a movie.</w:t>
@@ -10038,7 +11256,7 @@
                     <pic:cNvPicPr/>
                   </pic:nvPicPr>
                   <pic:blipFill>
-                    <a:blip r:embed="rId21">
+                    <a:blip r:embed="rId33">
                       <a:extLst>
                         <a:ext uri="{28A0092B-C50C-407E-A947-70E740481C1C}">
                           <a14:useLocalDpi xmlns:a14="http://schemas.microsoft.com/office/drawing/2010/main" val="0"/>
@@ -10089,13 +11307,7 @@
     </w:p>
     <w:p>
       <w:r>
-        <w:t xml:space="preserve">The diagram in this section illustrates how the </w:t>
-      </w:r>
-      <w:r>
-        <w:t>awards that are awarded for movies are stored</w:t>
-      </w:r>
-      <w:r>
-        <w:t>.</w:t>
+        <w:t>The diagram in this section illustrates how the awards that are awarded for movies are stored.</w:t>
       </w:r>
       <w:r>
         <w:t xml:space="preserve">  </w:t>
@@ -10127,8 +11339,6 @@
       <w:r>
         <w:t>that is associated with the award.</w:t>
       </w:r>
-      <w:bookmarkStart w:id="22" w:name="_GoBack"/>
-      <w:bookmarkEnd w:id="22"/>
     </w:p>
     <w:p/>
     <w:p>
@@ -10182,7 +11392,7 @@
                     <pic:cNvPicPr/>
                   </pic:nvPicPr>
                   <pic:blipFill>
-                    <a:blip r:embed="rId22">
+                    <a:blip r:embed="rId34">
                       <a:extLst>
                         <a:ext uri="{28A0092B-C50C-407E-A947-70E740481C1C}">
                           <a14:useLocalDpi xmlns:a14="http://schemas.microsoft.com/office/drawing/2010/main" val="0"/>
@@ -28293,7 +29503,7 @@
       <w:r>
         <w:t xml:space="preserve">The hash algorithm used is </w:t>
       </w:r>
-      <w:hyperlink r:id="rId23" w:history="1">
+      <w:hyperlink r:id="rId35" w:history="1">
         <w:r>
           <w:rPr>
             <w:rStyle w:val="Hyperlink"/>
@@ -28307,7 +29517,7 @@
       <w:r>
         <w:t xml:space="preserve"> BCrypt is a modern hashing algorithm that uses a salt/work factor to mitigate against </w:t>
       </w:r>
-      <w:hyperlink r:id="rId24" w:history="1">
+      <w:hyperlink r:id="rId36" w:history="1">
         <w:r>
           <w:rPr>
             <w:rStyle w:val="Hyperlink"/>
@@ -28316,30 +29526,45 @@
         </w:r>
       </w:hyperlink>
       <w:r>
+        <w:t xml:space="preserve"> attacks (i.e. precomputed hash tables for reverse engineering hashes).  It is a recommend </w:t>
+      </w:r>
+      <w:r>
+        <w:t xml:space="preserve">password </w:t>
+      </w:r>
+      <w:r>
+        <w:t xml:space="preserve">hashing algorithm by many sources, including this </w:t>
+      </w:r>
+      <w:hyperlink r:id="rId37" w:history="1">
+        <w:r>
+          <w:rPr>
+            <w:rStyle w:val="Hyperlink"/>
+          </w:rPr>
+          <w:t>one</w:t>
+        </w:r>
+      </w:hyperlink>
+      <w:r>
+        <w:t xml:space="preserve"> on the Auth0 website.</w:t>
+      </w:r>
+      <w:r>
         <w:t xml:space="preserve"> </w:t>
       </w:r>
-      <w:r>
-        <w:t xml:space="preserve">attacks </w:t>
-      </w:r>
-      <w:r>
-        <w:t xml:space="preserve">(i.e. precomputed hash tables for reverse engineering hashes).  It is a recommend </w:t>
-      </w:r>
-      <w:r>
-        <w:t xml:space="preserve">password </w:t>
-      </w:r>
-      <w:r>
-        <w:t xml:space="preserve">hashing algorithm by many sources, including this </w:t>
-      </w:r>
-      <w:hyperlink r:id="rId25" w:history="1">
-        <w:r>
-          <w:rPr>
-            <w:rStyle w:val="Hyperlink"/>
-          </w:rPr>
-          <w:t>one</w:t>
-        </w:r>
-      </w:hyperlink>
-      <w:r>
-        <w:t xml:space="preserve"> on the Auth0 website.</w:t>
+    </w:p>
+    <w:p/>
+    <w:p>
+      <w:r>
+        <w:t xml:space="preserve">The following is a snippet of </w:t>
+      </w:r>
+      <w:r>
+        <w:t xml:space="preserve">the BCrypt library in use for MovieDbLite.  </w:t>
+      </w:r>
+      <w:r>
+        <w:t xml:space="preserve">This example shows a method that takes the unhashed (plaintext) password, and then returns the hashed version of it using BCrypt and a </w:t>
+      </w:r>
+      <w:r>
+        <w:t>work factor</w:t>
+      </w:r>
+      <w:r>
+        <w:t xml:space="preserve">/salt of 15. </w:t>
       </w:r>
       <w:r>
         <w:t xml:space="preserve"> </w:t>
@@ -28348,27 +29573,9 @@
     <w:p/>
     <w:p>
       <w:r>
-        <w:t xml:space="preserve">The following is a snippet of </w:t>
-      </w:r>
-      <w:r>
-        <w:t xml:space="preserve">the BCrypt library in use for MovieDbLite.  </w:t>
-      </w:r>
-      <w:r>
-        <w:t xml:space="preserve">This example shows a method that takes the unhashed (plaintext) password, and then returns the hashed version of it using BCrypt and a </w:t>
-      </w:r>
-      <w:r>
-        <w:t>work factor</w:t>
-      </w:r>
-      <w:r>
-        <w:t xml:space="preserve">/salt of 15. </w:t>
-      </w:r>
-      <w:r>
-        <w:t xml:space="preserve"> </w:t>
-      </w:r>
-    </w:p>
-    <w:p/>
-    <w:p>
-      <w:r>
+        <w:rPr>
+          <w:noProof/>
+        </w:rPr>
         <w:drawing>
           <wp:inline distT="0" distB="0" distL="0" distR="0" wp14:anchorId="6F083838" wp14:editId="6588228C">
             <wp:extent cx="5675453" cy="947122"/>
@@ -28385,7 +29592,7 @@
                     <pic:cNvPicPr/>
                   </pic:nvPicPr>
                   <pic:blipFill>
-                    <a:blip r:embed="rId26"/>
+                    <a:blip r:embed="rId38"/>
                     <a:stretch>
                       <a:fillRect/>
                     </a:stretch>
@@ -28464,7 +29671,7 @@
       <w:r>
         <w:t xml:space="preserve">ADO.NET contains </w:t>
       </w:r>
-      <w:hyperlink r:id="rId27" w:history="1">
+      <w:hyperlink r:id="rId39" w:history="1">
         <w:r>
           <w:rPr>
             <w:rStyle w:val="Hyperlink"/>
@@ -28475,7 +29682,7 @@
       <w:r>
         <w:t xml:space="preserve"> and </w:t>
       </w:r>
-      <w:hyperlink r:id="rId28" w:history="1">
+      <w:hyperlink r:id="rId40" w:history="1">
         <w:r>
           <w:rPr>
             <w:rStyle w:val="Hyperlink"/>
@@ -28486,7 +29693,7 @@
       <w:r>
         <w:t xml:space="preserve"> classes that prevent SQL Injection attacks by parameterizing any arguments to pass to a stored procedure.  When these classes are used for a SQL Server database connection, they </w:t>
       </w:r>
-      <w:hyperlink r:id="rId29" w:history="1">
+      <w:hyperlink r:id="rId41" w:history="1">
         <w:r>
           <w:rPr>
             <w:rStyle w:val="Hyperlink"/>
@@ -28507,6 +29714,9 @@
     <w:p/>
     <w:p>
       <w:r>
+        <w:rPr>
+          <w:noProof/>
+        </w:rPr>
         <w:drawing>
           <wp:inline distT="0" distB="0" distL="0" distR="0" wp14:anchorId="3783133C" wp14:editId="58AA7163">
             <wp:extent cx="5808543" cy="3001701"/>
@@ -28523,7 +29733,7 @@
                     <pic:cNvPicPr/>
                   </pic:nvPicPr>
                   <pic:blipFill>
-                    <a:blip r:embed="rId30"/>
+                    <a:blip r:embed="rId42"/>
                     <a:stretch>
                       <a:fillRect/>
                     </a:stretch>
@@ -28604,7 +29814,7 @@
                     </pic:cNvPicPr>
                   </pic:nvPicPr>
                   <pic:blipFill>
-                    <a:blip r:embed="rId31">
+                    <a:blip r:embed="rId43">
                       <a:extLst>
                         <a:ext uri="{28A0092B-C50C-407E-A947-70E740481C1C}">
                           <a14:useLocalDpi xmlns:a14="http://schemas.microsoft.com/office/drawing/2010/main" val="0"/>
@@ -28696,7 +29906,7 @@
       <w:r>
         <w:t xml:space="preserve">, groups can be assigned to particular SQL Server </w:t>
       </w:r>
-      <w:hyperlink r:id="rId32" w:history="1">
+      <w:hyperlink r:id="rId44" w:history="1">
         <w:r>
           <w:rPr>
             <w:rStyle w:val="Hyperlink"/>
@@ -28803,7 +30013,7 @@
       <w:r>
         <w:t xml:space="preserve">More information about it can be found </w:t>
       </w:r>
-      <w:hyperlink r:id="rId33" w:history="1">
+      <w:hyperlink r:id="rId45" w:history="1">
         <w:r>
           <w:rPr>
             <w:rStyle w:val="Hyperlink"/>
@@ -28825,6 +30035,9 @@
     <w:p/>
     <w:p>
       <w:r>
+        <w:rPr>
+          <w:noProof/>
+        </w:rPr>
         <w:drawing>
           <wp:inline distT="0" distB="0" distL="0" distR="0" wp14:anchorId="47D5AAAF" wp14:editId="725F8A36">
             <wp:extent cx="5733327" cy="175798"/>
@@ -28841,7 +30054,7 @@
                     <pic:cNvPicPr/>
                   </pic:nvPicPr>
                   <pic:blipFill>
-                    <a:blip r:embed="rId34"/>
+                    <a:blip r:embed="rId46"/>
                     <a:stretch>
                       <a:fillRect/>
                     </a:stretch>
@@ -28888,10 +30101,7 @@
     <w:p/>
     <w:p>
       <w:r>
-        <w:t>The Website is hosted using HTTPS secure communication protocol over a computer network.  This method of communication encrypts the network data while in-transit between the client and the server, preventing “man-in-the-middle” attacks</w:t>
-      </w:r>
-      <w:r>
-        <w:t xml:space="preserve">.  </w:t>
+        <w:t xml:space="preserve">The Website is hosted using HTTPS secure communication protocol over a computer network.  This method of communication encrypts the network data while in-transit between the client and the server, preventing “man-in-the-middle” attacks.  </w:t>
       </w:r>
     </w:p>
     <w:p/>
@@ -28960,15 +30170,9 @@
       <w:r>
         <w:t xml:space="preserve">, as seen </w:t>
       </w:r>
-      <w:hyperlink r:id="rId35" w:history="1">
-        <w:r>
-          <w:t>he</w:t>
-        </w:r>
-        <w:r>
-          <w:t>r</w:t>
-        </w:r>
-        <w:r>
-          <w:t>e</w:t>
+      <w:hyperlink r:id="rId47" w:history="1">
+        <w:r>
+          <w:t>here</w:t>
         </w:r>
       </w:hyperlink>
       <w:r>
@@ -28990,6 +30194,9 @@
         <w:jc w:val="center"/>
       </w:pPr>
       <w:r>
+        <w:rPr>
+          <w:noProof/>
+        </w:rPr>
         <w:lastRenderedPageBreak/>
         <w:drawing>
           <wp:inline distT="0" distB="0" distL="0" distR="0" wp14:anchorId="071ED940" wp14:editId="51F9CFCE">
@@ -29009,7 +30216,7 @@
                     </pic:cNvPicPr>
                   </pic:nvPicPr>
                   <pic:blipFill>
-                    <a:blip r:embed="rId36">
+                    <a:blip r:embed="rId48">
                       <a:extLst>
                         <a:ext uri="{28A0092B-C50C-407E-A947-70E740481C1C}">
                           <a14:useLocalDpi xmlns:a14="http://schemas.microsoft.com/office/drawing/2010/main" val="0"/>
@@ -29054,6 +30261,9 @@
     </w:p>
     <w:p>
       <w:r>
+        <w:rPr>
+          <w:noProof/>
+        </w:rPr>
         <w:drawing>
           <wp:inline distT="0" distB="0" distL="0" distR="0" wp14:anchorId="6FE2CCFA" wp14:editId="755B3708">
             <wp:extent cx="5943600" cy="879475"/>
@@ -29070,7 +30280,7 @@
                     <pic:cNvPicPr/>
                   </pic:nvPicPr>
                   <pic:blipFill>
-                    <a:blip r:embed="rId37"/>
+                    <a:blip r:embed="rId49"/>
                     <a:stretch>
                       <a:fillRect/>
                     </a:stretch>
@@ -29106,6 +30316,9 @@
         <w:jc w:val="center"/>
       </w:pPr>
       <w:r>
+        <w:rPr>
+          <w:noProof/>
+        </w:rPr>
         <w:drawing>
           <wp:inline distT="0" distB="0" distL="0" distR="0" wp14:anchorId="0A3A3E8E" wp14:editId="6DFD29D8">
             <wp:extent cx="5156522" cy="792209"/>
@@ -29122,7 +30335,7 @@
                     <pic:cNvPicPr/>
                   </pic:nvPicPr>
                   <pic:blipFill>
-                    <a:blip r:embed="rId38"/>
+                    <a:blip r:embed="rId50"/>
                     <a:stretch>
                       <a:fillRect/>
                     </a:stretch>
@@ -29172,7 +30385,7 @@
       <w:r>
         <w:t xml:space="preserve">he </w:t>
       </w:r>
-      <w:hyperlink r:id="rId39" w:anchor="RMov" w:history="1">
+      <w:hyperlink r:id="rId51" w:anchor="RMov" w:history="1">
         <w:r>
           <w:rPr>
             <w:rStyle w:val="Hyperlink"/>
@@ -29211,7 +30424,7 @@
       <w:r>
         <w:t xml:space="preserve">of the database to be created and stored.  </w:t>
       </w:r>
-      <w:hyperlink r:id="rId40" w:anchor="LogBackupSequence" w:history="1">
+      <w:hyperlink r:id="rId52" w:anchor="LogBackupSequence" w:history="1">
         <w:r>
           <w:rPr>
             <w:rStyle w:val="Hyperlink"/>
@@ -29292,7 +30505,7 @@
                     </pic:cNvPicPr>
                   </pic:nvPicPr>
                   <pic:blipFill>
-                    <a:blip r:embed="rId41">
+                    <a:blip r:embed="rId53">
                       <a:extLst>
                         <a:ext uri="{28A0092B-C50C-407E-A947-70E740481C1C}">
                           <a14:useLocalDpi xmlns:a14="http://schemas.microsoft.com/office/drawing/2010/main" val="0"/>
@@ -30680,6 +31893,13 @@
           <w:szCs w:val="28"/>
         </w:rPr>
       </w:pPr>
+      <w:r>
+        <w:rPr>
+          <w:bCs/>
+          <w:szCs w:val="28"/>
+        </w:rPr>
+        <w:t>Movie Trailers</w:t>
+      </w:r>
     </w:p>
     <w:p>
       <w:pPr>
@@ -31058,9 +32278,9 @@
       </w:pPr>
     </w:p>
     <w:sectPr>
-      <w:headerReference w:type="default" r:id="rId42"/>
-      <w:footerReference w:type="default" r:id="rId43"/>
-      <w:footerReference w:type="first" r:id="rId44"/>
+      <w:headerReference w:type="default" r:id="rId54"/>
+      <w:footerReference w:type="default" r:id="rId55"/>
+      <w:footerReference w:type="first" r:id="rId56"/>
       <w:pgSz w:w="12240" w:h="15840"/>
       <w:pgMar w:top="1440" w:right="1440" w:bottom="1440" w:left="1440" w:header="720" w:footer="720" w:gutter="0"/>
       <w:cols w:space="720"/>
@@ -31777,7 +32997,7 @@
         <w:ind w:left="1440" w:hanging="360"/>
       </w:pPr>
     </w:lvl>
-    <w:lvl w:ilvl="2" w:tplc="0409001B" w:tentative="1">
+    <w:lvl w:ilvl="2" w:tplc="0409001B">
       <w:start w:val="1"/>
       <w:numFmt w:val="lowerRoman"/>
       <w:lvlText w:val="%3."/>
@@ -34581,7 +35801,7 @@
   <w:style w:type="paragraph" w:default="1" w:styleId="Normal">
     <w:name w:val="Normal"/>
     <w:qFormat/>
-    <w:rsid w:val="009E6923"/>
+    <w:rsid w:val="00FC1B8E"/>
     <w:rPr>
       <w:sz w:val="24"/>
       <w:szCs w:val="24"/>
@@ -35485,7 +36705,7 @@
 </file>
 
 <file path=customXml/itemProps1.xml><?xml version="1.0" encoding="utf-8"?>
-<ds:datastoreItem xmlns:ds="http://schemas.openxmlformats.org/officeDocument/2006/customXml" ds:itemID="{F9710E7D-72BD-42B7-8D3C-7C058AA327CE}">
+<ds:datastoreItem xmlns:ds="http://schemas.openxmlformats.org/officeDocument/2006/customXml" ds:itemID="{3056449D-CAFF-4B48-BB92-FA7556CBD56E}">
   <ds:schemaRefs>
     <ds:schemaRef ds:uri="http://schemas.openxmlformats.org/officeDocument/2006/bibliography"/>
   </ds:schemaRefs>

</xml_diff>

<commit_message>
Started filling out Entity Relationships section.
</commit_message>
<xml_diff>
--- a/MovieDbLite.MVC/SQL/Term Project - Anderson, Steven.docx
+++ b/MovieDbLite.MVC/SQL/Term Project - Anderson, Steven.docx
@@ -8026,6 +8026,9 @@
         <w:jc w:val="center"/>
       </w:pPr>
       <w:r>
+        <w:rPr>
+          <w:noProof/>
+        </w:rPr>
         <w:drawing>
           <wp:inline distT="0" distB="0" distL="0" distR="0" wp14:anchorId="46176104" wp14:editId="6458B1B3">
             <wp:extent cx="2242474" cy="2143085"/>
@@ -8124,6 +8127,9 @@
         <w:jc w:val="center"/>
       </w:pPr>
       <w:r>
+        <w:rPr>
+          <w:noProof/>
+        </w:rPr>
         <w:drawing>
           <wp:inline distT="0" distB="0" distL="0" distR="0" wp14:anchorId="322B6CC0" wp14:editId="188DFF74">
             <wp:extent cx="6185606" cy="524719"/>
@@ -8224,6 +8230,9 @@
         <w:jc w:val="center"/>
       </w:pPr>
       <w:r>
+        <w:rPr>
+          <w:noProof/>
+        </w:rPr>
         <w:drawing>
           <wp:inline distT="0" distB="0" distL="0" distR="0" wp14:anchorId="1977547C" wp14:editId="10FD4ABE">
             <wp:extent cx="1763210" cy="1530982"/>
@@ -8318,6 +8327,9 @@
         <w:jc w:val="center"/>
       </w:pPr>
       <w:r>
+        <w:rPr>
+          <w:noProof/>
+        </w:rPr>
         <w:lastRenderedPageBreak/>
         <w:drawing>
           <wp:inline distT="0" distB="0" distL="0" distR="0" wp14:anchorId="2F2F173A" wp14:editId="1C70FB1B">
@@ -8422,6 +8434,9 @@
         <w:jc w:val="center"/>
       </w:pPr>
       <w:r>
+        <w:rPr>
+          <w:noProof/>
+        </w:rPr>
         <w:drawing>
           <wp:inline distT="0" distB="0" distL="0" distR="0" wp14:anchorId="4B9F5086" wp14:editId="5F66B7F5">
             <wp:extent cx="1590897" cy="943107"/>
@@ -8530,6 +8545,9 @@
         <w:jc w:val="center"/>
       </w:pPr>
       <w:r>
+        <w:rPr>
+          <w:noProof/>
+        </w:rPr>
         <w:lastRenderedPageBreak/>
         <w:drawing>
           <wp:inline distT="0" distB="0" distL="0" distR="0" wp14:anchorId="6C148ADC" wp14:editId="77A67E0B">
@@ -8613,19 +8631,7 @@
           <w:rPr>
             <w:rStyle w:val="Hyperlink"/>
           </w:rPr>
-          <w:t>restrict</w:t>
-        </w:r>
-        <w:r>
-          <w:rPr>
-            <w:rStyle w:val="Hyperlink"/>
-          </w:rPr>
-          <w:t>i</w:t>
-        </w:r>
-        <w:r>
-          <w:rPr>
-            <w:rStyle w:val="Hyperlink"/>
-          </w:rPr>
-          <w:t>on ratings</w:t>
+          <w:t>restriction ratings</w:t>
         </w:r>
       </w:hyperlink>
       <w:r>
@@ -8678,13 +8684,7 @@
         </w:numPr>
       </w:pPr>
       <w:r>
-        <w:t xml:space="preserve">You will notice how </w:t>
-      </w:r>
-      <w:r>
-        <w:t xml:space="preserve">the columns </w:t>
-      </w:r>
-      <w:r>
-        <w:t xml:space="preserve">match up to the properties of the described on the MPAA website </w:t>
+        <w:t xml:space="preserve">You will notice how the columns match up to the properties of the described on the MPAA website </w:t>
       </w:r>
       <w:hyperlink r:id="rId26" w:history="1">
         <w:r>
@@ -8825,6 +8825,9 @@
         <w:jc w:val="center"/>
       </w:pPr>
       <w:r>
+        <w:rPr>
+          <w:noProof/>
+        </w:rPr>
         <w:drawing>
           <wp:inline distT="0" distB="0" distL="0" distR="0" wp14:anchorId="11B131ED" wp14:editId="275F248F">
             <wp:extent cx="5943600" cy="704215"/>
@@ -8894,10 +8897,7 @@
       </w:pPr>
       <w:r>
         <w:lastRenderedPageBreak/>
-        <w:t xml:space="preserve">The purpose of this table is to track the </w:t>
-      </w:r>
-      <w:r>
-        <w:t xml:space="preserve">different roles that a user can be assigned to.  </w:t>
+        <w:t xml:space="preserve">The purpose of this table is to track the different roles that a user can be assigned to.  </w:t>
       </w:r>
       <w:r>
         <w:t xml:space="preserve">The user’s role will drive the permissions they have for accessing or modifying data in MovieDbLite.  </w:t>
@@ -8921,14 +8921,14 @@
         <w:t>This is considered a static table because the records of t</w:t>
       </w:r>
       <w:r>
-        <w:t>his table do not change often</w:t>
-      </w:r>
-      <w:r>
-        <w:t xml:space="preserve"> (changes would normally involve new functionality or significant changes to areas of the website), and are managed by the development team.  </w:t>
-      </w:r>
-    </w:p>
-    <w:p>
-      <w:r>
+        <w:t xml:space="preserve">his table do not change often (changes would normally involve new functionality or significant changes to areas of the website), and are managed by the development team.  </w:t>
+      </w:r>
+    </w:p>
+    <w:p>
+      <w:r>
+        <w:rPr>
+          <w:noProof/>
+        </w:rPr>
         <w:drawing>
           <wp:inline distT="0" distB="0" distL="0" distR="0" wp14:anchorId="345E192C" wp14:editId="0E4AFFF9">
             <wp:extent cx="5943600" cy="479425"/>
@@ -9363,13 +9363,7 @@
         </w:numPr>
       </w:pPr>
       <w:r>
-        <w:t xml:space="preserve">The purpose of this table is to track the </w:t>
-      </w:r>
-      <w:r>
-        <w:t xml:space="preserve">different supported languages </w:t>
-      </w:r>
-      <w:r>
-        <w:t>associated with a movie.</w:t>
+        <w:t>The purpose of this table is to track the different supported languages associated with a movie.</w:t>
       </w:r>
       <w:r>
         <w:t xml:space="preserve">  For example, if a movie contains a significant amount of English and Spanish dialogue, then it may be classified as both.  Similarly, if the movie is recorded and released in different languages, that relationship will be tracked in this table.</w:t>
@@ -9540,19 +9534,7 @@
         <w:t xml:space="preserve">This table contains a unique composite key of {MovieId, ImageName} </w:t>
       </w:r>
       <w:r>
-        <w:t>such that each uploaded image for a movie must be provided a unique name to distinguish it from others.  In addition, the Image Type (</w:t>
-      </w:r>
-      <w:r>
-        <w:t>required</w:t>
-      </w:r>
-      <w:r>
-        <w:t>) (e.g. jpg, png, etc.) is stored with the uploaded movie image, as well as the raw binary File Contents (</w:t>
-      </w:r>
-      <w:r>
-        <w:t>required</w:t>
-      </w:r>
-      <w:r>
-        <w:t xml:space="preserve">) (using varbinary(max) in SQL Server).  A DateUploaded (required) is stored as well for when the movie’s image was uploaded/associated. </w:t>
+        <w:t xml:space="preserve">such that each uploaded image for a movie must be provided a unique name to distinguish it from others.  In addition, the Image Type (required) (e.g. jpg, png, etc.) is stored with the uploaded movie image, as well as the raw binary File Contents (required) (using varbinary(max) in SQL Server).  A DateUploaded (required) is stored as well for when the movie’s image was uploaded/associated. </w:t>
       </w:r>
       <w:r>
         <w:t xml:space="preserve"> An optional Description is available if additional details are used to describe the image.</w:t>
@@ -9722,8 +9704,6 @@
       <w:r>
         <w:t>This user role dictates their permissions to the application.</w:t>
       </w:r>
-      <w:bookmarkStart w:id="18" w:name="_GoBack"/>
-      <w:bookmarkEnd w:id="18"/>
     </w:p>
     <w:p>
       <w:pPr>
@@ -10438,6 +10418,7 @@
           <w:sz w:val="20"/>
           <w:szCs w:val="28"/>
         </w:rPr>
+        <w:lastRenderedPageBreak/>
         <w:t>Foreign Key Naming</w:t>
       </w:r>
     </w:p>
@@ -10613,7 +10594,6 @@
           <w:sz w:val="20"/>
           <w:szCs w:val="28"/>
         </w:rPr>
-        <w:lastRenderedPageBreak/>
         <w:t>Why Film vs Movie in some instances?</w:t>
       </w:r>
     </w:p>
@@ -10694,8 +10674,8 @@
           <w:szCs w:val="24"/>
         </w:rPr>
       </w:pPr>
-      <w:bookmarkStart w:id="19" w:name="_Toc516748831"/>
-      <w:bookmarkStart w:id="20" w:name="_Toc516748919"/>
+      <w:bookmarkStart w:id="18" w:name="_Toc516748831"/>
+      <w:bookmarkStart w:id="19" w:name="_Toc516748919"/>
       <w:r>
         <w:rPr>
           <w:rFonts w:ascii="Times New Roman" w:hAnsi="Times New Roman" w:cs="Times New Roman"/>
@@ -10705,8 +10685,8 @@
         </w:rPr>
         <w:t>Design Rationale</w:t>
       </w:r>
+      <w:bookmarkEnd w:id="18"/>
       <w:bookmarkEnd w:id="19"/>
-      <w:bookmarkEnd w:id="20"/>
     </w:p>
     <w:p>
       <w:pPr>
@@ -10744,8 +10724,8 @@
           <w:szCs w:val="24"/>
         </w:rPr>
       </w:pPr>
-      <w:bookmarkStart w:id="21" w:name="_Toc516748832"/>
-      <w:bookmarkStart w:id="22" w:name="_Toc516748920"/>
+      <w:bookmarkStart w:id="20" w:name="_Toc516748832"/>
+      <w:bookmarkStart w:id="21" w:name="_Toc516748920"/>
       <w:r>
         <w:rPr>
           <w:rFonts w:ascii="Times New Roman" w:hAnsi="Times New Roman" w:cs="Times New Roman"/>
@@ -10755,8 +10735,8 @@
         </w:rPr>
         <w:t>E/R Model</w:t>
       </w:r>
+      <w:bookmarkEnd w:id="20"/>
       <w:bookmarkEnd w:id="21"/>
-      <w:bookmarkEnd w:id="22"/>
     </w:p>
     <w:p>
       <w:pPr>
@@ -11451,8 +11431,8 @@
           <w:szCs w:val="24"/>
         </w:rPr>
       </w:pPr>
-      <w:bookmarkStart w:id="23" w:name="_Toc516748833"/>
-      <w:bookmarkStart w:id="24" w:name="_Toc516748921"/>
+      <w:bookmarkStart w:id="22" w:name="_Toc516748833"/>
+      <w:bookmarkStart w:id="23" w:name="_Toc516748921"/>
       <w:r>
         <w:rPr>
           <w:rFonts w:ascii="Times New Roman" w:hAnsi="Times New Roman" w:cs="Times New Roman"/>
@@ -11461,8 +11441,8 @@
         </w:rPr>
         <w:t>Entities</w:t>
       </w:r>
+      <w:bookmarkEnd w:id="22"/>
       <w:bookmarkEnd w:id="23"/>
-      <w:bookmarkEnd w:id="24"/>
     </w:p>
     <w:p>
       <w:pPr>
@@ -11496,8 +11476,8 @@
           <w:szCs w:val="24"/>
         </w:rPr>
       </w:pPr>
-      <w:bookmarkStart w:id="25" w:name="_Toc516748834"/>
-      <w:bookmarkStart w:id="26" w:name="_Toc516748922"/>
+      <w:bookmarkStart w:id="24" w:name="_Toc516748834"/>
+      <w:bookmarkStart w:id="25" w:name="_Toc516748922"/>
       <w:r>
         <w:rPr>
           <w:rFonts w:ascii="Times New Roman" w:hAnsi="Times New Roman" w:cs="Times New Roman"/>
@@ -11506,25 +11486,2842 @@
         </w:rPr>
         <w:t>Relationships</w:t>
       </w:r>
+      <w:bookmarkEnd w:id="24"/>
       <w:bookmarkEnd w:id="25"/>
-      <w:bookmarkEnd w:id="26"/>
-    </w:p>
-    <w:p>
-      <w:pPr>
-        <w:rPr>
-          <w:bCs/>
-          <w:szCs w:val="28"/>
-        </w:rPr>
-      </w:pPr>
-      <w:r>
-        <w:rPr>
-          <w:rFonts w:ascii="Comic Sans MS" w:hAnsi="Comic Sans MS"/>
-          <w:bCs/>
-          <w:color w:val="3366FF"/>
-          <w:sz w:val="20"/>
-          <w:szCs w:val="28"/>
-        </w:rPr>
-        <w:t>Detailed descriptions of the relationships</w:t>
+    </w:p>
+    <w:p>
+      <w:r>
+        <w:rPr>
+          <w:highlight w:val="yellow"/>
+        </w:rPr>
+        <w:t>This section describes the relationships</w:t>
+      </w:r>
+      <w:r>
+        <w:rPr>
+          <w:highlight w:val="yellow"/>
+        </w:rPr>
+        <w:t xml:space="preserve"> from a schema perspective</w:t>
+      </w:r>
+      <w:r>
+        <w:rPr>
+          <w:highlight w:val="yellow"/>
+        </w:rPr>
+        <w:t>.</w:t>
+      </w:r>
+      <w:r>
+        <w:rPr>
+          <w:highlight w:val="yellow"/>
+        </w:rPr>
+        <w:t xml:space="preserve"> Certain zero to many things are not actually zero to many data wise.</w:t>
+      </w:r>
+    </w:p>
+    <w:p>
+      <w:pPr>
+        <w:pStyle w:val="Heading4"/>
+        <w:numPr>
+          <w:ilvl w:val="0"/>
+          <w:numId w:val="0"/>
+        </w:numPr>
+        <w:ind w:left="864" w:hanging="864"/>
+      </w:pPr>
+      <w:bookmarkStart w:id="26" w:name="_Toc516748835"/>
+      <w:bookmarkStart w:id="27" w:name="_Toc516748923"/>
+      <w:r>
+        <w:t>3.4.6.1</w:t>
+      </w:r>
+      <w:r>
+        <w:t xml:space="preserve"> </w:t>
+      </w:r>
+      <w:r>
+        <w:t>Award to Award Show</w:t>
+      </w:r>
+    </w:p>
+    <w:p>
+      <w:pPr>
+        <w:pStyle w:val="ListParagraph"/>
+        <w:numPr>
+          <w:ilvl w:val="0"/>
+          <w:numId w:val="28"/>
+        </w:numPr>
+        <w:spacing w:after="160" w:line="259" w:lineRule="auto"/>
+      </w:pPr>
+      <w:r>
+        <w:rPr>
+          <w:b/>
+          <w:bCs/>
+        </w:rPr>
+        <w:t>Description:</w:t>
+      </w:r>
+      <w:r>
+        <w:rPr>
+          <w:b/>
+          <w:bCs/>
+        </w:rPr>
+        <w:t xml:space="preserve"> </w:t>
+      </w:r>
+      <w:r>
+        <w:t>An award is associated with one and only one award show.  An award show can have zero to many awards.</w:t>
+      </w:r>
+    </w:p>
+    <w:p>
+      <w:pPr>
+        <w:pStyle w:val="ListParagraph"/>
+        <w:numPr>
+          <w:ilvl w:val="0"/>
+          <w:numId w:val="28"/>
+        </w:numPr>
+        <w:spacing w:after="160" w:line="259" w:lineRule="auto"/>
+      </w:pPr>
+      <w:r>
+        <w:rPr>
+          <w:b/>
+          <w:bCs/>
+        </w:rPr>
+        <w:t>Layman’s Terms</w:t>
+      </w:r>
+      <w:r>
+        <w:rPr>
+          <w:b/>
+          <w:bCs/>
+        </w:rPr>
+        <w:t>:</w:t>
+      </w:r>
+      <w:r>
+        <w:t xml:space="preserve"> This relationship tracks how an award show can award out many different awards.</w:t>
+      </w:r>
+    </w:p>
+    <w:p>
+      <w:pPr>
+        <w:pStyle w:val="ListParagraph"/>
+        <w:numPr>
+          <w:ilvl w:val="0"/>
+          <w:numId w:val="28"/>
+        </w:numPr>
+        <w:spacing w:after="160" w:line="259" w:lineRule="auto"/>
+      </w:pPr>
+      <w:r>
+        <w:rPr>
+          <w:b/>
+          <w:bCs/>
+        </w:rPr>
+        <w:t xml:space="preserve">Cardinality: </w:t>
+      </w:r>
+      <w:r>
+        <w:t xml:space="preserve">This is a one-to-many relationship.  </w:t>
+      </w:r>
+    </w:p>
+    <w:p>
+      <w:pPr>
+        <w:pStyle w:val="ListParagraph"/>
+        <w:numPr>
+          <w:ilvl w:val="0"/>
+          <w:numId w:val="28"/>
+        </w:numPr>
+        <w:spacing w:after="160" w:line="259" w:lineRule="auto"/>
+      </w:pPr>
+      <w:r>
+        <w:rPr>
+          <w:b/>
+          <w:bCs/>
+        </w:rPr>
+        <w:t>Parent Entit</w:t>
+      </w:r>
+      <w:r>
+        <w:rPr>
+          <w:b/>
+          <w:bCs/>
+        </w:rPr>
+        <w:t xml:space="preserve">y: </w:t>
+      </w:r>
+      <w:r>
+        <w:t>Award</w:t>
+      </w:r>
+      <w:r>
+        <w:t xml:space="preserve"> Show</w:t>
+      </w:r>
+    </w:p>
+    <w:p>
+      <w:pPr>
+        <w:pStyle w:val="ListParagraph"/>
+        <w:numPr>
+          <w:ilvl w:val="0"/>
+          <w:numId w:val="28"/>
+        </w:numPr>
+        <w:spacing w:after="160" w:line="259" w:lineRule="auto"/>
+      </w:pPr>
+      <w:r>
+        <w:rPr>
+          <w:b/>
+          <w:bCs/>
+        </w:rPr>
+        <w:t>Child Entity</w:t>
+      </w:r>
+      <w:r>
+        <w:t xml:space="preserve">: </w:t>
+      </w:r>
+      <w:r>
+        <w:t>Award</w:t>
+      </w:r>
+    </w:p>
+    <w:p>
+      <w:pPr>
+        <w:pStyle w:val="ListParagraph"/>
+        <w:numPr>
+          <w:ilvl w:val="0"/>
+          <w:numId w:val="28"/>
+        </w:numPr>
+        <w:spacing w:after="160" w:line="259" w:lineRule="auto"/>
+      </w:pPr>
+      <w:r>
+        <w:rPr>
+          <w:b/>
+          <w:bCs/>
+        </w:rPr>
+        <w:t>Participation:</w:t>
+      </w:r>
+      <w:r>
+        <w:t xml:space="preserve"> The </w:t>
+      </w:r>
+      <w:r>
+        <w:t>Award</w:t>
+      </w:r>
+      <w:r>
+        <w:t xml:space="preserve"> (being the child entity) has </w:t>
+      </w:r>
+      <w:r>
+        <w:rPr>
+          <w:b/>
+          <w:bCs/>
+        </w:rPr>
+        <w:t>total participation</w:t>
+      </w:r>
+      <w:r>
+        <w:t xml:space="preserve"> in the relationship, and the </w:t>
+      </w:r>
+      <w:r>
+        <w:t xml:space="preserve">Award Show </w:t>
+      </w:r>
+      <w:r>
+        <w:t xml:space="preserve">(being the parent entity) has </w:t>
+      </w:r>
+      <w:r>
+        <w:rPr>
+          <w:b/>
+          <w:bCs/>
+        </w:rPr>
+        <w:t>partial participation</w:t>
+      </w:r>
+      <w:r>
+        <w:t xml:space="preserve"> in the relationship.</w:t>
+      </w:r>
+    </w:p>
+    <w:p>
+      <w:pPr>
+        <w:pStyle w:val="ListParagraph"/>
+        <w:numPr>
+          <w:ilvl w:val="0"/>
+          <w:numId w:val="28"/>
+        </w:numPr>
+        <w:spacing w:after="160" w:line="259" w:lineRule="auto"/>
+      </w:pPr>
+      <w:r>
+        <w:rPr>
+          <w:b/>
+          <w:bCs/>
+        </w:rPr>
+        <w:t>Identification:</w:t>
+      </w:r>
+      <w:r>
+        <w:t xml:space="preserve"> This relationship is a </w:t>
+      </w:r>
+      <w:r>
+        <w:rPr>
+          <w:b/>
+          <w:bCs/>
+        </w:rPr>
+        <w:t>non-identifying</w:t>
+      </w:r>
+      <w:r>
+        <w:t xml:space="preserve"> relationship.</w:t>
+      </w:r>
+    </w:p>
+    <w:p>
+      <w:pPr>
+        <w:pStyle w:val="Heading4"/>
+        <w:numPr>
+          <w:ilvl w:val="3"/>
+          <w:numId w:val="29"/>
+        </w:numPr>
+      </w:pPr>
+      <w:r>
+        <w:t>AwardShowInstance to AwardShow</w:t>
+      </w:r>
+    </w:p>
+    <w:p>
+      <w:pPr>
+        <w:pStyle w:val="ListParagraph"/>
+        <w:numPr>
+          <w:ilvl w:val="0"/>
+          <w:numId w:val="28"/>
+        </w:numPr>
+        <w:spacing w:after="160" w:line="259" w:lineRule="auto"/>
+      </w:pPr>
+      <w:r>
+        <w:rPr>
+          <w:b/>
+          <w:bCs/>
+        </w:rPr>
+        <w:t>Description</w:t>
+      </w:r>
+      <w:r>
+        <w:rPr>
+          <w:b/>
+          <w:bCs/>
+        </w:rPr>
+        <w:t xml:space="preserve">: </w:t>
+      </w:r>
+      <w:r>
+        <w:t xml:space="preserve">An award </w:t>
+      </w:r>
+      <w:r>
+        <w:t xml:space="preserve">show instance </w:t>
+      </w:r>
+      <w:r>
+        <w:t xml:space="preserve">is associated with one and only one award show.  An award show can have zero to many </w:t>
+      </w:r>
+      <w:r>
+        <w:t>award show</w:t>
+      </w:r>
+      <w:r>
+        <w:t xml:space="preserve"> </w:t>
+      </w:r>
+      <w:r>
+        <w:t>instances</w:t>
+      </w:r>
+      <w:r>
+        <w:t>.</w:t>
+      </w:r>
+      <w:r>
+        <w:t xml:space="preserve"> </w:t>
+      </w:r>
+    </w:p>
+    <w:p>
+      <w:pPr>
+        <w:pStyle w:val="ListParagraph"/>
+        <w:numPr>
+          <w:ilvl w:val="0"/>
+          <w:numId w:val="28"/>
+        </w:numPr>
+        <w:spacing w:after="160" w:line="259" w:lineRule="auto"/>
+        <w:rPr>
+          <w:b/>
+          <w:bCs/>
+        </w:rPr>
+      </w:pPr>
+      <w:r>
+        <w:rPr>
+          <w:b/>
+          <w:bCs/>
+        </w:rPr>
+        <w:t>Layman’s Terms</w:t>
+      </w:r>
+      <w:r>
+        <w:rPr>
+          <w:b/>
+          <w:bCs/>
+        </w:rPr>
+        <w:t>:</w:t>
+      </w:r>
+      <w:r>
+        <w:rPr>
+          <w:b/>
+          <w:bCs/>
+        </w:rPr>
+        <w:t xml:space="preserve"> </w:t>
+      </w:r>
+      <w:r>
+        <w:t>This relationship tracks how award shows can have many different events (instances) over time.</w:t>
+      </w:r>
+    </w:p>
+    <w:p>
+      <w:pPr>
+        <w:pStyle w:val="ListParagraph"/>
+        <w:numPr>
+          <w:ilvl w:val="0"/>
+          <w:numId w:val="28"/>
+        </w:numPr>
+        <w:spacing w:after="160" w:line="259" w:lineRule="auto"/>
+      </w:pPr>
+      <w:r>
+        <w:rPr>
+          <w:b/>
+          <w:bCs/>
+        </w:rPr>
+        <w:t xml:space="preserve">Cardinality: </w:t>
+      </w:r>
+      <w:r>
+        <w:t xml:space="preserve">This is a one-to-many relationship. </w:t>
+      </w:r>
+    </w:p>
+    <w:p>
+      <w:pPr>
+        <w:pStyle w:val="ListParagraph"/>
+        <w:numPr>
+          <w:ilvl w:val="0"/>
+          <w:numId w:val="28"/>
+        </w:numPr>
+        <w:spacing w:after="160" w:line="259" w:lineRule="auto"/>
+      </w:pPr>
+      <w:r>
+        <w:rPr>
+          <w:b/>
+          <w:bCs/>
+        </w:rPr>
+        <w:lastRenderedPageBreak/>
+        <w:t>Parent Entit</w:t>
+      </w:r>
+      <w:r>
+        <w:rPr>
+          <w:b/>
+          <w:bCs/>
+        </w:rPr>
+        <w:t xml:space="preserve">y: </w:t>
+      </w:r>
+      <w:r>
+        <w:t>Award Show</w:t>
+      </w:r>
+    </w:p>
+    <w:p>
+      <w:pPr>
+        <w:pStyle w:val="ListParagraph"/>
+        <w:numPr>
+          <w:ilvl w:val="0"/>
+          <w:numId w:val="28"/>
+        </w:numPr>
+        <w:spacing w:after="160" w:line="259" w:lineRule="auto"/>
+      </w:pPr>
+      <w:r>
+        <w:rPr>
+          <w:b/>
+          <w:bCs/>
+        </w:rPr>
+        <w:t>Child Entity</w:t>
+      </w:r>
+      <w:r>
+        <w:t>: Award</w:t>
+      </w:r>
+      <w:r>
+        <w:t xml:space="preserve"> Show Instance</w:t>
+      </w:r>
+    </w:p>
+    <w:p>
+      <w:pPr>
+        <w:pStyle w:val="ListParagraph"/>
+        <w:numPr>
+          <w:ilvl w:val="0"/>
+          <w:numId w:val="28"/>
+        </w:numPr>
+        <w:spacing w:after="160" w:line="259" w:lineRule="auto"/>
+      </w:pPr>
+      <w:r>
+        <w:rPr>
+          <w:b/>
+          <w:bCs/>
+        </w:rPr>
+        <w:t>Participation:</w:t>
+      </w:r>
+      <w:r>
+        <w:t xml:space="preserve"> The Award </w:t>
+      </w:r>
+      <w:r>
+        <w:t xml:space="preserve">Show Instance </w:t>
+      </w:r>
+      <w:r>
+        <w:t xml:space="preserve">(being the child entity) has </w:t>
+      </w:r>
+      <w:r>
+        <w:rPr>
+          <w:b/>
+          <w:bCs/>
+        </w:rPr>
+        <w:t>total participation</w:t>
+      </w:r>
+      <w:r>
+        <w:t xml:space="preserve"> in the relationship, and the Award Show (being the parent entity) has </w:t>
+      </w:r>
+      <w:r>
+        <w:rPr>
+          <w:b/>
+          <w:bCs/>
+        </w:rPr>
+        <w:t>partial participation</w:t>
+      </w:r>
+      <w:r>
+        <w:t xml:space="preserve"> in the relationship.</w:t>
+      </w:r>
+    </w:p>
+    <w:p>
+      <w:pPr>
+        <w:pStyle w:val="ListParagraph"/>
+        <w:numPr>
+          <w:ilvl w:val="0"/>
+          <w:numId w:val="28"/>
+        </w:numPr>
+        <w:spacing w:after="160" w:line="259" w:lineRule="auto"/>
+      </w:pPr>
+      <w:r>
+        <w:rPr>
+          <w:b/>
+          <w:bCs/>
+        </w:rPr>
+        <w:t>Identification:</w:t>
+      </w:r>
+      <w:r>
+        <w:t xml:space="preserve"> This relationship is a </w:t>
+      </w:r>
+      <w:r>
+        <w:rPr>
+          <w:b/>
+          <w:bCs/>
+        </w:rPr>
+        <w:t>non-identifying</w:t>
+      </w:r>
+      <w:r>
+        <w:t xml:space="preserve"> relationship.</w:t>
+      </w:r>
+    </w:p>
+    <w:p>
+      <w:pPr>
+        <w:pStyle w:val="Heading4"/>
+        <w:numPr>
+          <w:ilvl w:val="3"/>
+          <w:numId w:val="29"/>
+        </w:numPr>
+      </w:pPr>
+      <w:r>
+        <w:t>AwardWinner to Award</w:t>
+      </w:r>
+    </w:p>
+    <w:p>
+      <w:pPr>
+        <w:pStyle w:val="ListParagraph"/>
+        <w:numPr>
+          <w:ilvl w:val="0"/>
+          <w:numId w:val="28"/>
+        </w:numPr>
+        <w:spacing w:after="160" w:line="259" w:lineRule="auto"/>
+      </w:pPr>
+      <w:r>
+        <w:rPr>
+          <w:b/>
+          <w:bCs/>
+        </w:rPr>
+        <w:t>Description</w:t>
+      </w:r>
+      <w:r>
+        <w:rPr>
+          <w:b/>
+          <w:bCs/>
+        </w:rPr>
+        <w:t xml:space="preserve">: </w:t>
+      </w:r>
+      <w:r>
+        <w:t xml:space="preserve">An award </w:t>
+      </w:r>
+      <w:r>
+        <w:t xml:space="preserve">winner </w:t>
+      </w:r>
+      <w:r>
+        <w:t xml:space="preserve">is associated with one and only one award.  An award show can </w:t>
+      </w:r>
+      <w:r>
+        <w:t>have zero or many award winners.</w:t>
+      </w:r>
+    </w:p>
+    <w:p>
+      <w:pPr>
+        <w:pStyle w:val="ListParagraph"/>
+        <w:numPr>
+          <w:ilvl w:val="0"/>
+          <w:numId w:val="28"/>
+        </w:numPr>
+        <w:spacing w:after="160" w:line="259" w:lineRule="auto"/>
+        <w:rPr>
+          <w:b/>
+          <w:bCs/>
+        </w:rPr>
+      </w:pPr>
+      <w:r>
+        <w:rPr>
+          <w:b/>
+          <w:bCs/>
+        </w:rPr>
+        <w:t>Layman’s Terms</w:t>
+      </w:r>
+      <w:r>
+        <w:rPr>
+          <w:b/>
+          <w:bCs/>
+        </w:rPr>
+        <w:t>:</w:t>
+      </w:r>
+      <w:r>
+        <w:rPr>
+          <w:b/>
+          <w:bCs/>
+        </w:rPr>
+        <w:t xml:space="preserve"> </w:t>
+      </w:r>
+      <w:r>
+        <w:t>This relationship tracks the award an award winner wins.</w:t>
+      </w:r>
+    </w:p>
+    <w:p>
+      <w:pPr>
+        <w:pStyle w:val="ListParagraph"/>
+        <w:numPr>
+          <w:ilvl w:val="0"/>
+          <w:numId w:val="28"/>
+        </w:numPr>
+        <w:spacing w:after="160" w:line="259" w:lineRule="auto"/>
+      </w:pPr>
+      <w:r>
+        <w:rPr>
+          <w:b/>
+          <w:bCs/>
+        </w:rPr>
+        <w:t xml:space="preserve">Cardinality: </w:t>
+      </w:r>
+      <w:r>
+        <w:t xml:space="preserve">This is a one-to-many relationship. </w:t>
+      </w:r>
+    </w:p>
+    <w:p>
+      <w:pPr>
+        <w:pStyle w:val="ListParagraph"/>
+        <w:numPr>
+          <w:ilvl w:val="0"/>
+          <w:numId w:val="28"/>
+        </w:numPr>
+        <w:spacing w:after="160" w:line="259" w:lineRule="auto"/>
+      </w:pPr>
+      <w:r>
+        <w:rPr>
+          <w:b/>
+          <w:bCs/>
+        </w:rPr>
+        <w:t>Parent Entit</w:t>
+      </w:r>
+      <w:r>
+        <w:rPr>
+          <w:b/>
+          <w:bCs/>
+        </w:rPr>
+        <w:t xml:space="preserve">y: </w:t>
+      </w:r>
+      <w:r>
+        <w:t>Award</w:t>
+      </w:r>
+    </w:p>
+    <w:p>
+      <w:pPr>
+        <w:pStyle w:val="ListParagraph"/>
+        <w:numPr>
+          <w:ilvl w:val="0"/>
+          <w:numId w:val="28"/>
+        </w:numPr>
+        <w:spacing w:after="160" w:line="259" w:lineRule="auto"/>
+      </w:pPr>
+      <w:r>
+        <w:rPr>
+          <w:b/>
+          <w:bCs/>
+        </w:rPr>
+        <w:t>Child Entity</w:t>
+      </w:r>
+      <w:r>
+        <w:t xml:space="preserve">: Award </w:t>
+      </w:r>
+      <w:r>
+        <w:t>Winner</w:t>
+      </w:r>
+    </w:p>
+    <w:p>
+      <w:pPr>
+        <w:pStyle w:val="ListParagraph"/>
+        <w:numPr>
+          <w:ilvl w:val="0"/>
+          <w:numId w:val="28"/>
+        </w:numPr>
+        <w:spacing w:after="160" w:line="259" w:lineRule="auto"/>
+      </w:pPr>
+      <w:r>
+        <w:rPr>
+          <w:b/>
+          <w:bCs/>
+        </w:rPr>
+        <w:t>Participation:</w:t>
+      </w:r>
+      <w:r>
+        <w:t xml:space="preserve"> The Award </w:t>
+      </w:r>
+      <w:r>
+        <w:t xml:space="preserve">Winner </w:t>
+      </w:r>
+      <w:r>
+        <w:t xml:space="preserve">(being the child entity) has </w:t>
+      </w:r>
+      <w:r>
+        <w:rPr>
+          <w:b/>
+          <w:bCs/>
+        </w:rPr>
+        <w:t>total participation</w:t>
+      </w:r>
+      <w:r>
+        <w:t xml:space="preserve"> in the relationship, and the Award (being the parent entity) has </w:t>
+      </w:r>
+      <w:r>
+        <w:rPr>
+          <w:b/>
+          <w:bCs/>
+        </w:rPr>
+        <w:t>partial participation</w:t>
+      </w:r>
+      <w:r>
+        <w:t xml:space="preserve"> in the relationship.</w:t>
+      </w:r>
+    </w:p>
+    <w:p>
+      <w:pPr>
+        <w:pStyle w:val="ListParagraph"/>
+        <w:numPr>
+          <w:ilvl w:val="0"/>
+          <w:numId w:val="28"/>
+        </w:numPr>
+        <w:spacing w:after="160" w:line="259" w:lineRule="auto"/>
+      </w:pPr>
+      <w:r>
+        <w:rPr>
+          <w:b/>
+          <w:bCs/>
+        </w:rPr>
+        <w:t>Identification:</w:t>
+      </w:r>
+      <w:r>
+        <w:t xml:space="preserve"> This relationship is a</w:t>
+      </w:r>
+      <w:r>
+        <w:t>n</w:t>
+      </w:r>
+      <w:r>
+        <w:t xml:space="preserve"> </w:t>
+      </w:r>
+      <w:r>
+        <w:rPr>
+          <w:b/>
+          <w:bCs/>
+        </w:rPr>
+        <w:t>identifying</w:t>
+      </w:r>
+      <w:r>
+        <w:t xml:space="preserve"> relationship.</w:t>
+      </w:r>
+      <w:r>
+        <w:t xml:space="preserve">  The Award</w:t>
+      </w:r>
+      <w:r>
+        <w:t>Id</w:t>
+      </w:r>
+      <w:r>
+        <w:t xml:space="preserve"> is a part of the AwardWinner’s Primary Key.</w:t>
+      </w:r>
+    </w:p>
+    <w:p>
+      <w:pPr>
+        <w:pStyle w:val="Heading4"/>
+        <w:numPr>
+          <w:ilvl w:val="3"/>
+          <w:numId w:val="29"/>
+        </w:numPr>
+      </w:pPr>
+      <w:r>
+        <w:t>AwardWinner to AwardShowInstance</w:t>
+      </w:r>
+    </w:p>
+    <w:p>
+      <w:pPr>
+        <w:pStyle w:val="ListParagraph"/>
+        <w:numPr>
+          <w:ilvl w:val="0"/>
+          <w:numId w:val="28"/>
+        </w:numPr>
+        <w:spacing w:after="160" w:line="259" w:lineRule="auto"/>
+      </w:pPr>
+      <w:r>
+        <w:rPr>
+          <w:b/>
+          <w:bCs/>
+        </w:rPr>
+        <w:t>Description</w:t>
+      </w:r>
+      <w:r>
+        <w:rPr>
+          <w:b/>
+          <w:bCs/>
+        </w:rPr>
+        <w:t xml:space="preserve">: </w:t>
+      </w:r>
+      <w:r>
+        <w:t xml:space="preserve">An award winner </w:t>
+      </w:r>
+      <w:r>
+        <w:t xml:space="preserve">record </w:t>
+      </w:r>
+      <w:r>
+        <w:t>is associated with one and only one award</w:t>
+      </w:r>
+      <w:r>
+        <w:t xml:space="preserve"> show instance</w:t>
+      </w:r>
+      <w:r>
+        <w:t xml:space="preserve">.  An award show </w:t>
+      </w:r>
+      <w:r>
+        <w:t xml:space="preserve">instance </w:t>
+      </w:r>
+      <w:r>
+        <w:t>can have zero or many award winners.</w:t>
+      </w:r>
+    </w:p>
+    <w:p>
+      <w:pPr>
+        <w:pStyle w:val="ListParagraph"/>
+        <w:numPr>
+          <w:ilvl w:val="0"/>
+          <w:numId w:val="28"/>
+        </w:numPr>
+        <w:spacing w:after="160" w:line="259" w:lineRule="auto"/>
+        <w:rPr>
+          <w:b/>
+          <w:bCs/>
+        </w:rPr>
+      </w:pPr>
+      <w:r>
+        <w:rPr>
+          <w:b/>
+          <w:bCs/>
+        </w:rPr>
+        <w:t>Layman’s Terms</w:t>
+      </w:r>
+      <w:r>
+        <w:rPr>
+          <w:b/>
+          <w:bCs/>
+        </w:rPr>
+        <w:t>:</w:t>
+      </w:r>
+      <w:r>
+        <w:rPr>
+          <w:b/>
+          <w:bCs/>
+        </w:rPr>
+        <w:t xml:space="preserve"> </w:t>
+      </w:r>
+      <w:r>
+        <w:t>This tracks all the award winners of a certain award show instance.</w:t>
+      </w:r>
+    </w:p>
+    <w:p>
+      <w:pPr>
+        <w:pStyle w:val="ListParagraph"/>
+        <w:numPr>
+          <w:ilvl w:val="0"/>
+          <w:numId w:val="28"/>
+        </w:numPr>
+        <w:spacing w:after="160" w:line="259" w:lineRule="auto"/>
+      </w:pPr>
+      <w:r>
+        <w:rPr>
+          <w:b/>
+          <w:bCs/>
+        </w:rPr>
+        <w:t xml:space="preserve">Cardinality: </w:t>
+      </w:r>
+      <w:r>
+        <w:t xml:space="preserve">This is a one-to-many relationship. </w:t>
+      </w:r>
+    </w:p>
+    <w:p>
+      <w:pPr>
+        <w:pStyle w:val="ListParagraph"/>
+        <w:numPr>
+          <w:ilvl w:val="0"/>
+          <w:numId w:val="28"/>
+        </w:numPr>
+        <w:spacing w:after="160" w:line="259" w:lineRule="auto"/>
+      </w:pPr>
+      <w:r>
+        <w:rPr>
+          <w:b/>
+          <w:bCs/>
+        </w:rPr>
+        <w:t>Parent Entit</w:t>
+      </w:r>
+      <w:r>
+        <w:rPr>
+          <w:b/>
+          <w:bCs/>
+        </w:rPr>
+        <w:t xml:space="preserve">y: </w:t>
+      </w:r>
+      <w:r>
+        <w:t>Award</w:t>
+      </w:r>
+      <w:r>
+        <w:t xml:space="preserve"> Show Instance</w:t>
+      </w:r>
+    </w:p>
+    <w:p>
+      <w:pPr>
+        <w:pStyle w:val="ListParagraph"/>
+        <w:numPr>
+          <w:ilvl w:val="0"/>
+          <w:numId w:val="28"/>
+        </w:numPr>
+        <w:spacing w:after="160" w:line="259" w:lineRule="auto"/>
+      </w:pPr>
+      <w:r>
+        <w:rPr>
+          <w:b/>
+          <w:bCs/>
+        </w:rPr>
+        <w:t>Child Entity</w:t>
+      </w:r>
+      <w:r>
+        <w:t>: Award Winner</w:t>
+      </w:r>
+    </w:p>
+    <w:p>
+      <w:pPr>
+        <w:pStyle w:val="ListParagraph"/>
+        <w:numPr>
+          <w:ilvl w:val="0"/>
+          <w:numId w:val="28"/>
+        </w:numPr>
+        <w:spacing w:after="160" w:line="259" w:lineRule="auto"/>
+      </w:pPr>
+      <w:r>
+        <w:rPr>
+          <w:b/>
+          <w:bCs/>
+        </w:rPr>
+        <w:t>Participation:</w:t>
+      </w:r>
+      <w:r>
+        <w:t xml:space="preserve"> The Award Winner (being the child entity) has </w:t>
+      </w:r>
+      <w:r>
+        <w:rPr>
+          <w:b/>
+          <w:bCs/>
+        </w:rPr>
+        <w:t>total participation</w:t>
+      </w:r>
+      <w:r>
+        <w:t xml:space="preserve"> in the relationship, and the Award </w:t>
+      </w:r>
+      <w:r>
+        <w:t xml:space="preserve">Show Instance </w:t>
+      </w:r>
+      <w:r>
+        <w:t xml:space="preserve">(being the parent entity) has </w:t>
+      </w:r>
+      <w:r>
+        <w:rPr>
+          <w:b/>
+          <w:bCs/>
+        </w:rPr>
+        <w:t>partial participation</w:t>
+      </w:r>
+      <w:r>
+        <w:t xml:space="preserve"> in the relationship.</w:t>
+      </w:r>
+    </w:p>
+    <w:p>
+      <w:pPr>
+        <w:pStyle w:val="ListParagraph"/>
+        <w:numPr>
+          <w:ilvl w:val="0"/>
+          <w:numId w:val="28"/>
+        </w:numPr>
+        <w:spacing w:after="160" w:line="259" w:lineRule="auto"/>
+      </w:pPr>
+      <w:r>
+        <w:rPr>
+          <w:b/>
+          <w:bCs/>
+        </w:rPr>
+        <w:t>Identification:</w:t>
+      </w:r>
+      <w:r>
+        <w:t xml:space="preserve"> This relationship is an </w:t>
+      </w:r>
+      <w:r>
+        <w:rPr>
+          <w:b/>
+          <w:bCs/>
+        </w:rPr>
+        <w:t>identifying</w:t>
+      </w:r>
+      <w:r>
+        <w:t xml:space="preserve"> relationship.  The Award</w:t>
+      </w:r>
+      <w:r>
+        <w:t>ShowInstance</w:t>
+      </w:r>
+      <w:r>
+        <w:t>Id is a part of the AwardWinner’s Primary Key.</w:t>
+      </w:r>
+    </w:p>
+    <w:p>
+      <w:pPr>
+        <w:pStyle w:val="Heading4"/>
+        <w:numPr>
+          <w:ilvl w:val="3"/>
+          <w:numId w:val="29"/>
+        </w:numPr>
+      </w:pPr>
+      <w:r>
+        <w:t>AwardWinner to FilmMember</w:t>
+      </w:r>
+    </w:p>
+    <w:p>
+      <w:pPr>
+        <w:pStyle w:val="ListParagraph"/>
+        <w:numPr>
+          <w:ilvl w:val="0"/>
+          <w:numId w:val="28"/>
+        </w:numPr>
+        <w:spacing w:after="160" w:line="259" w:lineRule="auto"/>
+      </w:pPr>
+      <w:r>
+        <w:rPr>
+          <w:b/>
+          <w:bCs/>
+        </w:rPr>
+        <w:t>Description</w:t>
+      </w:r>
+      <w:r>
+        <w:rPr>
+          <w:b/>
+          <w:bCs/>
+        </w:rPr>
+        <w:t xml:space="preserve">: </w:t>
+      </w:r>
+      <w:r>
+        <w:t xml:space="preserve">An award winner record is associated with one and only one </w:t>
+      </w:r>
+      <w:r>
+        <w:t>film member</w:t>
+      </w:r>
+      <w:r>
+        <w:t>.  A</w:t>
+      </w:r>
+      <w:r>
+        <w:t xml:space="preserve"> film member </w:t>
+      </w:r>
+      <w:r>
+        <w:t>can have zero or many award winners.</w:t>
+      </w:r>
+    </w:p>
+    <w:p>
+      <w:pPr>
+        <w:pStyle w:val="ListParagraph"/>
+        <w:numPr>
+          <w:ilvl w:val="0"/>
+          <w:numId w:val="28"/>
+        </w:numPr>
+        <w:spacing w:after="160" w:line="259" w:lineRule="auto"/>
+        <w:rPr>
+          <w:b/>
+          <w:bCs/>
+        </w:rPr>
+      </w:pPr>
+      <w:r>
+        <w:rPr>
+          <w:b/>
+          <w:bCs/>
+        </w:rPr>
+        <w:t>Layman’s Terms</w:t>
+      </w:r>
+      <w:r>
+        <w:rPr>
+          <w:b/>
+          <w:bCs/>
+        </w:rPr>
+        <w:t>:</w:t>
+      </w:r>
+      <w:r>
+        <w:rPr>
+          <w:b/>
+          <w:bCs/>
+        </w:rPr>
+        <w:t xml:space="preserve"> </w:t>
+      </w:r>
+      <w:r>
+        <w:t xml:space="preserve">A film member </w:t>
+      </w:r>
+      <w:r>
+        <w:t xml:space="preserve">may </w:t>
+      </w:r>
+      <w:r>
+        <w:t>win many awards</w:t>
+      </w:r>
+      <w:r>
+        <w:t xml:space="preserve"> (but could also win none)</w:t>
+      </w:r>
+      <w:r>
+        <w:t>.</w:t>
+      </w:r>
+      <w:r>
+        <w:t xml:space="preserve">  </w:t>
+      </w:r>
+    </w:p>
+    <w:p>
+      <w:pPr>
+        <w:pStyle w:val="ListParagraph"/>
+        <w:numPr>
+          <w:ilvl w:val="0"/>
+          <w:numId w:val="28"/>
+        </w:numPr>
+        <w:spacing w:after="160" w:line="259" w:lineRule="auto"/>
+      </w:pPr>
+      <w:r>
+        <w:rPr>
+          <w:b/>
+          <w:bCs/>
+        </w:rPr>
+        <w:t xml:space="preserve">Cardinality: </w:t>
+      </w:r>
+      <w:r>
+        <w:t xml:space="preserve">This is a one-to-many relationship. </w:t>
+      </w:r>
+    </w:p>
+    <w:p>
+      <w:pPr>
+        <w:pStyle w:val="ListParagraph"/>
+        <w:numPr>
+          <w:ilvl w:val="0"/>
+          <w:numId w:val="28"/>
+        </w:numPr>
+        <w:spacing w:after="160" w:line="259" w:lineRule="auto"/>
+      </w:pPr>
+      <w:r>
+        <w:rPr>
+          <w:b/>
+          <w:bCs/>
+        </w:rPr>
+        <w:t>Parent Entit</w:t>
+      </w:r>
+      <w:r>
+        <w:rPr>
+          <w:b/>
+          <w:bCs/>
+        </w:rPr>
+        <w:t xml:space="preserve">y: </w:t>
+      </w:r>
+      <w:r>
+        <w:t>Film Member</w:t>
+      </w:r>
+    </w:p>
+    <w:p>
+      <w:pPr>
+        <w:pStyle w:val="ListParagraph"/>
+        <w:numPr>
+          <w:ilvl w:val="0"/>
+          <w:numId w:val="28"/>
+        </w:numPr>
+        <w:spacing w:after="160" w:line="259" w:lineRule="auto"/>
+      </w:pPr>
+      <w:r>
+        <w:rPr>
+          <w:b/>
+          <w:bCs/>
+        </w:rPr>
+        <w:t>Child Entity</w:t>
+      </w:r>
+      <w:r>
+        <w:t>: Award Winner</w:t>
+      </w:r>
+    </w:p>
+    <w:p>
+      <w:pPr>
+        <w:pStyle w:val="ListParagraph"/>
+        <w:numPr>
+          <w:ilvl w:val="0"/>
+          <w:numId w:val="28"/>
+        </w:numPr>
+        <w:spacing w:after="160" w:line="259" w:lineRule="auto"/>
+      </w:pPr>
+      <w:r>
+        <w:rPr>
+          <w:b/>
+          <w:bCs/>
+        </w:rPr>
+        <w:lastRenderedPageBreak/>
+        <w:t>Participation:</w:t>
+      </w:r>
+      <w:r>
+        <w:t xml:space="preserve"> The Award Winner (being the child entity) has </w:t>
+      </w:r>
+      <w:r>
+        <w:rPr>
+          <w:b/>
+          <w:bCs/>
+        </w:rPr>
+        <w:t>total participation</w:t>
+      </w:r>
+      <w:r>
+        <w:t xml:space="preserve"> in the relationship, and the </w:t>
+      </w:r>
+      <w:r>
+        <w:t xml:space="preserve">Film Member </w:t>
+      </w:r>
+      <w:r>
+        <w:t xml:space="preserve">(being the parent entity) has </w:t>
+      </w:r>
+      <w:r>
+        <w:rPr>
+          <w:b/>
+          <w:bCs/>
+        </w:rPr>
+        <w:t>partial participation</w:t>
+      </w:r>
+      <w:r>
+        <w:t xml:space="preserve"> in the relationship.</w:t>
+      </w:r>
+    </w:p>
+    <w:p>
+      <w:pPr>
+        <w:pStyle w:val="ListParagraph"/>
+        <w:numPr>
+          <w:ilvl w:val="0"/>
+          <w:numId w:val="28"/>
+        </w:numPr>
+        <w:spacing w:after="160" w:line="259" w:lineRule="auto"/>
+      </w:pPr>
+      <w:r>
+        <w:rPr>
+          <w:b/>
+          <w:bCs/>
+        </w:rPr>
+        <w:t>Identification:</w:t>
+      </w:r>
+      <w:r>
+        <w:t xml:space="preserve"> This relationship is an </w:t>
+      </w:r>
+      <w:r>
+        <w:rPr>
+          <w:b/>
+          <w:bCs/>
+        </w:rPr>
+        <w:t>identifying</w:t>
+      </w:r>
+      <w:r>
+        <w:t xml:space="preserve"> relationship.  The </w:t>
+      </w:r>
+      <w:r>
+        <w:t>FilmMemberId</w:t>
+      </w:r>
+      <w:r>
+        <w:t xml:space="preserve"> is a part of the AwardWinner’s Primary Key.</w:t>
+      </w:r>
+    </w:p>
+    <w:p>
+      <w:pPr>
+        <w:pStyle w:val="Heading4"/>
+        <w:numPr>
+          <w:ilvl w:val="3"/>
+          <w:numId w:val="29"/>
+        </w:numPr>
+      </w:pPr>
+      <w:r>
+        <w:t>AwardWinner to Movie</w:t>
+      </w:r>
+    </w:p>
+    <w:p>
+      <w:pPr>
+        <w:pStyle w:val="ListParagraph"/>
+        <w:numPr>
+          <w:ilvl w:val="0"/>
+          <w:numId w:val="28"/>
+        </w:numPr>
+        <w:spacing w:after="160" w:line="259" w:lineRule="auto"/>
+      </w:pPr>
+      <w:r>
+        <w:rPr>
+          <w:b/>
+          <w:bCs/>
+        </w:rPr>
+        <w:t>Description</w:t>
+      </w:r>
+      <w:r>
+        <w:rPr>
+          <w:b/>
+          <w:bCs/>
+        </w:rPr>
+        <w:t xml:space="preserve">: </w:t>
+      </w:r>
+      <w:r>
+        <w:t xml:space="preserve">An award winner record is associated with one and only one </w:t>
+      </w:r>
+      <w:r>
+        <w:t>movie</w:t>
+      </w:r>
+      <w:r>
+        <w:t xml:space="preserve">.  A </w:t>
+      </w:r>
+      <w:r>
+        <w:t xml:space="preserve">movie </w:t>
+      </w:r>
+      <w:r>
+        <w:t>can have zero or many award winners.</w:t>
+      </w:r>
+    </w:p>
+    <w:p>
+      <w:pPr>
+        <w:pStyle w:val="ListParagraph"/>
+        <w:numPr>
+          <w:ilvl w:val="0"/>
+          <w:numId w:val="28"/>
+        </w:numPr>
+        <w:spacing w:after="160" w:line="259" w:lineRule="auto"/>
+        <w:rPr>
+          <w:b/>
+          <w:bCs/>
+        </w:rPr>
+      </w:pPr>
+      <w:r>
+        <w:rPr>
+          <w:b/>
+          <w:bCs/>
+        </w:rPr>
+        <w:t>Layman’s Terms</w:t>
+      </w:r>
+      <w:r>
+        <w:rPr>
+          <w:b/>
+          <w:bCs/>
+        </w:rPr>
+        <w:t>:</w:t>
+      </w:r>
+      <w:r>
+        <w:rPr>
+          <w:b/>
+          <w:bCs/>
+        </w:rPr>
+        <w:t xml:space="preserve"> </w:t>
+      </w:r>
+      <w:r>
+        <w:t xml:space="preserve">A </w:t>
+      </w:r>
+      <w:r>
+        <w:t>movie can win multiple awards (but may win none).</w:t>
+      </w:r>
+      <w:r>
+        <w:t xml:space="preserve">  </w:t>
+      </w:r>
+    </w:p>
+    <w:p>
+      <w:pPr>
+        <w:pStyle w:val="ListParagraph"/>
+        <w:numPr>
+          <w:ilvl w:val="0"/>
+          <w:numId w:val="28"/>
+        </w:numPr>
+        <w:spacing w:after="160" w:line="259" w:lineRule="auto"/>
+      </w:pPr>
+      <w:r>
+        <w:rPr>
+          <w:b/>
+          <w:bCs/>
+        </w:rPr>
+        <w:t xml:space="preserve">Cardinality: </w:t>
+      </w:r>
+      <w:r>
+        <w:t xml:space="preserve">This is a one-to-many relationship. </w:t>
+      </w:r>
+    </w:p>
+    <w:p>
+      <w:pPr>
+        <w:pStyle w:val="ListParagraph"/>
+        <w:numPr>
+          <w:ilvl w:val="0"/>
+          <w:numId w:val="28"/>
+        </w:numPr>
+        <w:spacing w:after="160" w:line="259" w:lineRule="auto"/>
+      </w:pPr>
+      <w:r>
+        <w:rPr>
+          <w:b/>
+          <w:bCs/>
+        </w:rPr>
+        <w:t>Parent Entit</w:t>
+      </w:r>
+      <w:r>
+        <w:rPr>
+          <w:b/>
+          <w:bCs/>
+        </w:rPr>
+        <w:t xml:space="preserve">y: </w:t>
+      </w:r>
+      <w:r>
+        <w:t>Movie</w:t>
+      </w:r>
+    </w:p>
+    <w:p>
+      <w:pPr>
+        <w:pStyle w:val="ListParagraph"/>
+        <w:numPr>
+          <w:ilvl w:val="0"/>
+          <w:numId w:val="28"/>
+        </w:numPr>
+        <w:spacing w:after="160" w:line="259" w:lineRule="auto"/>
+      </w:pPr>
+      <w:r>
+        <w:rPr>
+          <w:b/>
+          <w:bCs/>
+        </w:rPr>
+        <w:t>Child Entity</w:t>
+      </w:r>
+      <w:r>
+        <w:t>: Award Winner</w:t>
+      </w:r>
+    </w:p>
+    <w:p>
+      <w:pPr>
+        <w:pStyle w:val="ListParagraph"/>
+        <w:numPr>
+          <w:ilvl w:val="0"/>
+          <w:numId w:val="28"/>
+        </w:numPr>
+        <w:spacing w:after="160" w:line="259" w:lineRule="auto"/>
+      </w:pPr>
+      <w:r>
+        <w:rPr>
+          <w:b/>
+          <w:bCs/>
+        </w:rPr>
+        <w:t>Participation:</w:t>
+      </w:r>
+      <w:r>
+        <w:t xml:space="preserve"> The Award Winner (being the child entity) has </w:t>
+      </w:r>
+      <w:r>
+        <w:rPr>
+          <w:b/>
+          <w:bCs/>
+        </w:rPr>
+        <w:t>total participation</w:t>
+      </w:r>
+      <w:r>
+        <w:t xml:space="preserve"> in the relationship, and the </w:t>
+      </w:r>
+      <w:r>
+        <w:t>Movie</w:t>
+      </w:r>
+      <w:r>
+        <w:t xml:space="preserve"> </w:t>
+      </w:r>
+      <w:r>
+        <w:t xml:space="preserve">(being the parent entity) has </w:t>
+      </w:r>
+      <w:r>
+        <w:rPr>
+          <w:b/>
+          <w:bCs/>
+        </w:rPr>
+        <w:t>partial participation</w:t>
+      </w:r>
+      <w:r>
+        <w:t xml:space="preserve"> in the relationship.</w:t>
+      </w:r>
+    </w:p>
+    <w:p>
+      <w:pPr>
+        <w:pStyle w:val="ListParagraph"/>
+        <w:numPr>
+          <w:ilvl w:val="0"/>
+          <w:numId w:val="28"/>
+        </w:numPr>
+        <w:spacing w:after="160" w:line="259" w:lineRule="auto"/>
+      </w:pPr>
+      <w:r>
+        <w:rPr>
+          <w:b/>
+          <w:bCs/>
+        </w:rPr>
+        <w:t>Identification:</w:t>
+      </w:r>
+      <w:r>
+        <w:t xml:space="preserve"> This relationship is a </w:t>
+      </w:r>
+      <w:r>
+        <w:rPr>
+          <w:b/>
+          <w:bCs/>
+        </w:rPr>
+        <w:t>non-</w:t>
+      </w:r>
+      <w:r>
+        <w:rPr>
+          <w:b/>
+          <w:bCs/>
+        </w:rPr>
+        <w:t>identifying</w:t>
+      </w:r>
+      <w:r>
+        <w:t xml:space="preserve"> relationship.  The </w:t>
+      </w:r>
+      <w:r>
+        <w:t xml:space="preserve">MovieId </w:t>
+      </w:r>
+      <w:r>
+        <w:t xml:space="preserve">is </w:t>
+      </w:r>
+      <w:r>
+        <w:t xml:space="preserve">not </w:t>
+      </w:r>
+      <w:r>
+        <w:t>a part of the AwardWinner’s Primary Key.</w:t>
+      </w:r>
+    </w:p>
+    <w:p>
+      <w:pPr>
+        <w:pStyle w:val="Heading4"/>
+        <w:numPr>
+          <w:ilvl w:val="3"/>
+          <w:numId w:val="29"/>
+        </w:numPr>
+      </w:pPr>
+      <w:r>
+        <w:t>Movie to FilmMember</w:t>
+      </w:r>
+      <w:r>
+        <w:t xml:space="preserve"> (Director)</w:t>
+      </w:r>
+    </w:p>
+    <w:p>
+      <w:pPr>
+        <w:pStyle w:val="ListParagraph"/>
+        <w:numPr>
+          <w:ilvl w:val="0"/>
+          <w:numId w:val="28"/>
+        </w:numPr>
+        <w:spacing w:after="160" w:line="259" w:lineRule="auto"/>
+      </w:pPr>
+      <w:r>
+        <w:rPr>
+          <w:b/>
+          <w:bCs/>
+        </w:rPr>
+        <w:t>Description</w:t>
+      </w:r>
+      <w:r>
+        <w:rPr>
+          <w:b/>
+          <w:bCs/>
+        </w:rPr>
+        <w:t xml:space="preserve">: </w:t>
+      </w:r>
+      <w:r>
+        <w:t xml:space="preserve">A </w:t>
+      </w:r>
+      <w:r>
+        <w:t xml:space="preserve">movie can have zero or one film member that is the director.  A director can direct zero or many movies. </w:t>
+      </w:r>
+    </w:p>
+    <w:p>
+      <w:pPr>
+        <w:pStyle w:val="ListParagraph"/>
+        <w:numPr>
+          <w:ilvl w:val="0"/>
+          <w:numId w:val="28"/>
+        </w:numPr>
+        <w:spacing w:after="160" w:line="259" w:lineRule="auto"/>
+        <w:rPr>
+          <w:b/>
+          <w:bCs/>
+        </w:rPr>
+      </w:pPr>
+      <w:r>
+        <w:rPr>
+          <w:b/>
+          <w:bCs/>
+        </w:rPr>
+        <w:t>Layman’s Terms</w:t>
+      </w:r>
+      <w:r>
+        <w:rPr>
+          <w:b/>
+          <w:bCs/>
+        </w:rPr>
+        <w:t>:</w:t>
+      </w:r>
+      <w:r>
+        <w:rPr>
+          <w:b/>
+          <w:bCs/>
+        </w:rPr>
+        <w:t xml:space="preserve"> </w:t>
+      </w:r>
+      <w:r>
+        <w:t xml:space="preserve">A </w:t>
+      </w:r>
+      <w:r>
+        <w:t>director can direct zero or many movies.</w:t>
+      </w:r>
+      <w:r>
+        <w:t xml:space="preserve">  A movie can have at most one director.</w:t>
+      </w:r>
+      <w:r>
+        <w:t xml:space="preserve">  A movie may have </w:t>
+      </w:r>
+      <w:r>
+        <w:t xml:space="preserve">no </w:t>
+      </w:r>
+      <w:r>
+        <w:t>director</w:t>
+      </w:r>
+      <w:r>
+        <w:t xml:space="preserve"> </w:t>
+      </w:r>
+      <w:r>
+        <w:t>before production has started.</w:t>
+      </w:r>
+    </w:p>
+    <w:p>
+      <w:pPr>
+        <w:pStyle w:val="ListParagraph"/>
+        <w:numPr>
+          <w:ilvl w:val="0"/>
+          <w:numId w:val="28"/>
+        </w:numPr>
+        <w:spacing w:after="160" w:line="259" w:lineRule="auto"/>
+      </w:pPr>
+      <w:r>
+        <w:rPr>
+          <w:b/>
+          <w:bCs/>
+        </w:rPr>
+        <w:t xml:space="preserve">Cardinality: </w:t>
+      </w:r>
+      <w:r>
+        <w:t xml:space="preserve">This is a one-to-many relationship. </w:t>
+      </w:r>
+    </w:p>
+    <w:p>
+      <w:pPr>
+        <w:pStyle w:val="ListParagraph"/>
+        <w:numPr>
+          <w:ilvl w:val="0"/>
+          <w:numId w:val="28"/>
+        </w:numPr>
+        <w:spacing w:after="160" w:line="259" w:lineRule="auto"/>
+      </w:pPr>
+      <w:r>
+        <w:rPr>
+          <w:b/>
+          <w:bCs/>
+        </w:rPr>
+        <w:t>Parent Entit</w:t>
+      </w:r>
+      <w:r>
+        <w:rPr>
+          <w:b/>
+          <w:bCs/>
+        </w:rPr>
+        <w:t xml:space="preserve">y: </w:t>
+      </w:r>
+      <w:r>
+        <w:t>Film Member</w:t>
+      </w:r>
+    </w:p>
+    <w:p>
+      <w:pPr>
+        <w:pStyle w:val="ListParagraph"/>
+        <w:numPr>
+          <w:ilvl w:val="0"/>
+          <w:numId w:val="28"/>
+        </w:numPr>
+        <w:spacing w:after="160" w:line="259" w:lineRule="auto"/>
+      </w:pPr>
+      <w:r>
+        <w:rPr>
+          <w:b/>
+          <w:bCs/>
+        </w:rPr>
+        <w:t>Child Entity</w:t>
+      </w:r>
+      <w:r>
+        <w:t xml:space="preserve">: </w:t>
+      </w:r>
+      <w:r>
+        <w:t>Movie</w:t>
+      </w:r>
+    </w:p>
+    <w:p>
+      <w:pPr>
+        <w:pStyle w:val="ListParagraph"/>
+        <w:numPr>
+          <w:ilvl w:val="0"/>
+          <w:numId w:val="28"/>
+        </w:numPr>
+        <w:spacing w:after="160" w:line="259" w:lineRule="auto"/>
+      </w:pPr>
+      <w:r>
+        <w:rPr>
+          <w:b/>
+          <w:bCs/>
+        </w:rPr>
+        <w:t>Participation:</w:t>
+      </w:r>
+      <w:r>
+        <w:t xml:space="preserve"> The </w:t>
+      </w:r>
+      <w:r>
+        <w:t xml:space="preserve">Movie </w:t>
+      </w:r>
+      <w:r>
+        <w:t xml:space="preserve">has </w:t>
+      </w:r>
+      <w:r>
+        <w:rPr>
+          <w:b/>
+          <w:bCs/>
+        </w:rPr>
+        <w:t xml:space="preserve">partial </w:t>
+      </w:r>
+      <w:r>
+        <w:rPr>
+          <w:b/>
+          <w:bCs/>
+        </w:rPr>
+        <w:t>participation</w:t>
+      </w:r>
+      <w:r>
+        <w:t xml:space="preserve"> in the relationship, and the </w:t>
+      </w:r>
+      <w:r>
+        <w:t xml:space="preserve">Film Member </w:t>
+      </w:r>
+      <w:r>
+        <w:t xml:space="preserve">has </w:t>
+      </w:r>
+      <w:r>
+        <w:rPr>
+          <w:b/>
+          <w:bCs/>
+        </w:rPr>
+        <w:t>partial participation</w:t>
+      </w:r>
+      <w:r>
+        <w:t xml:space="preserve"> in the relationship.</w:t>
+      </w:r>
+    </w:p>
+    <w:p>
+      <w:pPr>
+        <w:pStyle w:val="ListParagraph"/>
+        <w:numPr>
+          <w:ilvl w:val="0"/>
+          <w:numId w:val="28"/>
+        </w:numPr>
+        <w:spacing w:after="160" w:line="259" w:lineRule="auto"/>
+      </w:pPr>
+      <w:r>
+        <w:rPr>
+          <w:b/>
+          <w:bCs/>
+        </w:rPr>
+        <w:t>Identification:</w:t>
+      </w:r>
+      <w:r>
+        <w:t xml:space="preserve"> This relationship is a </w:t>
+      </w:r>
+      <w:r>
+        <w:rPr>
+          <w:b/>
+          <w:bCs/>
+        </w:rPr>
+        <w:t>non-</w:t>
+      </w:r>
+      <w:r>
+        <w:rPr>
+          <w:b/>
+          <w:bCs/>
+        </w:rPr>
+        <w:t>identifying</w:t>
+      </w:r>
+      <w:r>
+        <w:t xml:space="preserve"> relationship.  </w:t>
+      </w:r>
+    </w:p>
+    <w:p>
+      <w:pPr>
+        <w:pStyle w:val="Heading4"/>
+        <w:numPr>
+          <w:ilvl w:val="3"/>
+          <w:numId w:val="29"/>
+        </w:numPr>
+      </w:pPr>
+      <w:r>
+        <w:t>Movie to RestrictionRating</w:t>
+      </w:r>
+    </w:p>
+    <w:p>
+      <w:pPr>
+        <w:pStyle w:val="ListParagraph"/>
+        <w:numPr>
+          <w:ilvl w:val="0"/>
+          <w:numId w:val="28"/>
+        </w:numPr>
+        <w:spacing w:after="160" w:line="259" w:lineRule="auto"/>
+      </w:pPr>
+      <w:r>
+        <w:rPr>
+          <w:b/>
+          <w:bCs/>
+        </w:rPr>
+        <w:t>D</w:t>
+      </w:r>
+      <w:r>
+        <w:rPr>
+          <w:b/>
+          <w:bCs/>
+        </w:rPr>
+        <w:t>escription</w:t>
+      </w:r>
+      <w:r>
+        <w:rPr>
+          <w:b/>
+          <w:bCs/>
+        </w:rPr>
+        <w:t xml:space="preserve">: </w:t>
+      </w:r>
+      <w:r>
+        <w:t xml:space="preserve">A movie can have zero or </w:t>
+      </w:r>
+      <w:r>
+        <w:t xml:space="preserve">MPAA </w:t>
+      </w:r>
+      <w:r>
+        <w:t xml:space="preserve">viewer </w:t>
+      </w:r>
+      <w:r>
+        <w:t>restriction rating</w:t>
+      </w:r>
+      <w:r>
+        <w:t xml:space="preserve">.  A </w:t>
+      </w:r>
+      <w:r>
+        <w:t xml:space="preserve">restriction rating </w:t>
+      </w:r>
+      <w:r>
+        <w:t xml:space="preserve">can </w:t>
+      </w:r>
+      <w:r>
+        <w:t xml:space="preserve">be associated with </w:t>
+      </w:r>
+      <w:r>
+        <w:t xml:space="preserve">zero or many movies. </w:t>
+      </w:r>
+    </w:p>
+    <w:p>
+      <w:pPr>
+        <w:pStyle w:val="ListParagraph"/>
+        <w:numPr>
+          <w:ilvl w:val="0"/>
+          <w:numId w:val="28"/>
+        </w:numPr>
+        <w:spacing w:after="160" w:line="259" w:lineRule="auto"/>
+        <w:rPr>
+          <w:b/>
+          <w:bCs/>
+        </w:rPr>
+      </w:pPr>
+      <w:r>
+        <w:rPr>
+          <w:b/>
+          <w:bCs/>
+        </w:rPr>
+        <w:t>Layman’s Terms</w:t>
+      </w:r>
+      <w:r>
+        <w:rPr>
+          <w:b/>
+          <w:bCs/>
+        </w:rPr>
+        <w:t>:</w:t>
+      </w:r>
+      <w:r>
+        <w:rPr>
+          <w:b/>
+          <w:bCs/>
+        </w:rPr>
+        <w:t xml:space="preserve"> </w:t>
+      </w:r>
+      <w:r>
+        <w:t xml:space="preserve">A </w:t>
+      </w:r>
+      <w:r>
+        <w:t xml:space="preserve">movie </w:t>
+      </w:r>
+      <w:r>
+        <w:t xml:space="preserve">can </w:t>
+      </w:r>
+      <w:r>
+        <w:t>be assigned at most one restriction rating</w:t>
+      </w:r>
+      <w:r>
+        <w:t xml:space="preserve"> (e.g. Titanic is PG-13)</w:t>
+      </w:r>
+      <w:r>
+        <w:t>.  It may not be assigned (e.g. if not released to theatres or not yet released).</w:t>
+      </w:r>
+      <w:r>
+        <w:t xml:space="preserve">  There can be many movies of a certain restriction rating (e.g. there are many rated G movies)</w:t>
+      </w:r>
+    </w:p>
+    <w:p>
+      <w:pPr>
+        <w:pStyle w:val="ListParagraph"/>
+        <w:numPr>
+          <w:ilvl w:val="0"/>
+          <w:numId w:val="28"/>
+        </w:numPr>
+        <w:spacing w:after="160" w:line="259" w:lineRule="auto"/>
+      </w:pPr>
+      <w:r>
+        <w:rPr>
+          <w:b/>
+          <w:bCs/>
+        </w:rPr>
+        <w:t xml:space="preserve">Cardinality: </w:t>
+      </w:r>
+      <w:r>
+        <w:t xml:space="preserve">This is a one-to-many relationship. </w:t>
+      </w:r>
+    </w:p>
+    <w:p>
+      <w:pPr>
+        <w:pStyle w:val="ListParagraph"/>
+        <w:numPr>
+          <w:ilvl w:val="0"/>
+          <w:numId w:val="28"/>
+        </w:numPr>
+        <w:spacing w:after="160" w:line="259" w:lineRule="auto"/>
+      </w:pPr>
+      <w:r>
+        <w:rPr>
+          <w:b/>
+          <w:bCs/>
+        </w:rPr>
+        <w:t>Parent Entit</w:t>
+      </w:r>
+      <w:r>
+        <w:rPr>
+          <w:b/>
+          <w:bCs/>
+        </w:rPr>
+        <w:t xml:space="preserve">y: </w:t>
+      </w:r>
+      <w:r>
+        <w:t>Restriction Rating</w:t>
+      </w:r>
+    </w:p>
+    <w:p>
+      <w:pPr>
+        <w:pStyle w:val="ListParagraph"/>
+        <w:numPr>
+          <w:ilvl w:val="0"/>
+          <w:numId w:val="28"/>
+        </w:numPr>
+        <w:spacing w:after="160" w:line="259" w:lineRule="auto"/>
+      </w:pPr>
+      <w:r>
+        <w:rPr>
+          <w:b/>
+          <w:bCs/>
+        </w:rPr>
+        <w:t>Child Entity</w:t>
+      </w:r>
+      <w:r>
+        <w:t>: Movie</w:t>
+      </w:r>
+    </w:p>
+    <w:p>
+      <w:pPr>
+        <w:pStyle w:val="ListParagraph"/>
+        <w:numPr>
+          <w:ilvl w:val="0"/>
+          <w:numId w:val="28"/>
+        </w:numPr>
+        <w:spacing w:after="160" w:line="259" w:lineRule="auto"/>
+      </w:pPr>
+      <w:r>
+        <w:rPr>
+          <w:b/>
+          <w:bCs/>
+        </w:rPr>
+        <w:lastRenderedPageBreak/>
+        <w:t>Participation:</w:t>
+      </w:r>
+      <w:r>
+        <w:t xml:space="preserve"> The Movie has </w:t>
+      </w:r>
+      <w:r>
+        <w:rPr>
+          <w:b/>
+          <w:bCs/>
+        </w:rPr>
+        <w:t xml:space="preserve">partial </w:t>
+      </w:r>
+      <w:r>
+        <w:rPr>
+          <w:b/>
+          <w:bCs/>
+        </w:rPr>
+        <w:t>participation</w:t>
+      </w:r>
+      <w:r>
+        <w:t xml:space="preserve"> in the relationship, and the </w:t>
+      </w:r>
+      <w:r>
+        <w:t>Restriction Rating</w:t>
+      </w:r>
+      <w:r>
+        <w:t xml:space="preserve"> has </w:t>
+      </w:r>
+      <w:r>
+        <w:rPr>
+          <w:b/>
+          <w:bCs/>
+        </w:rPr>
+        <w:t>partial participation</w:t>
+      </w:r>
+      <w:r>
+        <w:t xml:space="preserve"> in the relationship.</w:t>
+      </w:r>
+    </w:p>
+    <w:p>
+      <w:pPr>
+        <w:pStyle w:val="ListParagraph"/>
+        <w:numPr>
+          <w:ilvl w:val="0"/>
+          <w:numId w:val="28"/>
+        </w:numPr>
+        <w:spacing w:after="160" w:line="259" w:lineRule="auto"/>
+      </w:pPr>
+      <w:r>
+        <w:rPr>
+          <w:b/>
+          <w:bCs/>
+        </w:rPr>
+        <w:t>Identification:</w:t>
+      </w:r>
+      <w:r>
+        <w:t xml:space="preserve"> This relationship is a </w:t>
+      </w:r>
+      <w:r>
+        <w:rPr>
+          <w:b/>
+          <w:bCs/>
+        </w:rPr>
+        <w:t>non-</w:t>
+      </w:r>
+      <w:r>
+        <w:rPr>
+          <w:b/>
+          <w:bCs/>
+        </w:rPr>
+        <w:t>identifying</w:t>
+      </w:r>
+      <w:r>
+        <w:t xml:space="preserve"> relationship.  </w:t>
+      </w:r>
+    </w:p>
+    <w:p>
+      <w:pPr>
+        <w:pStyle w:val="Heading4"/>
+        <w:numPr>
+          <w:ilvl w:val="3"/>
+          <w:numId w:val="29"/>
+        </w:numPr>
+      </w:pPr>
+      <w:r>
+        <w:t>Movie_Genre to Genre</w:t>
+      </w:r>
+    </w:p>
+    <w:p/>
+    <w:p>
+      <w:r>
+        <w:t>TODO:</w:t>
+      </w:r>
+    </w:p>
+    <w:p>
+      <w:pPr>
+        <w:pStyle w:val="Heading4"/>
+        <w:numPr>
+          <w:ilvl w:val="3"/>
+          <w:numId w:val="29"/>
+        </w:numPr>
+      </w:pPr>
+      <w:r>
+        <w:t>Movie_Genre to Movie</w:t>
+      </w:r>
+    </w:p>
+    <w:p/>
+    <w:p>
+      <w:r>
+        <w:t>TODO:</w:t>
+      </w:r>
+    </w:p>
+    <w:p>
+      <w:pPr>
+        <w:pStyle w:val="Heading4"/>
+        <w:numPr>
+          <w:ilvl w:val="3"/>
+          <w:numId w:val="29"/>
+        </w:numPr>
+      </w:pPr>
+      <w:r>
+        <w:t>Movie_Language to LanguageIsoCode</w:t>
+      </w:r>
+    </w:p>
+    <w:p/>
+    <w:p>
+      <w:r>
+        <w:t>TODO:</w:t>
+      </w:r>
+    </w:p>
+    <w:p>
+      <w:pPr>
+        <w:pStyle w:val="Heading4"/>
+        <w:numPr>
+          <w:ilvl w:val="3"/>
+          <w:numId w:val="29"/>
+        </w:numPr>
+      </w:pPr>
+      <w:r>
+        <w:t>Movie_Language to Movie</w:t>
+      </w:r>
+    </w:p>
+    <w:p/>
+    <w:p>
+      <w:r>
+        <w:t>TODO:</w:t>
+      </w:r>
+    </w:p>
+    <w:p>
+      <w:pPr>
+        <w:pStyle w:val="Heading4"/>
+        <w:numPr>
+          <w:ilvl w:val="3"/>
+          <w:numId w:val="29"/>
+        </w:numPr>
+      </w:pPr>
+      <w:r>
+        <w:t>MovieCastMember to FilmMember</w:t>
+      </w:r>
+      <w:r>
+        <w:t xml:space="preserve"> (Actor)</w:t>
+      </w:r>
+    </w:p>
+    <w:p>
+      <w:pPr>
+        <w:pStyle w:val="ListParagraph"/>
+        <w:numPr>
+          <w:ilvl w:val="0"/>
+          <w:numId w:val="28"/>
+        </w:numPr>
+        <w:spacing w:after="160" w:line="259" w:lineRule="auto"/>
+      </w:pPr>
+      <w:r>
+        <w:rPr>
+          <w:b/>
+          <w:bCs/>
+        </w:rPr>
+        <w:t>D</w:t>
+      </w:r>
+      <w:r>
+        <w:rPr>
+          <w:b/>
+          <w:bCs/>
+        </w:rPr>
+        <w:t>escription</w:t>
+      </w:r>
+      <w:r>
+        <w:rPr>
+          <w:b/>
+          <w:bCs/>
+        </w:rPr>
+        <w:t xml:space="preserve">: </w:t>
+      </w:r>
+      <w:r>
+        <w:t xml:space="preserve">A </w:t>
+      </w:r>
+      <w:r>
+        <w:t xml:space="preserve">movie cast member record is associated with one and only one </w:t>
+      </w:r>
+      <w:r>
+        <w:t xml:space="preserve">actor </w:t>
+      </w:r>
+      <w:r>
+        <w:t>film member</w:t>
+      </w:r>
+      <w:r>
+        <w:t xml:space="preserve">.  </w:t>
+      </w:r>
+      <w:r>
+        <w:t>A</w:t>
+      </w:r>
+      <w:r>
+        <w:t>n actor</w:t>
+      </w:r>
+      <w:r>
+        <w:t xml:space="preserve"> film member can </w:t>
+      </w:r>
+      <w:r>
+        <w:t>be associated with zero or many movie</w:t>
+      </w:r>
+      <w:r>
+        <w:t xml:space="preserve"> cast member</w:t>
+      </w:r>
+      <w:r>
+        <w:t xml:space="preserve"> records</w:t>
+      </w:r>
+      <w:r>
+        <w:t xml:space="preserve">. </w:t>
+      </w:r>
+    </w:p>
+    <w:p>
+      <w:pPr>
+        <w:pStyle w:val="ListParagraph"/>
+        <w:numPr>
+          <w:ilvl w:val="0"/>
+          <w:numId w:val="28"/>
+        </w:numPr>
+        <w:spacing w:after="160" w:line="259" w:lineRule="auto"/>
+        <w:rPr>
+          <w:b/>
+          <w:bCs/>
+        </w:rPr>
+      </w:pPr>
+      <w:r>
+        <w:rPr>
+          <w:b/>
+          <w:bCs/>
+        </w:rPr>
+        <w:t>Layman’s Terms</w:t>
+      </w:r>
+      <w:r>
+        <w:rPr>
+          <w:b/>
+          <w:bCs/>
+        </w:rPr>
+        <w:t>:</w:t>
+      </w:r>
+      <w:r>
+        <w:rPr>
+          <w:b/>
+          <w:bCs/>
+        </w:rPr>
+        <w:t xml:space="preserve"> </w:t>
+      </w:r>
+      <w:r>
+        <w:t>An actor can act in many movies.</w:t>
+      </w:r>
+    </w:p>
+    <w:p>
+      <w:pPr>
+        <w:pStyle w:val="ListParagraph"/>
+        <w:numPr>
+          <w:ilvl w:val="0"/>
+          <w:numId w:val="28"/>
+        </w:numPr>
+        <w:spacing w:after="160" w:line="259" w:lineRule="auto"/>
+      </w:pPr>
+      <w:r>
+        <w:rPr>
+          <w:b/>
+          <w:bCs/>
+        </w:rPr>
+        <w:t xml:space="preserve">Cardinality: </w:t>
+      </w:r>
+      <w:r>
+        <w:t xml:space="preserve">This is a one-to-many relationship. </w:t>
+      </w:r>
+    </w:p>
+    <w:p>
+      <w:pPr>
+        <w:pStyle w:val="ListParagraph"/>
+        <w:numPr>
+          <w:ilvl w:val="0"/>
+          <w:numId w:val="28"/>
+        </w:numPr>
+        <w:spacing w:after="160" w:line="259" w:lineRule="auto"/>
+      </w:pPr>
+      <w:r>
+        <w:rPr>
+          <w:b/>
+          <w:bCs/>
+        </w:rPr>
+        <w:t>Parent Entit</w:t>
+      </w:r>
+      <w:r>
+        <w:rPr>
+          <w:b/>
+          <w:bCs/>
+        </w:rPr>
+        <w:t xml:space="preserve">y: </w:t>
+      </w:r>
+      <w:r>
+        <w:t>Film Member</w:t>
+      </w:r>
+    </w:p>
+    <w:p>
+      <w:pPr>
+        <w:pStyle w:val="ListParagraph"/>
+        <w:numPr>
+          <w:ilvl w:val="0"/>
+          <w:numId w:val="28"/>
+        </w:numPr>
+        <w:spacing w:after="160" w:line="259" w:lineRule="auto"/>
+      </w:pPr>
+      <w:r>
+        <w:rPr>
+          <w:b/>
+          <w:bCs/>
+        </w:rPr>
+        <w:t>Child Entity</w:t>
+      </w:r>
+      <w:r>
+        <w:t>: Movie</w:t>
+      </w:r>
+      <w:r>
+        <w:t xml:space="preserve"> Cast Member</w:t>
+      </w:r>
+    </w:p>
+    <w:p>
+      <w:pPr>
+        <w:pStyle w:val="ListParagraph"/>
+        <w:numPr>
+          <w:ilvl w:val="0"/>
+          <w:numId w:val="28"/>
+        </w:numPr>
+        <w:spacing w:after="160" w:line="259" w:lineRule="auto"/>
+      </w:pPr>
+      <w:r>
+        <w:rPr>
+          <w:b/>
+          <w:bCs/>
+        </w:rPr>
+        <w:t>Participation:</w:t>
+      </w:r>
+      <w:r>
+        <w:t xml:space="preserve"> The Movie </w:t>
+      </w:r>
+      <w:r>
+        <w:t xml:space="preserve">Cast Member (being the child entity) </w:t>
+      </w:r>
+      <w:r>
+        <w:t xml:space="preserve">has </w:t>
+      </w:r>
+      <w:r>
+        <w:rPr>
+          <w:b/>
+          <w:bCs/>
+        </w:rPr>
+        <w:t xml:space="preserve">total </w:t>
+      </w:r>
+      <w:r>
+        <w:rPr>
+          <w:b/>
+          <w:bCs/>
+        </w:rPr>
+        <w:t>participation</w:t>
+      </w:r>
+      <w:r>
+        <w:t xml:space="preserve"> in the relationship, and the </w:t>
+      </w:r>
+      <w:r>
+        <w:t xml:space="preserve">Film Member (being the parent entity) </w:t>
+      </w:r>
+      <w:r>
+        <w:t xml:space="preserve">has </w:t>
+      </w:r>
+      <w:r>
+        <w:rPr>
+          <w:b/>
+          <w:bCs/>
+        </w:rPr>
+        <w:t>partial participation</w:t>
+      </w:r>
+      <w:r>
+        <w:t xml:space="preserve"> in the relationship.</w:t>
+      </w:r>
+    </w:p>
+    <w:p>
+      <w:pPr>
+        <w:pStyle w:val="ListParagraph"/>
+        <w:numPr>
+          <w:ilvl w:val="0"/>
+          <w:numId w:val="28"/>
+        </w:numPr>
+        <w:spacing w:after="160" w:line="259" w:lineRule="auto"/>
+      </w:pPr>
+      <w:r>
+        <w:rPr>
+          <w:b/>
+          <w:bCs/>
+        </w:rPr>
+        <w:t>Identification:</w:t>
+      </w:r>
+      <w:r>
+        <w:t xml:space="preserve"> This relationship is a</w:t>
+      </w:r>
+      <w:r>
+        <w:t>n</w:t>
+      </w:r>
+      <w:r>
+        <w:rPr>
+          <w:b/>
+          <w:bCs/>
+        </w:rPr>
+        <w:t xml:space="preserve"> </w:t>
+      </w:r>
+      <w:r>
+        <w:rPr>
+          <w:b/>
+          <w:bCs/>
+        </w:rPr>
+        <w:t>identifying</w:t>
+      </w:r>
+      <w:r>
+        <w:t xml:space="preserve"> relationship.  </w:t>
+      </w:r>
+      <w:r>
+        <w:t xml:space="preserve">The FilmMemberId is a part of the </w:t>
+      </w:r>
+      <w:r>
+        <w:t>MovieCastMember’s</w:t>
+      </w:r>
+      <w:r>
+        <w:t xml:space="preserve"> Primary Key.</w:t>
+      </w:r>
+    </w:p>
+    <w:p/>
+    <w:p>
+      <w:pPr>
+        <w:pStyle w:val="Heading4"/>
+        <w:numPr>
+          <w:ilvl w:val="3"/>
+          <w:numId w:val="29"/>
+        </w:numPr>
+      </w:pPr>
+      <w:r>
+        <w:t>MovieCastMember to Movie</w:t>
+      </w:r>
+    </w:p>
+    <w:p>
+      <w:pPr>
+        <w:pStyle w:val="ListParagraph"/>
+        <w:numPr>
+          <w:ilvl w:val="0"/>
+          <w:numId w:val="28"/>
+        </w:numPr>
+        <w:spacing w:after="160" w:line="259" w:lineRule="auto"/>
+      </w:pPr>
+      <w:r>
+        <w:rPr>
+          <w:b/>
+          <w:bCs/>
+        </w:rPr>
+        <w:t>D</w:t>
+      </w:r>
+      <w:r>
+        <w:rPr>
+          <w:b/>
+          <w:bCs/>
+        </w:rPr>
+        <w:t>escription</w:t>
+      </w:r>
+      <w:r>
+        <w:rPr>
+          <w:b/>
+          <w:bCs/>
+        </w:rPr>
+        <w:t xml:space="preserve">: </w:t>
+      </w:r>
+      <w:r>
+        <w:t xml:space="preserve">A movie cast member record is associated with one and only one </w:t>
+      </w:r>
+      <w:r>
+        <w:t>movie</w:t>
+      </w:r>
+      <w:r>
+        <w:t>.  A</w:t>
+      </w:r>
+      <w:r>
+        <w:t xml:space="preserve"> movie </w:t>
+      </w:r>
+      <w:r>
+        <w:t xml:space="preserve">can be associated with zero or many </w:t>
+      </w:r>
+      <w:r>
+        <w:t>movie cast members</w:t>
+      </w:r>
+      <w:r>
+        <w:t xml:space="preserve">. </w:t>
+      </w:r>
+    </w:p>
+    <w:p>
+      <w:pPr>
+        <w:pStyle w:val="ListParagraph"/>
+        <w:numPr>
+          <w:ilvl w:val="0"/>
+          <w:numId w:val="28"/>
+        </w:numPr>
+        <w:spacing w:after="160" w:line="259" w:lineRule="auto"/>
+        <w:rPr>
+          <w:b/>
+          <w:bCs/>
+        </w:rPr>
+      </w:pPr>
+      <w:r>
+        <w:rPr>
+          <w:b/>
+          <w:bCs/>
+        </w:rPr>
+        <w:t>Layman’s Terms</w:t>
+      </w:r>
+      <w:r>
+        <w:rPr>
+          <w:b/>
+          <w:bCs/>
+        </w:rPr>
+        <w:t>:</w:t>
+      </w:r>
+      <w:r>
+        <w:rPr>
+          <w:b/>
+          <w:bCs/>
+        </w:rPr>
+        <w:t xml:space="preserve"> </w:t>
+      </w:r>
+      <w:r>
+        <w:t xml:space="preserve">A </w:t>
+      </w:r>
+      <w:r>
+        <w:t xml:space="preserve">movie can have </w:t>
+      </w:r>
+      <w:r>
+        <w:t xml:space="preserve">many </w:t>
+      </w:r>
+      <w:r>
+        <w:t>cast members.</w:t>
+      </w:r>
+    </w:p>
+    <w:p>
+      <w:pPr>
+        <w:pStyle w:val="ListParagraph"/>
+        <w:numPr>
+          <w:ilvl w:val="0"/>
+          <w:numId w:val="28"/>
+        </w:numPr>
+        <w:spacing w:after="160" w:line="259" w:lineRule="auto"/>
+      </w:pPr>
+      <w:r>
+        <w:rPr>
+          <w:b/>
+          <w:bCs/>
+        </w:rPr>
+        <w:t xml:space="preserve">Cardinality: </w:t>
+      </w:r>
+      <w:r>
+        <w:t xml:space="preserve">This is a one-to-many relationship. </w:t>
+      </w:r>
+    </w:p>
+    <w:p>
+      <w:pPr>
+        <w:pStyle w:val="ListParagraph"/>
+        <w:numPr>
+          <w:ilvl w:val="0"/>
+          <w:numId w:val="28"/>
+        </w:numPr>
+        <w:spacing w:after="160" w:line="259" w:lineRule="auto"/>
+      </w:pPr>
+      <w:r>
+        <w:rPr>
+          <w:b/>
+          <w:bCs/>
+        </w:rPr>
+        <w:t>Parent Entit</w:t>
+      </w:r>
+      <w:r>
+        <w:rPr>
+          <w:b/>
+          <w:bCs/>
+        </w:rPr>
+        <w:t xml:space="preserve">y: </w:t>
+      </w:r>
+      <w:r>
+        <w:t>Movie</w:t>
+      </w:r>
+    </w:p>
+    <w:p>
+      <w:pPr>
+        <w:pStyle w:val="ListParagraph"/>
+        <w:numPr>
+          <w:ilvl w:val="0"/>
+          <w:numId w:val="28"/>
+        </w:numPr>
+        <w:spacing w:after="160" w:line="259" w:lineRule="auto"/>
+      </w:pPr>
+      <w:r>
+        <w:rPr>
+          <w:b/>
+          <w:bCs/>
+        </w:rPr>
+        <w:t>Child Entity</w:t>
+      </w:r>
+      <w:r>
+        <w:t>: Movie Cast Member</w:t>
+      </w:r>
+    </w:p>
+    <w:p>
+      <w:pPr>
+        <w:pStyle w:val="ListParagraph"/>
+        <w:numPr>
+          <w:ilvl w:val="0"/>
+          <w:numId w:val="28"/>
+        </w:numPr>
+        <w:spacing w:after="160" w:line="259" w:lineRule="auto"/>
+      </w:pPr>
+      <w:r>
+        <w:rPr>
+          <w:b/>
+          <w:bCs/>
+        </w:rPr>
+        <w:lastRenderedPageBreak/>
+        <w:t>Participation:</w:t>
+      </w:r>
+      <w:r>
+        <w:t xml:space="preserve"> The Movie Cast Member (being the child entity) has </w:t>
+      </w:r>
+      <w:r>
+        <w:rPr>
+          <w:b/>
+          <w:bCs/>
+        </w:rPr>
+        <w:t xml:space="preserve">total </w:t>
+      </w:r>
+      <w:r>
+        <w:rPr>
+          <w:b/>
+          <w:bCs/>
+        </w:rPr>
+        <w:t>participation</w:t>
+      </w:r>
+      <w:r>
+        <w:t xml:space="preserve"> in the relationship, and the </w:t>
+      </w:r>
+      <w:r>
+        <w:t xml:space="preserve">Movie </w:t>
+      </w:r>
+      <w:r>
+        <w:t xml:space="preserve">(being the parent entity) has </w:t>
+      </w:r>
+      <w:r>
+        <w:rPr>
+          <w:b/>
+          <w:bCs/>
+        </w:rPr>
+        <w:t>partial participation</w:t>
+      </w:r>
+      <w:r>
+        <w:t xml:space="preserve"> in the relationship.</w:t>
+      </w:r>
+    </w:p>
+    <w:p>
+      <w:pPr>
+        <w:pStyle w:val="ListParagraph"/>
+        <w:numPr>
+          <w:ilvl w:val="0"/>
+          <w:numId w:val="28"/>
+        </w:numPr>
+        <w:spacing w:after="160" w:line="259" w:lineRule="auto"/>
+      </w:pPr>
+      <w:r>
+        <w:rPr>
+          <w:b/>
+          <w:bCs/>
+        </w:rPr>
+        <w:t>Identification:</w:t>
+      </w:r>
+      <w:r>
+        <w:t xml:space="preserve"> This relationship is a</w:t>
+      </w:r>
+      <w:r>
+        <w:t>n</w:t>
+      </w:r>
+      <w:r>
+        <w:rPr>
+          <w:b/>
+          <w:bCs/>
+        </w:rPr>
+        <w:t xml:space="preserve"> </w:t>
+      </w:r>
+      <w:r>
+        <w:rPr>
+          <w:b/>
+          <w:bCs/>
+        </w:rPr>
+        <w:t>identifying</w:t>
+      </w:r>
+      <w:r>
+        <w:t xml:space="preserve"> relationship.  The </w:t>
+      </w:r>
+      <w:r>
+        <w:t>MovieId</w:t>
+      </w:r>
+      <w:bookmarkStart w:id="28" w:name="_GoBack"/>
+      <w:bookmarkEnd w:id="28"/>
+      <w:r>
+        <w:t xml:space="preserve"> is a part of the MovieCastMember’s Primary Key.</w:t>
+      </w:r>
+    </w:p>
+    <w:p/>
+    <w:p>
+      <w:pPr>
+        <w:pStyle w:val="Heading4"/>
+        <w:numPr>
+          <w:ilvl w:val="3"/>
+          <w:numId w:val="29"/>
+        </w:numPr>
+      </w:pPr>
+      <w:r>
+        <w:t>MovieCrewMember to FilmMember</w:t>
+      </w:r>
+    </w:p>
+    <w:p>
+      <w:pPr>
+        <w:pStyle w:val="Heading4"/>
+        <w:numPr>
+          <w:ilvl w:val="3"/>
+          <w:numId w:val="29"/>
+        </w:numPr>
+      </w:pPr>
+      <w:r>
+        <w:t>MovieCrewMember to FilmRole</w:t>
+      </w:r>
+    </w:p>
+    <w:p>
+      <w:pPr>
+        <w:pStyle w:val="Heading4"/>
+        <w:numPr>
+          <w:ilvl w:val="3"/>
+          <w:numId w:val="29"/>
+        </w:numPr>
+      </w:pPr>
+      <w:r>
+        <w:t>MovieCrewMember to Movie</w:t>
+      </w:r>
+    </w:p>
+    <w:p>
+      <w:pPr>
+        <w:pStyle w:val="Heading4"/>
+        <w:numPr>
+          <w:ilvl w:val="3"/>
+          <w:numId w:val="29"/>
+        </w:numPr>
+      </w:pPr>
+      <w:r>
+        <w:t>MovieImage to ImageType</w:t>
+      </w:r>
+    </w:p>
+    <w:p>
+      <w:pPr>
+        <w:pStyle w:val="Heading4"/>
+        <w:numPr>
+          <w:ilvl w:val="3"/>
+          <w:numId w:val="29"/>
+        </w:numPr>
+      </w:pPr>
+      <w:r>
+        <w:t>MovieImage to Movie</w:t>
+      </w:r>
+    </w:p>
+    <w:p>
+      <w:pPr>
+        <w:pStyle w:val="Heading4"/>
+        <w:numPr>
+          <w:ilvl w:val="3"/>
+          <w:numId w:val="29"/>
+        </w:numPr>
+      </w:pPr>
+      <w:r>
+        <w:t>MovieUserReview to Movie</w:t>
+      </w:r>
+    </w:p>
+    <w:p>
+      <w:pPr>
+        <w:pStyle w:val="Heading4"/>
+        <w:numPr>
+          <w:ilvl w:val="3"/>
+          <w:numId w:val="29"/>
+        </w:numPr>
+      </w:pPr>
+      <w:r>
+        <w:t>MovieUserReview to User</w:t>
+      </w:r>
+    </w:p>
+    <w:p>
+      <w:pPr>
+        <w:pStyle w:val="Heading4"/>
+        <w:numPr>
+          <w:ilvl w:val="3"/>
+          <w:numId w:val="29"/>
+        </w:numPr>
+      </w:pPr>
+      <w:r>
+        <w:t>MovieUserReviewHelpful to MovieUserReview</w:t>
+      </w:r>
+    </w:p>
+    <w:p>
+      <w:pPr>
+        <w:pStyle w:val="Heading4"/>
+        <w:numPr>
+          <w:ilvl w:val="3"/>
+          <w:numId w:val="29"/>
+        </w:numPr>
+      </w:pPr>
+      <w:r>
+        <w:t>MovieUserReviewHelpful to User</w:t>
+      </w:r>
+    </w:p>
+    <w:p>
+      <w:pPr>
+        <w:pStyle w:val="Heading4"/>
+        <w:numPr>
+          <w:ilvl w:val="3"/>
+          <w:numId w:val="29"/>
+        </w:numPr>
+      </w:pPr>
+      <w:r>
+        <w:t>User to UserRole</w:t>
       </w:r>
     </w:p>
     <w:p>
@@ -11532,7 +14329,7 @@
         <w:pStyle w:val="Heading3"/>
         <w:numPr>
           <w:ilvl w:val="2"/>
-          <w:numId w:val="27"/>
+          <w:numId w:val="29"/>
         </w:numPr>
         <w:ind w:left="1260"/>
         <w:rPr>
@@ -11541,8 +14338,6 @@
           <w:szCs w:val="24"/>
         </w:rPr>
       </w:pPr>
-      <w:bookmarkStart w:id="27" w:name="_Toc516748835"/>
-      <w:bookmarkStart w:id="28" w:name="_Toc516748923"/>
       <w:r>
         <w:rPr>
           <w:rFonts w:ascii="Times New Roman" w:hAnsi="Times New Roman" w:cs="Times New Roman"/>
@@ -11551,8 +14346,8 @@
         </w:rPr>
         <w:t>E/R Diagram</w:t>
       </w:r>
+      <w:bookmarkEnd w:id="26"/>
       <w:bookmarkEnd w:id="27"/>
-      <w:bookmarkEnd w:id="28"/>
     </w:p>
     <w:p>
       <w:pPr>
@@ -11579,7 +14374,7 @@
         <w:pStyle w:val="Heading2"/>
         <w:numPr>
           <w:ilvl w:val="1"/>
-          <w:numId w:val="27"/>
+          <w:numId w:val="29"/>
         </w:numPr>
         <w:tabs>
           <w:tab w:val="left" w:pos="900"/>
@@ -11611,7 +14406,7 @@
         <w:pStyle w:val="Heading3"/>
         <w:numPr>
           <w:ilvl w:val="2"/>
-          <w:numId w:val="27"/>
+          <w:numId w:val="29"/>
         </w:numPr>
         <w:ind w:left="1260"/>
         <w:rPr>
@@ -12940,6 +15735,7 @@
                 <w:sz w:val="18"/>
                 <w:szCs w:val="18"/>
               </w:rPr>
+              <w:lastRenderedPageBreak/>
               <w:t>ShowName</w:t>
             </w:r>
           </w:p>
@@ -13543,7 +16339,6 @@
                 <w:sz w:val="18"/>
                 <w:szCs w:val="18"/>
               </w:rPr>
-              <w:lastRenderedPageBreak/>
               <w:t>AwardShowId</w:t>
             </w:r>
           </w:p>
@@ -17403,6 +20198,7 @@
                 <w:sz w:val="18"/>
                 <w:szCs w:val="18"/>
               </w:rPr>
+              <w:lastRenderedPageBreak/>
               <w:t>RoleName</w:t>
             </w:r>
           </w:p>
@@ -17805,7 +20601,6 @@
                 <w:sz w:val="18"/>
                 <w:szCs w:val="18"/>
               </w:rPr>
-              <w:lastRenderedPageBreak/>
               <w:t>Id</w:t>
             </w:r>
           </w:p>
@@ -21655,6 +24450,7 @@
                 <w:sz w:val="18"/>
                 <w:szCs w:val="18"/>
               </w:rPr>
+              <w:lastRenderedPageBreak/>
               <w:t>LanguageIsoCode</w:t>
             </w:r>
           </w:p>
@@ -22077,7 +24873,6 @@
                 <w:sz w:val="18"/>
                 <w:szCs w:val="18"/>
               </w:rPr>
-              <w:lastRenderedPageBreak/>
               <w:t>ActorFilmMemberId</w:t>
             </w:r>
           </w:p>
@@ -26379,6 +29174,7 @@
                 <w:sz w:val="18"/>
                 <w:szCs w:val="18"/>
               </w:rPr>
+              <w:lastRenderedPageBreak/>
               <w:t>IsHelpful</w:t>
             </w:r>
           </w:p>
@@ -26781,7 +29577,6 @@
                 <w:sz w:val="18"/>
                 <w:szCs w:val="18"/>
               </w:rPr>
-              <w:lastRenderedPageBreak/>
               <w:t>Code</w:t>
             </w:r>
           </w:p>
@@ -29192,7 +31987,7 @@
         <w:pStyle w:val="Heading3"/>
         <w:numPr>
           <w:ilvl w:val="2"/>
-          <w:numId w:val="27"/>
+          <w:numId w:val="29"/>
         </w:numPr>
         <w:ind w:left="1260"/>
         <w:rPr>
@@ -29237,7 +32032,7 @@
         <w:pStyle w:val="Heading3"/>
         <w:numPr>
           <w:ilvl w:val="2"/>
-          <w:numId w:val="27"/>
+          <w:numId w:val="29"/>
         </w:numPr>
         <w:ind w:left="1260"/>
         <w:rPr>
@@ -29254,6 +32049,7 @@
           <w:sz w:val="24"/>
           <w:szCs w:val="24"/>
         </w:rPr>
+        <w:lastRenderedPageBreak/>
         <w:t>Operational Rules</w:t>
       </w:r>
       <w:bookmarkEnd w:id="35"/>
@@ -29310,7 +32106,6 @@
           <w:sz w:val="20"/>
           <w:szCs w:val="28"/>
         </w:rPr>
-        <w:lastRenderedPageBreak/>
         <w:t>UserName constraints</w:t>
       </w:r>
     </w:p>
@@ -29319,7 +32114,7 @@
         <w:pStyle w:val="Heading3"/>
         <w:numPr>
           <w:ilvl w:val="2"/>
-          <w:numId w:val="27"/>
+          <w:numId w:val="29"/>
         </w:numPr>
         <w:ind w:left="1260"/>
         <w:rPr>
@@ -29386,7 +32181,7 @@
         <w:pStyle w:val="Heading2"/>
         <w:numPr>
           <w:ilvl w:val="1"/>
-          <w:numId w:val="27"/>
+          <w:numId w:val="29"/>
         </w:numPr>
         <w:tabs>
           <w:tab w:val="left" w:pos="900"/>
@@ -29576,6 +32371,7 @@
         <w:rPr>
           <w:noProof/>
         </w:rPr>
+        <w:lastRenderedPageBreak/>
         <w:drawing>
           <wp:inline distT="0" distB="0" distL="0" distR="0" wp14:anchorId="6F083838" wp14:editId="6588228C">
             <wp:extent cx="5675453" cy="947122"/>
@@ -29632,7 +32428,6 @@
         </w:numPr>
       </w:pPr>
       <w:r>
-        <w:lastRenderedPageBreak/>
         <w:t xml:space="preserve">Note that we would normally not want to share the </w:t>
       </w:r>
       <w:r>
@@ -29717,6 +32512,7 @@
         <w:rPr>
           <w:noProof/>
         </w:rPr>
+        <w:lastRenderedPageBreak/>
         <w:drawing>
           <wp:inline distT="0" distB="0" distL="0" distR="0" wp14:anchorId="3783133C" wp14:editId="58AA7163">
             <wp:extent cx="5808543" cy="3001701"/>
@@ -29775,27 +32571,24 @@
         <w:t xml:space="preserve">  The example below shows how an AwardShowInstance is added in MovieDbLite utilizing Entity Framework’s DbContext object (see MovieDbLiteContext _context).  </w:t>
       </w:r>
       <w:r>
-        <w:t xml:space="preserve">The new instance is added to the database by simply adding it to the context’s collection (via Add method), and then calling </w:t>
-      </w:r>
-      <w:r>
+        <w:t>The new instance is added to the database by simply adding it to the context’s collection (via Add method), and then calling SaveChangesAsync() against the context.</w:t>
+      </w:r>
+      <w:r>
+        <w:t xml:space="preserve">  No raw SQL is used in this operation, and </w:t>
+      </w:r>
+      <w:r>
+        <w:t>consequently</w:t>
+      </w:r>
+      <w:r>
+        <w:t xml:space="preserve"> there is no SQL injection risk.</w:t>
+      </w:r>
+    </w:p>
+    <w:p>
+      <w:r>
+        <w:rPr>
+          <w:noProof/>
+        </w:rPr>
         <w:lastRenderedPageBreak/>
-        <w:t>SaveChangesAsync() against the context.</w:t>
-      </w:r>
-      <w:r>
-        <w:t xml:space="preserve">  No raw SQL is used in this operation, and </w:t>
-      </w:r>
-      <w:r>
-        <w:t>consequently</w:t>
-      </w:r>
-      <w:r>
-        <w:t xml:space="preserve"> there is no SQL injection risk.</w:t>
-      </w:r>
-    </w:p>
-    <w:p>
-      <w:r>
-        <w:rPr>
-          <w:noProof/>
-        </w:rPr>
         <w:drawing>
           <wp:inline distT="0" distB="0" distL="0" distR="0" wp14:anchorId="1F0B2E25" wp14:editId="0FB72457">
             <wp:extent cx="5876226" cy="2746264"/>
@@ -34030,6 +36823,119 @@
     </w:lvl>
   </w:abstractNum>
   <w:abstractNum w:abstractNumId="14" w15:restartNumberingAfterBreak="0">
+    <w:nsid w:val="4A5906F9"/>
+    <w:multiLevelType w:val="hybridMultilevel"/>
+    <w:tmpl w:val="A27887A0"/>
+    <w:lvl w:ilvl="0" w:tplc="04090001">
+      <w:start w:val="1"/>
+      <w:numFmt w:val="bullet"/>
+      <w:lvlText w:val=""/>
+      <w:lvlJc w:val="left"/>
+      <w:pPr>
+        <w:ind w:left="720" w:hanging="360"/>
+      </w:pPr>
+      <w:rPr>
+        <w:rFonts w:ascii="Symbol" w:hAnsi="Symbol" w:hint="default"/>
+      </w:rPr>
+    </w:lvl>
+    <w:lvl w:ilvl="1" w:tplc="04090003">
+      <w:start w:val="1"/>
+      <w:numFmt w:val="bullet"/>
+      <w:lvlText w:val="o"/>
+      <w:lvlJc w:val="left"/>
+      <w:pPr>
+        <w:ind w:left="1440" w:hanging="360"/>
+      </w:pPr>
+      <w:rPr>
+        <w:rFonts w:ascii="Courier New" w:hAnsi="Courier New" w:cs="Courier New" w:hint="default"/>
+      </w:rPr>
+    </w:lvl>
+    <w:lvl w:ilvl="2" w:tplc="04090005" w:tentative="1">
+      <w:start w:val="1"/>
+      <w:numFmt w:val="bullet"/>
+      <w:lvlText w:val=""/>
+      <w:lvlJc w:val="left"/>
+      <w:pPr>
+        <w:ind w:left="2160" w:hanging="360"/>
+      </w:pPr>
+      <w:rPr>
+        <w:rFonts w:ascii="Wingdings" w:hAnsi="Wingdings" w:hint="default"/>
+      </w:rPr>
+    </w:lvl>
+    <w:lvl w:ilvl="3" w:tplc="04090001" w:tentative="1">
+      <w:start w:val="1"/>
+      <w:numFmt w:val="bullet"/>
+      <w:lvlText w:val=""/>
+      <w:lvlJc w:val="left"/>
+      <w:pPr>
+        <w:ind w:left="2880" w:hanging="360"/>
+      </w:pPr>
+      <w:rPr>
+        <w:rFonts w:ascii="Symbol" w:hAnsi="Symbol" w:hint="default"/>
+      </w:rPr>
+    </w:lvl>
+    <w:lvl w:ilvl="4" w:tplc="04090003" w:tentative="1">
+      <w:start w:val="1"/>
+      <w:numFmt w:val="bullet"/>
+      <w:lvlText w:val="o"/>
+      <w:lvlJc w:val="left"/>
+      <w:pPr>
+        <w:ind w:left="3600" w:hanging="360"/>
+      </w:pPr>
+      <w:rPr>
+        <w:rFonts w:ascii="Courier New" w:hAnsi="Courier New" w:cs="Courier New" w:hint="default"/>
+      </w:rPr>
+    </w:lvl>
+    <w:lvl w:ilvl="5" w:tplc="04090005" w:tentative="1">
+      <w:start w:val="1"/>
+      <w:numFmt w:val="bullet"/>
+      <w:lvlText w:val=""/>
+      <w:lvlJc w:val="left"/>
+      <w:pPr>
+        <w:ind w:left="4320" w:hanging="360"/>
+      </w:pPr>
+      <w:rPr>
+        <w:rFonts w:ascii="Wingdings" w:hAnsi="Wingdings" w:hint="default"/>
+      </w:rPr>
+    </w:lvl>
+    <w:lvl w:ilvl="6" w:tplc="04090001" w:tentative="1">
+      <w:start w:val="1"/>
+      <w:numFmt w:val="bullet"/>
+      <w:lvlText w:val=""/>
+      <w:lvlJc w:val="left"/>
+      <w:pPr>
+        <w:ind w:left="5040" w:hanging="360"/>
+      </w:pPr>
+      <w:rPr>
+        <w:rFonts w:ascii="Symbol" w:hAnsi="Symbol" w:hint="default"/>
+      </w:rPr>
+    </w:lvl>
+    <w:lvl w:ilvl="7" w:tplc="04090003" w:tentative="1">
+      <w:start w:val="1"/>
+      <w:numFmt w:val="bullet"/>
+      <w:lvlText w:val="o"/>
+      <w:lvlJc w:val="left"/>
+      <w:pPr>
+        <w:ind w:left="5760" w:hanging="360"/>
+      </w:pPr>
+      <w:rPr>
+        <w:rFonts w:ascii="Courier New" w:hAnsi="Courier New" w:cs="Courier New" w:hint="default"/>
+      </w:rPr>
+    </w:lvl>
+    <w:lvl w:ilvl="8" w:tplc="04090005" w:tentative="1">
+      <w:start w:val="1"/>
+      <w:numFmt w:val="bullet"/>
+      <w:lvlText w:val=""/>
+      <w:lvlJc w:val="left"/>
+      <w:pPr>
+        <w:ind w:left="6480" w:hanging="360"/>
+      </w:pPr>
+      <w:rPr>
+        <w:rFonts w:ascii="Wingdings" w:hAnsi="Wingdings" w:hint="default"/>
+      </w:rPr>
+    </w:lvl>
+  </w:abstractNum>
+  <w:abstractNum w:abstractNumId="15" w15:restartNumberingAfterBreak="0">
     <w:nsid w:val="4DE34894"/>
     <w:multiLevelType w:val="multilevel"/>
     <w:tmpl w:val="CB08A4B8"/>
@@ -34150,7 +37056,7 @@
       </w:rPr>
     </w:lvl>
   </w:abstractNum>
-  <w:abstractNum w:abstractNumId="15" w15:restartNumberingAfterBreak="0">
+  <w:abstractNum w:abstractNumId="16" w15:restartNumberingAfterBreak="0">
     <w:nsid w:val="4DE35120"/>
     <w:multiLevelType w:val="multilevel"/>
     <w:tmpl w:val="F5D0E6E4"/>
@@ -34263,7 +37169,120 @@
       </w:rPr>
     </w:lvl>
   </w:abstractNum>
-  <w:abstractNum w:abstractNumId="16" w15:restartNumberingAfterBreak="0">
+  <w:abstractNum w:abstractNumId="17" w15:restartNumberingAfterBreak="0">
+    <w:nsid w:val="53553275"/>
+    <w:multiLevelType w:val="hybridMultilevel"/>
+    <w:tmpl w:val="C0DC5A24"/>
+    <w:lvl w:ilvl="0" w:tplc="04090001">
+      <w:start w:val="1"/>
+      <w:numFmt w:val="bullet"/>
+      <w:lvlText w:val=""/>
+      <w:lvlJc w:val="left"/>
+      <w:pPr>
+        <w:ind w:left="720" w:hanging="360"/>
+      </w:pPr>
+      <w:rPr>
+        <w:rFonts w:ascii="Symbol" w:hAnsi="Symbol" w:hint="default"/>
+      </w:rPr>
+    </w:lvl>
+    <w:lvl w:ilvl="1" w:tplc="04090003" w:tentative="1">
+      <w:start w:val="1"/>
+      <w:numFmt w:val="bullet"/>
+      <w:lvlText w:val="o"/>
+      <w:lvlJc w:val="left"/>
+      <w:pPr>
+        <w:ind w:left="1440" w:hanging="360"/>
+      </w:pPr>
+      <w:rPr>
+        <w:rFonts w:ascii="Courier New" w:hAnsi="Courier New" w:cs="Courier New" w:hint="default"/>
+      </w:rPr>
+    </w:lvl>
+    <w:lvl w:ilvl="2" w:tplc="04090005" w:tentative="1">
+      <w:start w:val="1"/>
+      <w:numFmt w:val="bullet"/>
+      <w:lvlText w:val=""/>
+      <w:lvlJc w:val="left"/>
+      <w:pPr>
+        <w:ind w:left="2160" w:hanging="360"/>
+      </w:pPr>
+      <w:rPr>
+        <w:rFonts w:ascii="Wingdings" w:hAnsi="Wingdings" w:hint="default"/>
+      </w:rPr>
+    </w:lvl>
+    <w:lvl w:ilvl="3" w:tplc="04090001" w:tentative="1">
+      <w:start w:val="1"/>
+      <w:numFmt w:val="bullet"/>
+      <w:lvlText w:val=""/>
+      <w:lvlJc w:val="left"/>
+      <w:pPr>
+        <w:ind w:left="2880" w:hanging="360"/>
+      </w:pPr>
+      <w:rPr>
+        <w:rFonts w:ascii="Symbol" w:hAnsi="Symbol" w:hint="default"/>
+      </w:rPr>
+    </w:lvl>
+    <w:lvl w:ilvl="4" w:tplc="04090003" w:tentative="1">
+      <w:start w:val="1"/>
+      <w:numFmt w:val="bullet"/>
+      <w:lvlText w:val="o"/>
+      <w:lvlJc w:val="left"/>
+      <w:pPr>
+        <w:ind w:left="3600" w:hanging="360"/>
+      </w:pPr>
+      <w:rPr>
+        <w:rFonts w:ascii="Courier New" w:hAnsi="Courier New" w:cs="Courier New" w:hint="default"/>
+      </w:rPr>
+    </w:lvl>
+    <w:lvl w:ilvl="5" w:tplc="04090005" w:tentative="1">
+      <w:start w:val="1"/>
+      <w:numFmt w:val="bullet"/>
+      <w:lvlText w:val=""/>
+      <w:lvlJc w:val="left"/>
+      <w:pPr>
+        <w:ind w:left="4320" w:hanging="360"/>
+      </w:pPr>
+      <w:rPr>
+        <w:rFonts w:ascii="Wingdings" w:hAnsi="Wingdings" w:hint="default"/>
+      </w:rPr>
+    </w:lvl>
+    <w:lvl w:ilvl="6" w:tplc="04090001" w:tentative="1">
+      <w:start w:val="1"/>
+      <w:numFmt w:val="bullet"/>
+      <w:lvlText w:val=""/>
+      <w:lvlJc w:val="left"/>
+      <w:pPr>
+        <w:ind w:left="5040" w:hanging="360"/>
+      </w:pPr>
+      <w:rPr>
+        <w:rFonts w:ascii="Symbol" w:hAnsi="Symbol" w:hint="default"/>
+      </w:rPr>
+    </w:lvl>
+    <w:lvl w:ilvl="7" w:tplc="04090003" w:tentative="1">
+      <w:start w:val="1"/>
+      <w:numFmt w:val="bullet"/>
+      <w:lvlText w:val="o"/>
+      <w:lvlJc w:val="left"/>
+      <w:pPr>
+        <w:ind w:left="5760" w:hanging="360"/>
+      </w:pPr>
+      <w:rPr>
+        <w:rFonts w:ascii="Courier New" w:hAnsi="Courier New" w:cs="Courier New" w:hint="default"/>
+      </w:rPr>
+    </w:lvl>
+    <w:lvl w:ilvl="8" w:tplc="04090005" w:tentative="1">
+      <w:start w:val="1"/>
+      <w:numFmt w:val="bullet"/>
+      <w:lvlText w:val=""/>
+      <w:lvlJc w:val="left"/>
+      <w:pPr>
+        <w:ind w:left="6480" w:hanging="360"/>
+      </w:pPr>
+      <w:rPr>
+        <w:rFonts w:ascii="Wingdings" w:hAnsi="Wingdings" w:hint="default"/>
+      </w:rPr>
+    </w:lvl>
+  </w:abstractNum>
+  <w:abstractNum w:abstractNumId="18" w15:restartNumberingAfterBreak="0">
     <w:nsid w:val="584F10B1"/>
     <w:multiLevelType w:val="hybridMultilevel"/>
     <w:tmpl w:val="16DAF496"/>
@@ -34376,7 +37395,120 @@
       </w:rPr>
     </w:lvl>
   </w:abstractNum>
-  <w:abstractNum w:abstractNumId="17" w15:restartNumberingAfterBreak="0">
+  <w:abstractNum w:abstractNumId="19" w15:restartNumberingAfterBreak="0">
+    <w:nsid w:val="58CB2E7D"/>
+    <w:multiLevelType w:val="multilevel"/>
+    <w:tmpl w:val="415CEB40"/>
+    <w:lvl w:ilvl="0">
+      <w:start w:val="3"/>
+      <w:numFmt w:val="decimal"/>
+      <w:lvlText w:val="%1"/>
+      <w:lvlJc w:val="left"/>
+      <w:pPr>
+        <w:ind w:left="810" w:hanging="810"/>
+      </w:pPr>
+      <w:rPr>
+        <w:rFonts w:hint="default"/>
+      </w:rPr>
+    </w:lvl>
+    <w:lvl w:ilvl="1">
+      <w:start w:val="4"/>
+      <w:numFmt w:val="decimal"/>
+      <w:lvlText w:val="%1.%2"/>
+      <w:lvlJc w:val="left"/>
+      <w:pPr>
+        <w:ind w:left="810" w:hanging="810"/>
+      </w:pPr>
+      <w:rPr>
+        <w:rFonts w:hint="default"/>
+      </w:rPr>
+    </w:lvl>
+    <w:lvl w:ilvl="2">
+      <w:start w:val="6"/>
+      <w:numFmt w:val="decimal"/>
+      <w:lvlText w:val="%1.%2.%3"/>
+      <w:lvlJc w:val="left"/>
+      <w:pPr>
+        <w:ind w:left="810" w:hanging="810"/>
+      </w:pPr>
+      <w:rPr>
+        <w:rFonts w:hint="default"/>
+      </w:rPr>
+    </w:lvl>
+    <w:lvl w:ilvl="3">
+      <w:start w:val="2"/>
+      <w:numFmt w:val="decimal"/>
+      <w:lvlText w:val="%1.%2.%3.%4"/>
+      <w:lvlJc w:val="left"/>
+      <w:pPr>
+        <w:ind w:left="1080" w:hanging="1080"/>
+      </w:pPr>
+      <w:rPr>
+        <w:rFonts w:hint="default"/>
+      </w:rPr>
+    </w:lvl>
+    <w:lvl w:ilvl="4">
+      <w:start w:val="1"/>
+      <w:numFmt w:val="decimal"/>
+      <w:lvlText w:val="%1.%2.%3.%4.%5"/>
+      <w:lvlJc w:val="left"/>
+      <w:pPr>
+        <w:ind w:left="1080" w:hanging="1080"/>
+      </w:pPr>
+      <w:rPr>
+        <w:rFonts w:hint="default"/>
+      </w:rPr>
+    </w:lvl>
+    <w:lvl w:ilvl="5">
+      <w:start w:val="1"/>
+      <w:numFmt w:val="decimal"/>
+      <w:lvlText w:val="%1.%2.%3.%4.%5.%6"/>
+      <w:lvlJc w:val="left"/>
+      <w:pPr>
+        <w:ind w:left="1440" w:hanging="1440"/>
+      </w:pPr>
+      <w:rPr>
+        <w:rFonts w:hint="default"/>
+      </w:rPr>
+    </w:lvl>
+    <w:lvl w:ilvl="6">
+      <w:start w:val="1"/>
+      <w:numFmt w:val="decimal"/>
+      <w:lvlText w:val="%1.%2.%3.%4.%5.%6.%7"/>
+      <w:lvlJc w:val="left"/>
+      <w:pPr>
+        <w:ind w:left="1440" w:hanging="1440"/>
+      </w:pPr>
+      <w:rPr>
+        <w:rFonts w:hint="default"/>
+      </w:rPr>
+    </w:lvl>
+    <w:lvl w:ilvl="7">
+      <w:start w:val="1"/>
+      <w:numFmt w:val="decimal"/>
+      <w:lvlText w:val="%1.%2.%3.%4.%5.%6.%7.%8"/>
+      <w:lvlJc w:val="left"/>
+      <w:pPr>
+        <w:ind w:left="1800" w:hanging="1800"/>
+      </w:pPr>
+      <w:rPr>
+        <w:rFonts w:hint="default"/>
+      </w:rPr>
+    </w:lvl>
+    <w:lvl w:ilvl="8">
+      <w:start w:val="1"/>
+      <w:numFmt w:val="decimal"/>
+      <w:lvlText w:val="%1.%2.%3.%4.%5.%6.%7.%8.%9"/>
+      <w:lvlJc w:val="left"/>
+      <w:pPr>
+        <w:ind w:left="2160" w:hanging="2160"/>
+      </w:pPr>
+      <w:rPr>
+        <w:rFonts w:hint="default"/>
+      </w:rPr>
+    </w:lvl>
+  </w:abstractNum>
+  <w:abstractNum w:abstractNumId="20" w15:restartNumberingAfterBreak="0">
     <w:nsid w:val="5AA24BDA"/>
     <w:multiLevelType w:val="hybridMultilevel"/>
     <w:tmpl w:val="11740822"/>
@@ -34465,7 +37597,7 @@
       </w:pPr>
     </w:lvl>
   </w:abstractNum>
-  <w:abstractNum w:abstractNumId="18" w15:restartNumberingAfterBreak="0">
+  <w:abstractNum w:abstractNumId="21" w15:restartNumberingAfterBreak="0">
     <w:nsid w:val="5B451FA2"/>
     <w:multiLevelType w:val="multilevel"/>
     <w:tmpl w:val="B942CF7C"/>
@@ -34556,7 +37688,7 @@
       </w:pPr>
     </w:lvl>
   </w:abstractNum>
-  <w:abstractNum w:abstractNumId="19" w15:restartNumberingAfterBreak="0">
+  <w:abstractNum w:abstractNumId="22" w15:restartNumberingAfterBreak="0">
     <w:nsid w:val="5C13188A"/>
     <w:multiLevelType w:val="hybridMultilevel"/>
     <w:tmpl w:val="30FE0D8A"/>
@@ -34645,7 +37777,7 @@
       </w:pPr>
     </w:lvl>
   </w:abstractNum>
-  <w:abstractNum w:abstractNumId="20" w15:restartNumberingAfterBreak="0">
+  <w:abstractNum w:abstractNumId="23" w15:restartNumberingAfterBreak="0">
     <w:nsid w:val="5C765233"/>
     <w:multiLevelType w:val="multilevel"/>
     <w:tmpl w:val="6EF423AC"/>
@@ -34758,7 +37890,7 @@
       </w:rPr>
     </w:lvl>
   </w:abstractNum>
-  <w:abstractNum w:abstractNumId="21" w15:restartNumberingAfterBreak="0">
+  <w:abstractNum w:abstractNumId="24" w15:restartNumberingAfterBreak="0">
     <w:nsid w:val="676C613F"/>
     <w:multiLevelType w:val="hybridMultilevel"/>
     <w:tmpl w:val="4044E232"/>
@@ -34847,7 +37979,7 @@
       </w:pPr>
     </w:lvl>
   </w:abstractNum>
-  <w:abstractNum w:abstractNumId="22" w15:restartNumberingAfterBreak="0">
+  <w:abstractNum w:abstractNumId="25" w15:restartNumberingAfterBreak="0">
     <w:nsid w:val="69A9478B"/>
     <w:multiLevelType w:val="hybridMultilevel"/>
     <w:tmpl w:val="DF3C96D6"/>
@@ -34960,7 +38092,7 @@
       </w:rPr>
     </w:lvl>
   </w:abstractNum>
-  <w:abstractNum w:abstractNumId="23" w15:restartNumberingAfterBreak="0">
+  <w:abstractNum w:abstractNumId="26" w15:restartNumberingAfterBreak="0">
     <w:nsid w:val="725D299C"/>
     <w:multiLevelType w:val="multilevel"/>
     <w:tmpl w:val="FB882540"/>
@@ -35073,7 +38205,7 @@
       </w:rPr>
     </w:lvl>
   </w:abstractNum>
-  <w:abstractNum w:abstractNumId="24" w15:restartNumberingAfterBreak="0">
+  <w:abstractNum w:abstractNumId="27" w15:restartNumberingAfterBreak="0">
     <w:nsid w:val="74C45122"/>
     <w:multiLevelType w:val="multilevel"/>
     <w:tmpl w:val="42CCF6A2"/>
@@ -35186,7 +38318,7 @@
       </w:rPr>
     </w:lvl>
   </w:abstractNum>
-  <w:abstractNum w:abstractNumId="25" w15:restartNumberingAfterBreak="0">
+  <w:abstractNum w:abstractNumId="28" w15:restartNumberingAfterBreak="0">
     <w:nsid w:val="756F7313"/>
     <w:multiLevelType w:val="multilevel"/>
     <w:tmpl w:val="C4301456"/>
@@ -35299,7 +38431,7 @@
       </w:rPr>
     </w:lvl>
   </w:abstractNum>
-  <w:abstractNum w:abstractNumId="26" w15:restartNumberingAfterBreak="0">
+  <w:abstractNum w:abstractNumId="29" w15:restartNumberingAfterBreak="0">
     <w:nsid w:val="7970167D"/>
     <w:multiLevelType w:val="multilevel"/>
     <w:tmpl w:val="CD1AD8DC"/>
@@ -35416,7 +38548,7 @@
     <w:abstractNumId w:val="5"/>
   </w:num>
   <w:num w:numId="2">
-    <w:abstractNumId w:val="18"/>
+    <w:abstractNumId w:val="21"/>
   </w:num>
   <w:num w:numId="3">
     <w:abstractNumId w:val="3"/>
@@ -35425,19 +38557,19 @@
     <w:abstractNumId w:val="11"/>
   </w:num>
   <w:num w:numId="5">
-    <w:abstractNumId w:val="26"/>
+    <w:abstractNumId w:val="29"/>
   </w:num>
   <w:num w:numId="6">
-    <w:abstractNumId w:val="23"/>
+    <w:abstractNumId w:val="26"/>
   </w:num>
   <w:num w:numId="7">
     <w:abstractNumId w:val="7"/>
   </w:num>
   <w:num w:numId="8">
-    <w:abstractNumId w:val="16"/>
+    <w:abstractNumId w:val="18"/>
   </w:num>
   <w:num w:numId="9">
-    <w:abstractNumId w:val="22"/>
+    <w:abstractNumId w:val="25"/>
   </w:num>
   <w:num w:numId="10">
     <w:abstractNumId w:val="4"/>
@@ -35455,7 +38587,7 @@
     <w:abstractNumId w:val="10"/>
   </w:num>
   <w:num w:numId="15">
-    <w:abstractNumId w:val="21"/>
+    <w:abstractNumId w:val="24"/>
   </w:num>
   <w:num w:numId="16">
     <w:abstractNumId w:val="9"/>
@@ -35464,13 +38596,13 @@
     <w:abstractNumId w:val="2"/>
   </w:num>
   <w:num w:numId="18">
-    <w:abstractNumId w:val="14"/>
+    <w:abstractNumId w:val="15"/>
   </w:num>
   <w:num w:numId="19">
-    <w:abstractNumId w:val="24"/>
+    <w:abstractNumId w:val="27"/>
   </w:num>
   <w:num w:numId="20">
-    <w:abstractNumId w:val="17"/>
+    <w:abstractNumId w:val="20"/>
   </w:num>
   <w:num w:numId="21">
     <w:abstractNumId w:val="1"/>
@@ -35479,19 +38611,28 @@
     <w:abstractNumId w:val="6"/>
   </w:num>
   <w:num w:numId="23">
-    <w:abstractNumId w:val="19"/>
+    <w:abstractNumId w:val="22"/>
   </w:num>
   <w:num w:numId="24">
-    <w:abstractNumId w:val="15"/>
+    <w:abstractNumId w:val="16"/>
   </w:num>
   <w:num w:numId="25">
-    <w:abstractNumId w:val="25"/>
+    <w:abstractNumId w:val="28"/>
   </w:num>
   <w:num w:numId="26">
     <w:abstractNumId w:val="8"/>
   </w:num>
   <w:num w:numId="27">
-    <w:abstractNumId w:val="20"/>
+    <w:abstractNumId w:val="23"/>
+  </w:num>
+  <w:num w:numId="28">
+    <w:abstractNumId w:val="14"/>
+  </w:num>
+  <w:num w:numId="29">
+    <w:abstractNumId w:val="19"/>
+  </w:num>
+  <w:num w:numId="30">
+    <w:abstractNumId w:val="17"/>
   </w:num>
   <w:numIdMacAtCleanup w:val="7"/>
 </w:numbering>
@@ -36705,7 +39846,7 @@
 </file>
 
 <file path=customXml/itemProps1.xml><?xml version="1.0" encoding="utf-8"?>
-<ds:datastoreItem xmlns:ds="http://schemas.openxmlformats.org/officeDocument/2006/customXml" ds:itemID="{3056449D-CAFF-4B48-BB92-FA7556CBD56E}">
+<ds:datastoreItem xmlns:ds="http://schemas.openxmlformats.org/officeDocument/2006/customXml" ds:itemID="{B8AC9DB3-ECC5-405C-8B4A-167F7AAD4D61}">
   <ds:schemaRefs>
     <ds:schemaRef ds:uri="http://schemas.openxmlformats.org/officeDocument/2006/bibliography"/>
   </ds:schemaRefs>

</xml_diff>